<commit_message>
added functions onTaskExecuteAddEmployee,redid functions setPropResponsibleAndRegistration, onTaskExecuteMainTask, onTaskExecuteSendOutDoc, SendOutDocTask, onCardInitialize, validationIsValue
</commit_message>
<xml_diff>
--- a/Завдання на скрипти_Проєктна документація.docx
+++ b/Завдання на скрипти_Проєктна документація.docx
@@ -23,7 +23,7 @@
     </w:p>
     <w:tbl>
       <w:tblPr>
-        <w:tblStyle w:val="a3"/>
+        <w:tblStyle w:val="TableGrid"/>
         <w:tblpPr w:leftFromText="180" w:rightFromText="180" w:vertAnchor="page" w:horzAnchor="margin" w:tblpXSpec="center" w:tblpY="1862"/>
         <w:tblW w:w="9915" w:type="dxa"/>
         <w:tblInd w:w="0" w:type="dxa"/>
@@ -100,7 +100,29 @@
                 <w:szCs w:val="24"/>
                 <w:lang w:eastAsia="uk-UA"/>
               </w:rPr>
-              <w:t>Є частина скрипта:</w:t>
+              <w:t xml:space="preserve">Є частина </w:t>
+            </w:r>
+            <w:proofErr w:type="spellStart"/>
+            <w:r>
+              <w:rPr>
+                <w:rFonts w:ascii="Consolas" w:eastAsia="Times New Roman" w:hAnsi="Consolas" w:cs="Times New Roman"/>
+                <w:color w:val="000000"/>
+                <w:sz w:val="24"/>
+                <w:szCs w:val="24"/>
+                <w:lang w:eastAsia="uk-UA"/>
+              </w:rPr>
+              <w:t>скрипта</w:t>
+            </w:r>
+            <w:proofErr w:type="spellEnd"/>
+            <w:r>
+              <w:rPr>
+                <w:rFonts w:ascii="Consolas" w:eastAsia="Times New Roman" w:hAnsi="Consolas" w:cs="Times New Roman"/>
+                <w:color w:val="000000"/>
+                <w:sz w:val="24"/>
+                <w:szCs w:val="24"/>
+                <w:lang w:eastAsia="uk-UA"/>
+              </w:rPr>
+              <w:t>:</w:t>
             </w:r>
           </w:p>
           <w:p>
@@ -173,6 +195,7 @@
                 <w:lang w:eastAsia="uk-UA"/>
               </w:rPr>
             </w:pPr>
+            <w:proofErr w:type="spellStart"/>
             <w:r>
               <w:rPr>
                 <w:rFonts w:ascii="Consolas" w:eastAsia="Times New Roman" w:hAnsi="Consolas" w:cs="Times New Roman"/>
@@ -183,15 +206,38 @@
               </w:rPr>
               <w:t>function</w:t>
             </w:r>
-            <w:r>
-              <w:rPr>
-                <w:rFonts w:ascii="Consolas" w:eastAsia="Times New Roman" w:hAnsi="Consolas" w:cs="Times New Roman"/>
-                <w:color w:val="000000"/>
-                <w:sz w:val="24"/>
-                <w:szCs w:val="24"/>
-                <w:lang w:eastAsia="uk-UA"/>
-              </w:rPr>
-              <w:t xml:space="preserve"> onTaskPickUpedAddEmployee() {</w:t>
+            <w:proofErr w:type="spellEnd"/>
+            <w:r>
+              <w:rPr>
+                <w:rFonts w:ascii="Consolas" w:eastAsia="Times New Roman" w:hAnsi="Consolas" w:cs="Times New Roman"/>
+                <w:color w:val="000000"/>
+                <w:sz w:val="24"/>
+                <w:szCs w:val="24"/>
+                <w:lang w:eastAsia="uk-UA"/>
+              </w:rPr>
+              <w:t xml:space="preserve"> </w:t>
+            </w:r>
+            <w:proofErr w:type="spellStart"/>
+            <w:r>
+              <w:rPr>
+                <w:rFonts w:ascii="Consolas" w:eastAsia="Times New Roman" w:hAnsi="Consolas" w:cs="Times New Roman"/>
+                <w:color w:val="000000"/>
+                <w:sz w:val="24"/>
+                <w:szCs w:val="24"/>
+                <w:lang w:eastAsia="uk-UA"/>
+              </w:rPr>
+              <w:t>onTaskPickUpedAddEmployee</w:t>
+            </w:r>
+            <w:proofErr w:type="spellEnd"/>
+            <w:r>
+              <w:rPr>
+                <w:rFonts w:ascii="Consolas" w:eastAsia="Times New Roman" w:hAnsi="Consolas" w:cs="Times New Roman"/>
+                <w:color w:val="000000"/>
+                <w:sz w:val="24"/>
+                <w:szCs w:val="24"/>
+                <w:lang w:eastAsia="uk-UA"/>
+              </w:rPr>
+              <w:t>() {</w:t>
             </w:r>
           </w:p>
           <w:p>
@@ -214,7 +260,29 @@
                 <w:szCs w:val="24"/>
                 <w:lang w:eastAsia="uk-UA"/>
               </w:rPr>
-              <w:t>  setPropOnAddEmployeeTaskOrInformHeadTask();</w:t>
+              <w:t xml:space="preserve">  </w:t>
+            </w:r>
+            <w:proofErr w:type="spellStart"/>
+            <w:r>
+              <w:rPr>
+                <w:rFonts w:ascii="Consolas" w:eastAsia="Times New Roman" w:hAnsi="Consolas" w:cs="Times New Roman"/>
+                <w:color w:val="000000"/>
+                <w:sz w:val="24"/>
+                <w:szCs w:val="24"/>
+                <w:lang w:eastAsia="uk-UA"/>
+              </w:rPr>
+              <w:t>setPropOnAddEmployeeTaskOrInformHeadTask</w:t>
+            </w:r>
+            <w:proofErr w:type="spellEnd"/>
+            <w:r>
+              <w:rPr>
+                <w:rFonts w:ascii="Consolas" w:eastAsia="Times New Roman" w:hAnsi="Consolas" w:cs="Times New Roman"/>
+                <w:color w:val="000000"/>
+                <w:sz w:val="24"/>
+                <w:szCs w:val="24"/>
+                <w:lang w:eastAsia="uk-UA"/>
+              </w:rPr>
+              <w:t>();</w:t>
             </w:r>
           </w:p>
           <w:p>
@@ -265,6 +333,7 @@
                 <w:lang w:val="en-US" w:eastAsia="uk-UA"/>
               </w:rPr>
             </w:pPr>
+            <w:proofErr w:type="spellStart"/>
             <w:r>
               <w:rPr>
                 <w:rFonts w:ascii="Consolas" w:eastAsia="Times New Roman" w:hAnsi="Consolas" w:cs="Times New Roman"/>
@@ -275,15 +344,38 @@
               </w:rPr>
               <w:t>function</w:t>
             </w:r>
-            <w:r>
-              <w:rPr>
-                <w:rFonts w:ascii="Consolas" w:eastAsia="Times New Roman" w:hAnsi="Consolas" w:cs="Times New Roman"/>
-                <w:color w:val="000000"/>
-                <w:sz w:val="24"/>
-                <w:szCs w:val="24"/>
-                <w:lang w:eastAsia="uk-UA"/>
-              </w:rPr>
-              <w:t xml:space="preserve"> onTaskPickUpedInformHead() {</w:t>
+            <w:proofErr w:type="spellEnd"/>
+            <w:r>
+              <w:rPr>
+                <w:rFonts w:ascii="Consolas" w:eastAsia="Times New Roman" w:hAnsi="Consolas" w:cs="Times New Roman"/>
+                <w:color w:val="000000"/>
+                <w:sz w:val="24"/>
+                <w:szCs w:val="24"/>
+                <w:lang w:eastAsia="uk-UA"/>
+              </w:rPr>
+              <w:t xml:space="preserve"> </w:t>
+            </w:r>
+            <w:proofErr w:type="spellStart"/>
+            <w:r>
+              <w:rPr>
+                <w:rFonts w:ascii="Consolas" w:eastAsia="Times New Roman" w:hAnsi="Consolas" w:cs="Times New Roman"/>
+                <w:color w:val="000000"/>
+                <w:sz w:val="24"/>
+                <w:szCs w:val="24"/>
+                <w:lang w:eastAsia="uk-UA"/>
+              </w:rPr>
+              <w:t>onTaskPickUpedInformHead</w:t>
+            </w:r>
+            <w:proofErr w:type="spellEnd"/>
+            <w:r>
+              <w:rPr>
+                <w:rFonts w:ascii="Consolas" w:eastAsia="Times New Roman" w:hAnsi="Consolas" w:cs="Times New Roman"/>
+                <w:color w:val="000000"/>
+                <w:sz w:val="24"/>
+                <w:szCs w:val="24"/>
+                <w:lang w:eastAsia="uk-UA"/>
+              </w:rPr>
+              <w:t>() {</w:t>
             </w:r>
           </w:p>
           <w:p>
@@ -306,7 +398,29 @@
                 <w:szCs w:val="24"/>
                 <w:lang w:eastAsia="uk-UA"/>
               </w:rPr>
-              <w:t>  setPropOnAddEmployeeTaskOrInformHeadTask();</w:t>
+              <w:t xml:space="preserve">  </w:t>
+            </w:r>
+            <w:proofErr w:type="spellStart"/>
+            <w:r>
+              <w:rPr>
+                <w:rFonts w:ascii="Consolas" w:eastAsia="Times New Roman" w:hAnsi="Consolas" w:cs="Times New Roman"/>
+                <w:color w:val="000000"/>
+                <w:sz w:val="24"/>
+                <w:szCs w:val="24"/>
+                <w:lang w:eastAsia="uk-UA"/>
+              </w:rPr>
+              <w:t>setPropOnAddEmployeeTaskOrInformHeadTask</w:t>
+            </w:r>
+            <w:proofErr w:type="spellEnd"/>
+            <w:r>
+              <w:rPr>
+                <w:rFonts w:ascii="Consolas" w:eastAsia="Times New Roman" w:hAnsi="Consolas" w:cs="Times New Roman"/>
+                <w:color w:val="000000"/>
+                <w:sz w:val="24"/>
+                <w:szCs w:val="24"/>
+                <w:lang w:eastAsia="uk-UA"/>
+              </w:rPr>
+              <w:t>();</w:t>
             </w:r>
           </w:p>
           <w:p>
@@ -357,6 +471,7 @@
                 <w:lang w:eastAsia="uk-UA"/>
               </w:rPr>
             </w:pPr>
+            <w:proofErr w:type="spellStart"/>
             <w:r>
               <w:rPr>
                 <w:rFonts w:ascii="Consolas" w:eastAsia="Times New Roman" w:hAnsi="Consolas" w:cs="Times New Roman"/>
@@ -367,15 +482,38 @@
               </w:rPr>
               <w:t>function</w:t>
             </w:r>
-            <w:r>
-              <w:rPr>
-                <w:rFonts w:ascii="Consolas" w:eastAsia="Times New Roman" w:hAnsi="Consolas" w:cs="Times New Roman"/>
-                <w:color w:val="000000"/>
-                <w:sz w:val="24"/>
-                <w:szCs w:val="24"/>
-                <w:lang w:eastAsia="uk-UA"/>
-              </w:rPr>
-              <w:t xml:space="preserve"> setPropOnAddEmployeeTaskOrInformHeadTask() {</w:t>
+            <w:proofErr w:type="spellEnd"/>
+            <w:r>
+              <w:rPr>
+                <w:rFonts w:ascii="Consolas" w:eastAsia="Times New Roman" w:hAnsi="Consolas" w:cs="Times New Roman"/>
+                <w:color w:val="000000"/>
+                <w:sz w:val="24"/>
+                <w:szCs w:val="24"/>
+                <w:lang w:eastAsia="uk-UA"/>
+              </w:rPr>
+              <w:t xml:space="preserve"> </w:t>
+            </w:r>
+            <w:proofErr w:type="spellStart"/>
+            <w:r>
+              <w:rPr>
+                <w:rFonts w:ascii="Consolas" w:eastAsia="Times New Roman" w:hAnsi="Consolas" w:cs="Times New Roman"/>
+                <w:color w:val="000000"/>
+                <w:sz w:val="24"/>
+                <w:szCs w:val="24"/>
+                <w:lang w:eastAsia="uk-UA"/>
+              </w:rPr>
+              <w:t>setPropOnAddEmployeeTaskOrInformHeadTask</w:t>
+            </w:r>
+            <w:proofErr w:type="spellEnd"/>
+            <w:r>
+              <w:rPr>
+                <w:rFonts w:ascii="Consolas" w:eastAsia="Times New Roman" w:hAnsi="Consolas" w:cs="Times New Roman"/>
+                <w:color w:val="000000"/>
+                <w:sz w:val="24"/>
+                <w:szCs w:val="24"/>
+                <w:lang w:eastAsia="uk-UA"/>
+              </w:rPr>
+              <w:t>() {</w:t>
             </w:r>
           </w:p>
           <w:p>
@@ -400,6 +538,7 @@
               </w:rPr>
               <w:t xml:space="preserve">  </w:t>
             </w:r>
+            <w:proofErr w:type="spellStart"/>
             <w:r>
               <w:rPr>
                 <w:rFonts w:ascii="Consolas" w:eastAsia="Times New Roman" w:hAnsi="Consolas" w:cs="Times New Roman"/>
@@ -410,6 +549,7 @@
               </w:rPr>
               <w:t>debugger</w:t>
             </w:r>
+            <w:proofErr w:type="spellEnd"/>
           </w:p>
           <w:p>
             <w:pPr>
@@ -433,6 +573,7 @@
               </w:rPr>
               <w:t xml:space="preserve">  </w:t>
             </w:r>
+            <w:proofErr w:type="spellStart"/>
             <w:r>
               <w:rPr>
                 <w:rFonts w:ascii="Consolas" w:eastAsia="Times New Roman" w:hAnsi="Consolas" w:cs="Times New Roman"/>
@@ -443,6 +584,7 @@
               </w:rPr>
               <w:t>var</w:t>
             </w:r>
+            <w:proofErr w:type="spellEnd"/>
             <w:r>
               <w:rPr>
                 <w:rFonts w:ascii="Consolas" w:eastAsia="Times New Roman" w:hAnsi="Consolas" w:cs="Times New Roman"/>
@@ -453,6 +595,7 @@
               </w:rPr>
               <w:t xml:space="preserve"> </w:t>
             </w:r>
+            <w:proofErr w:type="spellStart"/>
             <w:r>
               <w:rPr>
                 <w:rFonts w:ascii="Consolas" w:eastAsia="Times New Roman" w:hAnsi="Consolas" w:cs="Times New Roman"/>
@@ -463,6 +606,7 @@
               </w:rPr>
               <w:t>CaseTaskAddEmployee</w:t>
             </w:r>
+            <w:proofErr w:type="spellEnd"/>
             <w:r>
               <w:rPr>
                 <w:rFonts w:ascii="Consolas" w:eastAsia="Times New Roman" w:hAnsi="Consolas" w:cs="Times New Roman"/>
@@ -473,6 +617,7 @@
               </w:rPr>
               <w:t xml:space="preserve"> = </w:t>
             </w:r>
+            <w:proofErr w:type="spellStart"/>
             <w:r>
               <w:rPr>
                 <w:rFonts w:ascii="Consolas" w:eastAsia="Times New Roman" w:hAnsi="Consolas" w:cs="Times New Roman"/>
@@ -491,7 +636,18 @@
                 <w:szCs w:val="24"/>
                 <w:lang w:eastAsia="uk-UA"/>
               </w:rPr>
-              <w:t>.getCaseTaskDataByCode(</w:t>
+              <w:t>.getCaseTaskDataByCode</w:t>
+            </w:r>
+            <w:proofErr w:type="spellEnd"/>
+            <w:r>
+              <w:rPr>
+                <w:rFonts w:ascii="Consolas" w:eastAsia="Times New Roman" w:hAnsi="Consolas" w:cs="Times New Roman"/>
+                <w:color w:val="000000"/>
+                <w:sz w:val="24"/>
+                <w:szCs w:val="24"/>
+                <w:lang w:eastAsia="uk-UA"/>
+              </w:rPr>
+              <w:t>(</w:t>
             </w:r>
           </w:p>
           <w:p>
@@ -524,7 +680,29 @@
                 <w:szCs w:val="24"/>
                 <w:lang w:eastAsia="uk-UA"/>
               </w:rPr>
-              <w:t>"AddEmployee"</w:t>
+              <w:t>"</w:t>
+            </w:r>
+            <w:proofErr w:type="spellStart"/>
+            <w:r>
+              <w:rPr>
+                <w:rFonts w:ascii="Consolas" w:eastAsia="Times New Roman" w:hAnsi="Consolas" w:cs="Times New Roman"/>
+                <w:color w:val="A31515"/>
+                <w:sz w:val="24"/>
+                <w:szCs w:val="24"/>
+                <w:lang w:eastAsia="uk-UA"/>
+              </w:rPr>
+              <w:t>AddEmployee</w:t>
+            </w:r>
+            <w:proofErr w:type="spellEnd"/>
+            <w:r>
+              <w:rPr>
+                <w:rFonts w:ascii="Consolas" w:eastAsia="Times New Roman" w:hAnsi="Consolas" w:cs="Times New Roman"/>
+                <w:color w:val="A31515"/>
+                <w:sz w:val="24"/>
+                <w:szCs w:val="24"/>
+                <w:lang w:eastAsia="uk-UA"/>
+              </w:rPr>
+              <w:t>"</w:t>
             </w:r>
             <w:r>
               <w:rPr>
@@ -536,6 +714,7 @@
               </w:rPr>
               <w:t xml:space="preserve"> + </w:t>
             </w:r>
+            <w:proofErr w:type="spellStart"/>
             <w:r>
               <w:rPr>
                 <w:rFonts w:ascii="Consolas" w:eastAsia="Times New Roman" w:hAnsi="Consolas" w:cs="Times New Roman"/>
@@ -554,7 +733,18 @@
                 <w:szCs w:val="24"/>
                 <w:lang w:eastAsia="uk-UA"/>
               </w:rPr>
-              <w:t>.getAttributeValue(</w:t>
+              <w:t>.getAttributeValue</w:t>
+            </w:r>
+            <w:proofErr w:type="spellEnd"/>
+            <w:r>
+              <w:rPr>
+                <w:rFonts w:ascii="Consolas" w:eastAsia="Times New Roman" w:hAnsi="Consolas" w:cs="Times New Roman"/>
+                <w:color w:val="000000"/>
+                <w:sz w:val="24"/>
+                <w:szCs w:val="24"/>
+                <w:lang w:eastAsia="uk-UA"/>
+              </w:rPr>
+              <w:t>(</w:t>
             </w:r>
             <w:r>
               <w:rPr>
@@ -564,18 +754,52 @@
                 <w:szCs w:val="24"/>
                 <w:lang w:eastAsia="uk-UA"/>
               </w:rPr>
-              <w:t>"Sections"</w:t>
-            </w:r>
-            <w:r>
-              <w:rPr>
-                <w:rFonts w:ascii="Consolas" w:eastAsia="Times New Roman" w:hAnsi="Consolas" w:cs="Times New Roman"/>
-                <w:color w:val="000000"/>
-                <w:sz w:val="24"/>
-                <w:szCs w:val="24"/>
-                <w:lang w:eastAsia="uk-UA"/>
-              </w:rPr>
-              <w:t>).value</w:t>
-            </w:r>
+              <w:t>"</w:t>
+            </w:r>
+            <w:proofErr w:type="spellStart"/>
+            <w:r>
+              <w:rPr>
+                <w:rFonts w:ascii="Consolas" w:eastAsia="Times New Roman" w:hAnsi="Consolas" w:cs="Times New Roman"/>
+                <w:color w:val="A31515"/>
+                <w:sz w:val="24"/>
+                <w:szCs w:val="24"/>
+                <w:lang w:eastAsia="uk-UA"/>
+              </w:rPr>
+              <w:t>Sections</w:t>
+            </w:r>
+            <w:proofErr w:type="spellEnd"/>
+            <w:r>
+              <w:rPr>
+                <w:rFonts w:ascii="Consolas" w:eastAsia="Times New Roman" w:hAnsi="Consolas" w:cs="Times New Roman"/>
+                <w:color w:val="A31515"/>
+                <w:sz w:val="24"/>
+                <w:szCs w:val="24"/>
+                <w:lang w:eastAsia="uk-UA"/>
+              </w:rPr>
+              <w:t>"</w:t>
+            </w:r>
+            <w:r>
+              <w:rPr>
+                <w:rFonts w:ascii="Consolas" w:eastAsia="Times New Roman" w:hAnsi="Consolas" w:cs="Times New Roman"/>
+                <w:color w:val="000000"/>
+                <w:sz w:val="24"/>
+                <w:szCs w:val="24"/>
+                <w:lang w:eastAsia="uk-UA"/>
+              </w:rPr>
+              <w:t>).</w:t>
+            </w:r>
+            <w:proofErr w:type="spellStart"/>
+            <w:r>
+              <w:rPr>
+                <w:rFonts w:ascii="Consolas" w:eastAsia="Times New Roman" w:hAnsi="Consolas" w:cs="Times New Roman"/>
+                <w:color w:val="000000"/>
+                <w:sz w:val="24"/>
+                <w:szCs w:val="24"/>
+                <w:lang w:eastAsia="uk-UA"/>
+              </w:rPr>
+              <w:t>value</w:t>
+            </w:r>
+            <w:proofErr w:type="spellEnd"/>
           </w:p>
           <w:p>
             <w:pPr>
@@ -622,6 +846,7 @@
               </w:rPr>
               <w:t xml:space="preserve">  </w:t>
             </w:r>
+            <w:proofErr w:type="spellStart"/>
             <w:r>
               <w:rPr>
                 <w:rFonts w:ascii="Consolas" w:eastAsia="Times New Roman" w:hAnsi="Consolas" w:cs="Times New Roman"/>
@@ -632,6 +857,7 @@
               </w:rPr>
               <w:t>var</w:t>
             </w:r>
+            <w:proofErr w:type="spellEnd"/>
             <w:r>
               <w:rPr>
                 <w:rFonts w:ascii="Consolas" w:eastAsia="Times New Roman" w:hAnsi="Consolas" w:cs="Times New Roman"/>
@@ -642,6 +868,7 @@
               </w:rPr>
               <w:t xml:space="preserve"> </w:t>
             </w:r>
+            <w:proofErr w:type="spellStart"/>
             <w:r>
               <w:rPr>
                 <w:rFonts w:ascii="Consolas" w:eastAsia="Times New Roman" w:hAnsi="Consolas" w:cs="Times New Roman"/>
@@ -652,6 +879,7 @@
               </w:rPr>
               <w:t>CaseTaskInformHead</w:t>
             </w:r>
+            <w:proofErr w:type="spellEnd"/>
             <w:r>
               <w:rPr>
                 <w:rFonts w:ascii="Consolas" w:eastAsia="Times New Roman" w:hAnsi="Consolas" w:cs="Times New Roman"/>
@@ -662,6 +890,7 @@
               </w:rPr>
               <w:t xml:space="preserve"> = </w:t>
             </w:r>
+            <w:proofErr w:type="spellStart"/>
             <w:r>
               <w:rPr>
                 <w:rFonts w:ascii="Consolas" w:eastAsia="Times New Roman" w:hAnsi="Consolas" w:cs="Times New Roman"/>
@@ -680,7 +909,18 @@
                 <w:szCs w:val="24"/>
                 <w:lang w:eastAsia="uk-UA"/>
               </w:rPr>
-              <w:t>.getCaseTaskDataByCode(</w:t>
+              <w:t>.getCaseTaskDataByCode</w:t>
+            </w:r>
+            <w:proofErr w:type="spellEnd"/>
+            <w:r>
+              <w:rPr>
+                <w:rFonts w:ascii="Consolas" w:eastAsia="Times New Roman" w:hAnsi="Consolas" w:cs="Times New Roman"/>
+                <w:color w:val="000000"/>
+                <w:sz w:val="24"/>
+                <w:szCs w:val="24"/>
+                <w:lang w:eastAsia="uk-UA"/>
+              </w:rPr>
+              <w:t>(</w:t>
             </w:r>
           </w:p>
           <w:p>
@@ -713,7 +953,29 @@
                 <w:szCs w:val="24"/>
                 <w:lang w:eastAsia="uk-UA"/>
               </w:rPr>
-              <w:t>"InformHead"</w:t>
+              <w:t>"</w:t>
+            </w:r>
+            <w:proofErr w:type="spellStart"/>
+            <w:r>
+              <w:rPr>
+                <w:rFonts w:ascii="Consolas" w:eastAsia="Times New Roman" w:hAnsi="Consolas" w:cs="Times New Roman"/>
+                <w:color w:val="A31515"/>
+                <w:sz w:val="24"/>
+                <w:szCs w:val="24"/>
+                <w:lang w:eastAsia="uk-UA"/>
+              </w:rPr>
+              <w:t>InformHead</w:t>
+            </w:r>
+            <w:proofErr w:type="spellEnd"/>
+            <w:r>
+              <w:rPr>
+                <w:rFonts w:ascii="Consolas" w:eastAsia="Times New Roman" w:hAnsi="Consolas" w:cs="Times New Roman"/>
+                <w:color w:val="A31515"/>
+                <w:sz w:val="24"/>
+                <w:szCs w:val="24"/>
+                <w:lang w:eastAsia="uk-UA"/>
+              </w:rPr>
+              <w:t>"</w:t>
             </w:r>
             <w:r>
               <w:rPr>
@@ -725,6 +987,7 @@
               </w:rPr>
               <w:t xml:space="preserve"> + </w:t>
             </w:r>
+            <w:proofErr w:type="spellStart"/>
             <w:r>
               <w:rPr>
                 <w:rFonts w:ascii="Consolas" w:eastAsia="Times New Roman" w:hAnsi="Consolas" w:cs="Times New Roman"/>
@@ -743,7 +1006,18 @@
                 <w:szCs w:val="24"/>
                 <w:lang w:eastAsia="uk-UA"/>
               </w:rPr>
-              <w:t>.getAttributeValue(</w:t>
+              <w:t>.getAttributeValue</w:t>
+            </w:r>
+            <w:proofErr w:type="spellEnd"/>
+            <w:r>
+              <w:rPr>
+                <w:rFonts w:ascii="Consolas" w:eastAsia="Times New Roman" w:hAnsi="Consolas" w:cs="Times New Roman"/>
+                <w:color w:val="000000"/>
+                <w:sz w:val="24"/>
+                <w:szCs w:val="24"/>
+                <w:lang w:eastAsia="uk-UA"/>
+              </w:rPr>
+              <w:t>(</w:t>
             </w:r>
             <w:r>
               <w:rPr>
@@ -753,18 +1027,52 @@
                 <w:szCs w:val="24"/>
                 <w:lang w:eastAsia="uk-UA"/>
               </w:rPr>
-              <w:t>"Sections"</w:t>
-            </w:r>
-            <w:r>
-              <w:rPr>
-                <w:rFonts w:ascii="Consolas" w:eastAsia="Times New Roman" w:hAnsi="Consolas" w:cs="Times New Roman"/>
-                <w:color w:val="000000"/>
-                <w:sz w:val="24"/>
-                <w:szCs w:val="24"/>
-                <w:lang w:eastAsia="uk-UA"/>
-              </w:rPr>
-              <w:t>).value</w:t>
-            </w:r>
+              <w:t>"</w:t>
+            </w:r>
+            <w:proofErr w:type="spellStart"/>
+            <w:r>
+              <w:rPr>
+                <w:rFonts w:ascii="Consolas" w:eastAsia="Times New Roman" w:hAnsi="Consolas" w:cs="Times New Roman"/>
+                <w:color w:val="A31515"/>
+                <w:sz w:val="24"/>
+                <w:szCs w:val="24"/>
+                <w:lang w:eastAsia="uk-UA"/>
+              </w:rPr>
+              <w:t>Sections</w:t>
+            </w:r>
+            <w:proofErr w:type="spellEnd"/>
+            <w:r>
+              <w:rPr>
+                <w:rFonts w:ascii="Consolas" w:eastAsia="Times New Roman" w:hAnsi="Consolas" w:cs="Times New Roman"/>
+                <w:color w:val="A31515"/>
+                <w:sz w:val="24"/>
+                <w:szCs w:val="24"/>
+                <w:lang w:eastAsia="uk-UA"/>
+              </w:rPr>
+              <w:t>"</w:t>
+            </w:r>
+            <w:r>
+              <w:rPr>
+                <w:rFonts w:ascii="Consolas" w:eastAsia="Times New Roman" w:hAnsi="Consolas" w:cs="Times New Roman"/>
+                <w:color w:val="000000"/>
+                <w:sz w:val="24"/>
+                <w:szCs w:val="24"/>
+                <w:lang w:eastAsia="uk-UA"/>
+              </w:rPr>
+              <w:t>).</w:t>
+            </w:r>
+            <w:proofErr w:type="spellStart"/>
+            <w:r>
+              <w:rPr>
+                <w:rFonts w:ascii="Consolas" w:eastAsia="Times New Roman" w:hAnsi="Consolas" w:cs="Times New Roman"/>
+                <w:color w:val="000000"/>
+                <w:sz w:val="24"/>
+                <w:szCs w:val="24"/>
+                <w:lang w:eastAsia="uk-UA"/>
+              </w:rPr>
+              <w:t>value</w:t>
+            </w:r>
+            <w:proofErr w:type="spellEnd"/>
           </w:p>
           <w:p>
             <w:pPr>
@@ -832,8 +1140,42 @@
                 <w:szCs w:val="24"/>
                 <w:lang w:eastAsia="uk-UA"/>
               </w:rPr>
-              <w:t>//етап AddEmployee взято в роботу, поточний користувач = виконавець завдання AddEmployee</w:t>
-            </w:r>
+              <w:t xml:space="preserve">//етап </w:t>
+            </w:r>
+            <w:proofErr w:type="spellStart"/>
+            <w:r>
+              <w:rPr>
+                <w:rFonts w:ascii="Consolas" w:eastAsia="Times New Roman" w:hAnsi="Consolas" w:cs="Times New Roman"/>
+                <w:color w:val="008000"/>
+                <w:sz w:val="24"/>
+                <w:szCs w:val="24"/>
+                <w:lang w:eastAsia="uk-UA"/>
+              </w:rPr>
+              <w:t>AddEmployee</w:t>
+            </w:r>
+            <w:proofErr w:type="spellEnd"/>
+            <w:r>
+              <w:rPr>
+                <w:rFonts w:ascii="Consolas" w:eastAsia="Times New Roman" w:hAnsi="Consolas" w:cs="Times New Roman"/>
+                <w:color w:val="008000"/>
+                <w:sz w:val="24"/>
+                <w:szCs w:val="24"/>
+                <w:lang w:eastAsia="uk-UA"/>
+              </w:rPr>
+              <w:t xml:space="preserve"> взято в роботу, поточний користувач = виконавець завдання </w:t>
+            </w:r>
+            <w:proofErr w:type="spellStart"/>
+            <w:r>
+              <w:rPr>
+                <w:rFonts w:ascii="Consolas" w:eastAsia="Times New Roman" w:hAnsi="Consolas" w:cs="Times New Roman"/>
+                <w:color w:val="008000"/>
+                <w:sz w:val="24"/>
+                <w:szCs w:val="24"/>
+                <w:lang w:eastAsia="uk-UA"/>
+              </w:rPr>
+              <w:t>AddEmployee</w:t>
+            </w:r>
+            <w:proofErr w:type="spellEnd"/>
           </w:p>
           <w:p>
             <w:pPr>
@@ -857,6 +1199,7 @@
               </w:rPr>
               <w:t xml:space="preserve">  </w:t>
             </w:r>
+            <w:proofErr w:type="spellStart"/>
             <w:r>
               <w:rPr>
                 <w:rFonts w:ascii="Consolas" w:eastAsia="Times New Roman" w:hAnsi="Consolas" w:cs="Times New Roman"/>
@@ -867,6 +1210,7 @@
               </w:rPr>
               <w:t>if</w:t>
             </w:r>
+            <w:proofErr w:type="spellEnd"/>
             <w:r>
               <w:rPr>
                 <w:rFonts w:ascii="Consolas" w:eastAsia="Times New Roman" w:hAnsi="Consolas" w:cs="Times New Roman"/>
@@ -900,6 +1244,7 @@
               </w:rPr>
               <w:t>    (</w:t>
             </w:r>
+            <w:proofErr w:type="spellStart"/>
             <w:r>
               <w:rPr>
                 <w:rFonts w:ascii="Consolas" w:eastAsia="Times New Roman" w:hAnsi="Consolas" w:cs="Times New Roman"/>
@@ -918,7 +1263,18 @@
                 <w:szCs w:val="24"/>
                 <w:lang w:eastAsia="uk-UA"/>
               </w:rPr>
-              <w:t xml:space="preserve">.state == </w:t>
+              <w:t>.state</w:t>
+            </w:r>
+            <w:proofErr w:type="spellEnd"/>
+            <w:r>
+              <w:rPr>
+                <w:rFonts w:ascii="Consolas" w:eastAsia="Times New Roman" w:hAnsi="Consolas" w:cs="Times New Roman"/>
+                <w:color w:val="000000"/>
+                <w:sz w:val="24"/>
+                <w:szCs w:val="24"/>
+                <w:lang w:eastAsia="uk-UA"/>
+              </w:rPr>
+              <w:t xml:space="preserve"> == </w:t>
             </w:r>
             <w:r>
               <w:rPr>
@@ -928,7 +1284,29 @@
                 <w:szCs w:val="24"/>
                 <w:lang w:eastAsia="uk-UA"/>
               </w:rPr>
-              <w:t>"assigned"</w:t>
+              <w:t>"</w:t>
+            </w:r>
+            <w:proofErr w:type="spellStart"/>
+            <w:r>
+              <w:rPr>
+                <w:rFonts w:ascii="Consolas" w:eastAsia="Times New Roman" w:hAnsi="Consolas" w:cs="Times New Roman"/>
+                <w:color w:val="A31515"/>
+                <w:sz w:val="24"/>
+                <w:szCs w:val="24"/>
+                <w:lang w:eastAsia="uk-UA"/>
+              </w:rPr>
+              <w:t>assigned</w:t>
+            </w:r>
+            <w:proofErr w:type="spellEnd"/>
+            <w:r>
+              <w:rPr>
+                <w:rFonts w:ascii="Consolas" w:eastAsia="Times New Roman" w:hAnsi="Consolas" w:cs="Times New Roman"/>
+                <w:color w:val="A31515"/>
+                <w:sz w:val="24"/>
+                <w:szCs w:val="24"/>
+                <w:lang w:eastAsia="uk-UA"/>
+              </w:rPr>
+              <w:t>"</w:t>
             </w:r>
             <w:r>
               <w:rPr>
@@ -963,6 +1341,7 @@
               </w:rPr>
               <w:t xml:space="preserve">      </w:t>
             </w:r>
+            <w:proofErr w:type="spellStart"/>
             <w:r>
               <w:rPr>
                 <w:rFonts w:ascii="Consolas" w:eastAsia="Times New Roman" w:hAnsi="Consolas" w:cs="Times New Roman"/>
@@ -981,8 +1360,20 @@
                 <w:szCs w:val="24"/>
                 <w:lang w:eastAsia="uk-UA"/>
               </w:rPr>
-              <w:t xml:space="preserve">.employeeId == </w:t>
-            </w:r>
+              <w:t>.employeeId</w:t>
+            </w:r>
+            <w:proofErr w:type="spellEnd"/>
+            <w:r>
+              <w:rPr>
+                <w:rFonts w:ascii="Consolas" w:eastAsia="Times New Roman" w:hAnsi="Consolas" w:cs="Times New Roman"/>
+                <w:color w:val="000000"/>
+                <w:sz w:val="24"/>
+                <w:szCs w:val="24"/>
+                <w:lang w:eastAsia="uk-UA"/>
+              </w:rPr>
+              <w:t xml:space="preserve"> == </w:t>
+            </w:r>
+            <w:proofErr w:type="spellStart"/>
             <w:r>
               <w:rPr>
                 <w:rFonts w:ascii="Consolas" w:eastAsia="Times New Roman" w:hAnsi="Consolas" w:cs="Times New Roman"/>
@@ -1001,7 +1392,18 @@
                 <w:szCs w:val="24"/>
                 <w:lang w:eastAsia="uk-UA"/>
               </w:rPr>
-              <w:t>.executorId) ||</w:t>
+              <w:t>.executorId</w:t>
+            </w:r>
+            <w:proofErr w:type="spellEnd"/>
+            <w:r>
+              <w:rPr>
+                <w:rFonts w:ascii="Consolas" w:eastAsia="Times New Roman" w:hAnsi="Consolas" w:cs="Times New Roman"/>
+                <w:color w:val="000000"/>
+                <w:sz w:val="24"/>
+                <w:szCs w:val="24"/>
+                <w:lang w:eastAsia="uk-UA"/>
+              </w:rPr>
+              <w:t>) ||</w:t>
             </w:r>
           </w:p>
           <w:p>
@@ -1026,6 +1428,7 @@
               </w:rPr>
               <w:t>    (</w:t>
             </w:r>
+            <w:proofErr w:type="spellStart"/>
             <w:r>
               <w:rPr>
                 <w:rFonts w:ascii="Consolas" w:eastAsia="Times New Roman" w:hAnsi="Consolas" w:cs="Times New Roman"/>
@@ -1044,7 +1447,18 @@
                 <w:szCs w:val="24"/>
                 <w:lang w:eastAsia="uk-UA"/>
               </w:rPr>
-              <w:t xml:space="preserve">.state == </w:t>
+              <w:t>.state</w:t>
+            </w:r>
+            <w:proofErr w:type="spellEnd"/>
+            <w:r>
+              <w:rPr>
+                <w:rFonts w:ascii="Consolas" w:eastAsia="Times New Roman" w:hAnsi="Consolas" w:cs="Times New Roman"/>
+                <w:color w:val="000000"/>
+                <w:sz w:val="24"/>
+                <w:szCs w:val="24"/>
+                <w:lang w:eastAsia="uk-UA"/>
+              </w:rPr>
+              <w:t xml:space="preserve"> == </w:t>
             </w:r>
             <w:r>
               <w:rPr>
@@ -1054,7 +1468,29 @@
                 <w:szCs w:val="24"/>
                 <w:lang w:eastAsia="uk-UA"/>
               </w:rPr>
-              <w:t>"inProgress"</w:t>
+              <w:t>"</w:t>
+            </w:r>
+            <w:proofErr w:type="spellStart"/>
+            <w:r>
+              <w:rPr>
+                <w:rFonts w:ascii="Consolas" w:eastAsia="Times New Roman" w:hAnsi="Consolas" w:cs="Times New Roman"/>
+                <w:color w:val="A31515"/>
+                <w:sz w:val="24"/>
+                <w:szCs w:val="24"/>
+                <w:lang w:eastAsia="uk-UA"/>
+              </w:rPr>
+              <w:t>inProgress</w:t>
+            </w:r>
+            <w:proofErr w:type="spellEnd"/>
+            <w:r>
+              <w:rPr>
+                <w:rFonts w:ascii="Consolas" w:eastAsia="Times New Roman" w:hAnsi="Consolas" w:cs="Times New Roman"/>
+                <w:color w:val="A31515"/>
+                <w:sz w:val="24"/>
+                <w:szCs w:val="24"/>
+                <w:lang w:eastAsia="uk-UA"/>
+              </w:rPr>
+              <w:t>"</w:t>
             </w:r>
             <w:r>
               <w:rPr>
@@ -1089,6 +1525,7 @@
               </w:rPr>
               <w:t xml:space="preserve">      </w:t>
             </w:r>
+            <w:proofErr w:type="spellStart"/>
             <w:r>
               <w:rPr>
                 <w:rFonts w:ascii="Consolas" w:eastAsia="Times New Roman" w:hAnsi="Consolas" w:cs="Times New Roman"/>
@@ -1107,8 +1544,20 @@
                 <w:szCs w:val="24"/>
                 <w:lang w:eastAsia="uk-UA"/>
               </w:rPr>
-              <w:t xml:space="preserve">.employeeId == </w:t>
-            </w:r>
+              <w:t>.employeeId</w:t>
+            </w:r>
+            <w:proofErr w:type="spellEnd"/>
+            <w:r>
+              <w:rPr>
+                <w:rFonts w:ascii="Consolas" w:eastAsia="Times New Roman" w:hAnsi="Consolas" w:cs="Times New Roman"/>
+                <w:color w:val="000000"/>
+                <w:sz w:val="24"/>
+                <w:szCs w:val="24"/>
+                <w:lang w:eastAsia="uk-UA"/>
+              </w:rPr>
+              <w:t xml:space="preserve"> == </w:t>
+            </w:r>
+            <w:proofErr w:type="spellStart"/>
             <w:r>
               <w:rPr>
                 <w:rFonts w:ascii="Consolas" w:eastAsia="Times New Roman" w:hAnsi="Consolas" w:cs="Times New Roman"/>
@@ -1127,7 +1576,18 @@
                 <w:szCs w:val="24"/>
                 <w:lang w:eastAsia="uk-UA"/>
               </w:rPr>
-              <w:t>.executorId) ||</w:t>
+              <w:t>.executorId</w:t>
+            </w:r>
+            <w:proofErr w:type="spellEnd"/>
+            <w:r>
+              <w:rPr>
+                <w:rFonts w:ascii="Consolas" w:eastAsia="Times New Roman" w:hAnsi="Consolas" w:cs="Times New Roman"/>
+                <w:color w:val="000000"/>
+                <w:sz w:val="24"/>
+                <w:szCs w:val="24"/>
+                <w:lang w:eastAsia="uk-UA"/>
+              </w:rPr>
+              <w:t>) ||</w:t>
             </w:r>
           </w:p>
           <w:p>
@@ -1152,6 +1612,7 @@
               </w:rPr>
               <w:t>    (</w:t>
             </w:r>
+            <w:proofErr w:type="spellStart"/>
             <w:r>
               <w:rPr>
                 <w:rFonts w:ascii="Consolas" w:eastAsia="Times New Roman" w:hAnsi="Consolas" w:cs="Times New Roman"/>
@@ -1170,7 +1631,18 @@
                 <w:szCs w:val="24"/>
                 <w:lang w:eastAsia="uk-UA"/>
               </w:rPr>
-              <w:t xml:space="preserve">.state == </w:t>
+              <w:t>.state</w:t>
+            </w:r>
+            <w:proofErr w:type="spellEnd"/>
+            <w:r>
+              <w:rPr>
+                <w:rFonts w:ascii="Consolas" w:eastAsia="Times New Roman" w:hAnsi="Consolas" w:cs="Times New Roman"/>
+                <w:color w:val="000000"/>
+                <w:sz w:val="24"/>
+                <w:szCs w:val="24"/>
+                <w:lang w:eastAsia="uk-UA"/>
+              </w:rPr>
+              <w:t xml:space="preserve"> == </w:t>
             </w:r>
             <w:r>
               <w:rPr>
@@ -1180,7 +1652,29 @@
                 <w:szCs w:val="24"/>
                 <w:lang w:eastAsia="uk-UA"/>
               </w:rPr>
-              <w:t>"delegated"</w:t>
+              <w:t>"</w:t>
+            </w:r>
+            <w:proofErr w:type="spellStart"/>
+            <w:r>
+              <w:rPr>
+                <w:rFonts w:ascii="Consolas" w:eastAsia="Times New Roman" w:hAnsi="Consolas" w:cs="Times New Roman"/>
+                <w:color w:val="A31515"/>
+                <w:sz w:val="24"/>
+                <w:szCs w:val="24"/>
+                <w:lang w:eastAsia="uk-UA"/>
+              </w:rPr>
+              <w:t>delegated</w:t>
+            </w:r>
+            <w:proofErr w:type="spellEnd"/>
+            <w:r>
+              <w:rPr>
+                <w:rFonts w:ascii="Consolas" w:eastAsia="Times New Roman" w:hAnsi="Consolas" w:cs="Times New Roman"/>
+                <w:color w:val="A31515"/>
+                <w:sz w:val="24"/>
+                <w:szCs w:val="24"/>
+                <w:lang w:eastAsia="uk-UA"/>
+              </w:rPr>
+              <w:t>"</w:t>
             </w:r>
             <w:r>
               <w:rPr>
@@ -1215,6 +1709,7 @@
               </w:rPr>
               <w:t xml:space="preserve">      </w:t>
             </w:r>
+            <w:proofErr w:type="spellStart"/>
             <w:r>
               <w:rPr>
                 <w:rFonts w:ascii="Consolas" w:eastAsia="Times New Roman" w:hAnsi="Consolas" w:cs="Times New Roman"/>
@@ -1233,8 +1728,20 @@
                 <w:szCs w:val="24"/>
                 <w:lang w:eastAsia="uk-UA"/>
               </w:rPr>
-              <w:t xml:space="preserve">.employeeId == </w:t>
-            </w:r>
+              <w:t>.employeeId</w:t>
+            </w:r>
+            <w:proofErr w:type="spellEnd"/>
+            <w:r>
+              <w:rPr>
+                <w:rFonts w:ascii="Consolas" w:eastAsia="Times New Roman" w:hAnsi="Consolas" w:cs="Times New Roman"/>
+                <w:color w:val="000000"/>
+                <w:sz w:val="24"/>
+                <w:szCs w:val="24"/>
+                <w:lang w:eastAsia="uk-UA"/>
+              </w:rPr>
+              <w:t xml:space="preserve"> == </w:t>
+            </w:r>
+            <w:proofErr w:type="spellStart"/>
             <w:r>
               <w:rPr>
                 <w:rFonts w:ascii="Consolas" w:eastAsia="Times New Roman" w:hAnsi="Consolas" w:cs="Times New Roman"/>
@@ -1253,7 +1760,18 @@
                 <w:szCs w:val="24"/>
                 <w:lang w:eastAsia="uk-UA"/>
               </w:rPr>
-              <w:t>.executorId)</w:t>
+              <w:t>.executorId</w:t>
+            </w:r>
+            <w:proofErr w:type="spellEnd"/>
+            <w:r>
+              <w:rPr>
+                <w:rFonts w:ascii="Consolas" w:eastAsia="Times New Roman" w:hAnsi="Consolas" w:cs="Times New Roman"/>
+                <w:color w:val="000000"/>
+                <w:sz w:val="24"/>
+                <w:szCs w:val="24"/>
+                <w:lang w:eastAsia="uk-UA"/>
+              </w:rPr>
+              <w:t>)</w:t>
             </w:r>
           </w:p>
           <w:p>
@@ -1299,7 +1817,29 @@
                 <w:szCs w:val="24"/>
                 <w:lang w:eastAsia="uk-UA"/>
               </w:rPr>
-              <w:t>    setPropertyRequired(</w:t>
+              <w:t xml:space="preserve">    </w:t>
+            </w:r>
+            <w:proofErr w:type="spellStart"/>
+            <w:r>
+              <w:rPr>
+                <w:rFonts w:ascii="Consolas" w:eastAsia="Times New Roman" w:hAnsi="Consolas" w:cs="Times New Roman"/>
+                <w:color w:val="000000"/>
+                <w:sz w:val="24"/>
+                <w:szCs w:val="24"/>
+                <w:lang w:eastAsia="uk-UA"/>
+              </w:rPr>
+              <w:t>setPropertyRequired</w:t>
+            </w:r>
+            <w:proofErr w:type="spellEnd"/>
+            <w:r>
+              <w:rPr>
+                <w:rFonts w:ascii="Consolas" w:eastAsia="Times New Roman" w:hAnsi="Consolas" w:cs="Times New Roman"/>
+                <w:color w:val="000000"/>
+                <w:sz w:val="24"/>
+                <w:szCs w:val="24"/>
+                <w:lang w:eastAsia="uk-UA"/>
+              </w:rPr>
+              <w:t>(</w:t>
             </w:r>
             <w:r>
               <w:rPr>
@@ -1309,7 +1849,29 @@
                 <w:szCs w:val="24"/>
                 <w:lang w:eastAsia="uk-UA"/>
               </w:rPr>
-              <w:t>"Responsible"</w:t>
+              <w:t>"</w:t>
+            </w:r>
+            <w:proofErr w:type="spellStart"/>
+            <w:r>
+              <w:rPr>
+                <w:rFonts w:ascii="Consolas" w:eastAsia="Times New Roman" w:hAnsi="Consolas" w:cs="Times New Roman"/>
+                <w:color w:val="A31515"/>
+                <w:sz w:val="24"/>
+                <w:szCs w:val="24"/>
+                <w:lang w:eastAsia="uk-UA"/>
+              </w:rPr>
+              <w:t>Responsible</w:t>
+            </w:r>
+            <w:proofErr w:type="spellEnd"/>
+            <w:r>
+              <w:rPr>
+                <w:rFonts w:ascii="Consolas" w:eastAsia="Times New Roman" w:hAnsi="Consolas" w:cs="Times New Roman"/>
+                <w:color w:val="A31515"/>
+                <w:sz w:val="24"/>
+                <w:szCs w:val="24"/>
+                <w:lang w:eastAsia="uk-UA"/>
+              </w:rPr>
+              <w:t>"</w:t>
             </w:r>
             <w:r>
               <w:rPr>
@@ -1342,7 +1904,29 @@
                 <w:szCs w:val="24"/>
                 <w:lang w:eastAsia="uk-UA"/>
               </w:rPr>
-              <w:t>    setPropertyDisabled(</w:t>
+              <w:t xml:space="preserve">    </w:t>
+            </w:r>
+            <w:proofErr w:type="spellStart"/>
+            <w:r>
+              <w:rPr>
+                <w:rFonts w:ascii="Consolas" w:eastAsia="Times New Roman" w:hAnsi="Consolas" w:cs="Times New Roman"/>
+                <w:color w:val="000000"/>
+                <w:sz w:val="24"/>
+                <w:szCs w:val="24"/>
+                <w:lang w:eastAsia="uk-UA"/>
+              </w:rPr>
+              <w:t>setPropertyDisabled</w:t>
+            </w:r>
+            <w:proofErr w:type="spellEnd"/>
+            <w:r>
+              <w:rPr>
+                <w:rFonts w:ascii="Consolas" w:eastAsia="Times New Roman" w:hAnsi="Consolas" w:cs="Times New Roman"/>
+                <w:color w:val="000000"/>
+                <w:sz w:val="24"/>
+                <w:szCs w:val="24"/>
+                <w:lang w:eastAsia="uk-UA"/>
+              </w:rPr>
+              <w:t>(</w:t>
             </w:r>
             <w:r>
               <w:rPr>
@@ -1352,7 +1936,29 @@
                 <w:szCs w:val="24"/>
                 <w:lang w:eastAsia="uk-UA"/>
               </w:rPr>
-              <w:t>"Responsible"</w:t>
+              <w:t>"</w:t>
+            </w:r>
+            <w:proofErr w:type="spellStart"/>
+            <w:r>
+              <w:rPr>
+                <w:rFonts w:ascii="Consolas" w:eastAsia="Times New Roman" w:hAnsi="Consolas" w:cs="Times New Roman"/>
+                <w:color w:val="A31515"/>
+                <w:sz w:val="24"/>
+                <w:szCs w:val="24"/>
+                <w:lang w:eastAsia="uk-UA"/>
+              </w:rPr>
+              <w:t>Responsible</w:t>
+            </w:r>
+            <w:proofErr w:type="spellEnd"/>
+            <w:r>
+              <w:rPr>
+                <w:rFonts w:ascii="Consolas" w:eastAsia="Times New Roman" w:hAnsi="Consolas" w:cs="Times New Roman"/>
+                <w:color w:val="A31515"/>
+                <w:sz w:val="24"/>
+                <w:szCs w:val="24"/>
+                <w:lang w:eastAsia="uk-UA"/>
+              </w:rPr>
+              <w:t>"</w:t>
             </w:r>
             <w:r>
               <w:rPr>
@@ -1364,6 +1970,7 @@
               </w:rPr>
               <w:t xml:space="preserve">, </w:t>
             </w:r>
+            <w:proofErr w:type="spellStart"/>
             <w:r>
               <w:rPr>
                 <w:rFonts w:ascii="Consolas" w:eastAsia="Times New Roman" w:hAnsi="Consolas" w:cs="Times New Roman"/>
@@ -1374,6 +1981,7 @@
               </w:rPr>
               <w:t>false</w:t>
             </w:r>
+            <w:proofErr w:type="spellEnd"/>
             <w:r>
               <w:rPr>
                 <w:rFonts w:ascii="Consolas" w:eastAsia="Times New Roman" w:hAnsi="Consolas" w:cs="Times New Roman"/>
@@ -1407,6 +2015,7 @@
               </w:rPr>
               <w:t xml:space="preserve">  } </w:t>
             </w:r>
+            <w:proofErr w:type="spellStart"/>
             <w:r>
               <w:rPr>
                 <w:rFonts w:ascii="Consolas" w:eastAsia="Times New Roman" w:hAnsi="Consolas" w:cs="Times New Roman"/>
@@ -1417,6 +2026,7 @@
               </w:rPr>
               <w:t>else</w:t>
             </w:r>
+            <w:proofErr w:type="spellEnd"/>
             <w:r>
               <w:rPr>
                 <w:rFonts w:ascii="Consolas" w:eastAsia="Times New Roman" w:hAnsi="Consolas" w:cs="Times New Roman"/>
@@ -1427,6 +2037,7 @@
               </w:rPr>
               <w:t xml:space="preserve"> </w:t>
             </w:r>
+            <w:proofErr w:type="spellStart"/>
             <w:r>
               <w:rPr>
                 <w:rFonts w:ascii="Consolas" w:eastAsia="Times New Roman" w:hAnsi="Consolas" w:cs="Times New Roman"/>
@@ -1437,6 +2048,7 @@
               </w:rPr>
               <w:t>if</w:t>
             </w:r>
+            <w:proofErr w:type="spellEnd"/>
             <w:r>
               <w:rPr>
                 <w:rFonts w:ascii="Consolas" w:eastAsia="Times New Roman" w:hAnsi="Consolas" w:cs="Times New Roman"/>
@@ -1478,8 +2090,42 @@
                 <w:szCs w:val="24"/>
                 <w:lang w:eastAsia="uk-UA"/>
               </w:rPr>
-              <w:t>//етап InformHead взято в роботу, поточний користувач = виконавець завдання InformHead</w:t>
-            </w:r>
+              <w:t xml:space="preserve">//етап </w:t>
+            </w:r>
+            <w:proofErr w:type="spellStart"/>
+            <w:r>
+              <w:rPr>
+                <w:rFonts w:ascii="Consolas" w:eastAsia="Times New Roman" w:hAnsi="Consolas" w:cs="Times New Roman"/>
+                <w:color w:val="008000"/>
+                <w:sz w:val="24"/>
+                <w:szCs w:val="24"/>
+                <w:lang w:eastAsia="uk-UA"/>
+              </w:rPr>
+              <w:t>InformHead</w:t>
+            </w:r>
+            <w:proofErr w:type="spellEnd"/>
+            <w:r>
+              <w:rPr>
+                <w:rFonts w:ascii="Consolas" w:eastAsia="Times New Roman" w:hAnsi="Consolas" w:cs="Times New Roman"/>
+                <w:color w:val="008000"/>
+                <w:sz w:val="24"/>
+                <w:szCs w:val="24"/>
+                <w:lang w:eastAsia="uk-UA"/>
+              </w:rPr>
+              <w:t xml:space="preserve"> взято в роботу, поточний користувач = виконавець завдання </w:t>
+            </w:r>
+            <w:proofErr w:type="spellStart"/>
+            <w:r>
+              <w:rPr>
+                <w:rFonts w:ascii="Consolas" w:eastAsia="Times New Roman" w:hAnsi="Consolas" w:cs="Times New Roman"/>
+                <w:color w:val="008000"/>
+                <w:sz w:val="24"/>
+                <w:szCs w:val="24"/>
+                <w:lang w:eastAsia="uk-UA"/>
+              </w:rPr>
+              <w:t>InformHead</w:t>
+            </w:r>
+            <w:proofErr w:type="spellEnd"/>
           </w:p>
           <w:p>
             <w:pPr>
@@ -1503,6 +2149,7 @@
               </w:rPr>
               <w:t>    (</w:t>
             </w:r>
+            <w:proofErr w:type="spellStart"/>
             <w:r>
               <w:rPr>
                 <w:rFonts w:ascii="Consolas" w:eastAsia="Times New Roman" w:hAnsi="Consolas" w:cs="Times New Roman"/>
@@ -1521,7 +2168,18 @@
                 <w:szCs w:val="24"/>
                 <w:lang w:eastAsia="uk-UA"/>
               </w:rPr>
-              <w:t xml:space="preserve">.state == </w:t>
+              <w:t>.state</w:t>
+            </w:r>
+            <w:proofErr w:type="spellEnd"/>
+            <w:r>
+              <w:rPr>
+                <w:rFonts w:ascii="Consolas" w:eastAsia="Times New Roman" w:hAnsi="Consolas" w:cs="Times New Roman"/>
+                <w:color w:val="000000"/>
+                <w:sz w:val="24"/>
+                <w:szCs w:val="24"/>
+                <w:lang w:eastAsia="uk-UA"/>
+              </w:rPr>
+              <w:t xml:space="preserve"> == </w:t>
             </w:r>
             <w:r>
               <w:rPr>
@@ -1531,7 +2189,29 @@
                 <w:szCs w:val="24"/>
                 <w:lang w:eastAsia="uk-UA"/>
               </w:rPr>
-              <w:t>"assigned"</w:t>
+              <w:t>"</w:t>
+            </w:r>
+            <w:proofErr w:type="spellStart"/>
+            <w:r>
+              <w:rPr>
+                <w:rFonts w:ascii="Consolas" w:eastAsia="Times New Roman" w:hAnsi="Consolas" w:cs="Times New Roman"/>
+                <w:color w:val="A31515"/>
+                <w:sz w:val="24"/>
+                <w:szCs w:val="24"/>
+                <w:lang w:eastAsia="uk-UA"/>
+              </w:rPr>
+              <w:t>assigned</w:t>
+            </w:r>
+            <w:proofErr w:type="spellEnd"/>
+            <w:r>
+              <w:rPr>
+                <w:rFonts w:ascii="Consolas" w:eastAsia="Times New Roman" w:hAnsi="Consolas" w:cs="Times New Roman"/>
+                <w:color w:val="A31515"/>
+                <w:sz w:val="24"/>
+                <w:szCs w:val="24"/>
+                <w:lang w:eastAsia="uk-UA"/>
+              </w:rPr>
+              <w:t>"</w:t>
             </w:r>
             <w:r>
               <w:rPr>
@@ -1566,6 +2246,7 @@
               </w:rPr>
               <w:t xml:space="preserve">      </w:t>
             </w:r>
+            <w:proofErr w:type="spellStart"/>
             <w:r>
               <w:rPr>
                 <w:rFonts w:ascii="Consolas" w:eastAsia="Times New Roman" w:hAnsi="Consolas" w:cs="Times New Roman"/>
@@ -1584,8 +2265,20 @@
                 <w:szCs w:val="24"/>
                 <w:lang w:eastAsia="uk-UA"/>
               </w:rPr>
-              <w:t xml:space="preserve">.employeeId == </w:t>
-            </w:r>
+              <w:t>.employeeId</w:t>
+            </w:r>
+            <w:proofErr w:type="spellEnd"/>
+            <w:r>
+              <w:rPr>
+                <w:rFonts w:ascii="Consolas" w:eastAsia="Times New Roman" w:hAnsi="Consolas" w:cs="Times New Roman"/>
+                <w:color w:val="000000"/>
+                <w:sz w:val="24"/>
+                <w:szCs w:val="24"/>
+                <w:lang w:eastAsia="uk-UA"/>
+              </w:rPr>
+              <w:t xml:space="preserve"> == </w:t>
+            </w:r>
+            <w:proofErr w:type="spellStart"/>
             <w:r>
               <w:rPr>
                 <w:rFonts w:ascii="Consolas" w:eastAsia="Times New Roman" w:hAnsi="Consolas" w:cs="Times New Roman"/>
@@ -1604,7 +2297,18 @@
                 <w:szCs w:val="24"/>
                 <w:lang w:eastAsia="uk-UA"/>
               </w:rPr>
-              <w:t>.executorId) ||</w:t>
+              <w:t>.executorId</w:t>
+            </w:r>
+            <w:proofErr w:type="spellEnd"/>
+            <w:r>
+              <w:rPr>
+                <w:rFonts w:ascii="Consolas" w:eastAsia="Times New Roman" w:hAnsi="Consolas" w:cs="Times New Roman"/>
+                <w:color w:val="000000"/>
+                <w:sz w:val="24"/>
+                <w:szCs w:val="24"/>
+                <w:lang w:eastAsia="uk-UA"/>
+              </w:rPr>
+              <w:t>) ||</w:t>
             </w:r>
           </w:p>
           <w:p>
@@ -1629,6 +2333,7 @@
               </w:rPr>
               <w:t>    (</w:t>
             </w:r>
+            <w:proofErr w:type="spellStart"/>
             <w:r>
               <w:rPr>
                 <w:rFonts w:ascii="Consolas" w:eastAsia="Times New Roman" w:hAnsi="Consolas" w:cs="Times New Roman"/>
@@ -1647,7 +2352,18 @@
                 <w:szCs w:val="24"/>
                 <w:lang w:eastAsia="uk-UA"/>
               </w:rPr>
-              <w:t xml:space="preserve">.state == </w:t>
+              <w:t>.state</w:t>
+            </w:r>
+            <w:proofErr w:type="spellEnd"/>
+            <w:r>
+              <w:rPr>
+                <w:rFonts w:ascii="Consolas" w:eastAsia="Times New Roman" w:hAnsi="Consolas" w:cs="Times New Roman"/>
+                <w:color w:val="000000"/>
+                <w:sz w:val="24"/>
+                <w:szCs w:val="24"/>
+                <w:lang w:eastAsia="uk-UA"/>
+              </w:rPr>
+              <w:t xml:space="preserve"> == </w:t>
             </w:r>
             <w:r>
               <w:rPr>
@@ -1657,7 +2373,29 @@
                 <w:szCs w:val="24"/>
                 <w:lang w:eastAsia="uk-UA"/>
               </w:rPr>
-              <w:t>"inProgress"</w:t>
+              <w:t>"</w:t>
+            </w:r>
+            <w:proofErr w:type="spellStart"/>
+            <w:r>
+              <w:rPr>
+                <w:rFonts w:ascii="Consolas" w:eastAsia="Times New Roman" w:hAnsi="Consolas" w:cs="Times New Roman"/>
+                <w:color w:val="A31515"/>
+                <w:sz w:val="24"/>
+                <w:szCs w:val="24"/>
+                <w:lang w:eastAsia="uk-UA"/>
+              </w:rPr>
+              <w:t>inProgress</w:t>
+            </w:r>
+            <w:proofErr w:type="spellEnd"/>
+            <w:r>
+              <w:rPr>
+                <w:rFonts w:ascii="Consolas" w:eastAsia="Times New Roman" w:hAnsi="Consolas" w:cs="Times New Roman"/>
+                <w:color w:val="A31515"/>
+                <w:sz w:val="24"/>
+                <w:szCs w:val="24"/>
+                <w:lang w:eastAsia="uk-UA"/>
+              </w:rPr>
+              <w:t>"</w:t>
             </w:r>
             <w:r>
               <w:rPr>
@@ -1692,6 +2430,7 @@
               </w:rPr>
               <w:t xml:space="preserve">      </w:t>
             </w:r>
+            <w:proofErr w:type="spellStart"/>
             <w:r>
               <w:rPr>
                 <w:rFonts w:ascii="Consolas" w:eastAsia="Times New Roman" w:hAnsi="Consolas" w:cs="Times New Roman"/>
@@ -1710,8 +2449,20 @@
                 <w:szCs w:val="24"/>
                 <w:lang w:eastAsia="uk-UA"/>
               </w:rPr>
-              <w:t xml:space="preserve">.employeeId == </w:t>
-            </w:r>
+              <w:t>.employeeId</w:t>
+            </w:r>
+            <w:proofErr w:type="spellEnd"/>
+            <w:r>
+              <w:rPr>
+                <w:rFonts w:ascii="Consolas" w:eastAsia="Times New Roman" w:hAnsi="Consolas" w:cs="Times New Roman"/>
+                <w:color w:val="000000"/>
+                <w:sz w:val="24"/>
+                <w:szCs w:val="24"/>
+                <w:lang w:eastAsia="uk-UA"/>
+              </w:rPr>
+              <w:t xml:space="preserve"> == </w:t>
+            </w:r>
+            <w:proofErr w:type="spellStart"/>
             <w:r>
               <w:rPr>
                 <w:rFonts w:ascii="Consolas" w:eastAsia="Times New Roman" w:hAnsi="Consolas" w:cs="Times New Roman"/>
@@ -1730,7 +2481,18 @@
                 <w:szCs w:val="24"/>
                 <w:lang w:eastAsia="uk-UA"/>
               </w:rPr>
-              <w:t>.executorId) ||</w:t>
+              <w:t>.executorId</w:t>
+            </w:r>
+            <w:proofErr w:type="spellEnd"/>
+            <w:r>
+              <w:rPr>
+                <w:rFonts w:ascii="Consolas" w:eastAsia="Times New Roman" w:hAnsi="Consolas" w:cs="Times New Roman"/>
+                <w:color w:val="000000"/>
+                <w:sz w:val="24"/>
+                <w:szCs w:val="24"/>
+                <w:lang w:eastAsia="uk-UA"/>
+              </w:rPr>
+              <w:t>) ||</w:t>
             </w:r>
           </w:p>
           <w:p>
@@ -1755,6 +2517,7 @@
               </w:rPr>
               <w:t>    (</w:t>
             </w:r>
+            <w:proofErr w:type="spellStart"/>
             <w:r>
               <w:rPr>
                 <w:rFonts w:ascii="Consolas" w:eastAsia="Times New Roman" w:hAnsi="Consolas" w:cs="Times New Roman"/>
@@ -1773,7 +2536,18 @@
                 <w:szCs w:val="24"/>
                 <w:lang w:eastAsia="uk-UA"/>
               </w:rPr>
-              <w:t xml:space="preserve">.state == </w:t>
+              <w:t>.state</w:t>
+            </w:r>
+            <w:proofErr w:type="spellEnd"/>
+            <w:r>
+              <w:rPr>
+                <w:rFonts w:ascii="Consolas" w:eastAsia="Times New Roman" w:hAnsi="Consolas" w:cs="Times New Roman"/>
+                <w:color w:val="000000"/>
+                <w:sz w:val="24"/>
+                <w:szCs w:val="24"/>
+                <w:lang w:eastAsia="uk-UA"/>
+              </w:rPr>
+              <w:t xml:space="preserve"> == </w:t>
             </w:r>
             <w:r>
               <w:rPr>
@@ -1783,7 +2557,29 @@
                 <w:szCs w:val="24"/>
                 <w:lang w:eastAsia="uk-UA"/>
               </w:rPr>
-              <w:t>"delegated"</w:t>
+              <w:t>"</w:t>
+            </w:r>
+            <w:proofErr w:type="spellStart"/>
+            <w:r>
+              <w:rPr>
+                <w:rFonts w:ascii="Consolas" w:eastAsia="Times New Roman" w:hAnsi="Consolas" w:cs="Times New Roman"/>
+                <w:color w:val="A31515"/>
+                <w:sz w:val="24"/>
+                <w:szCs w:val="24"/>
+                <w:lang w:eastAsia="uk-UA"/>
+              </w:rPr>
+              <w:t>delegated</w:t>
+            </w:r>
+            <w:proofErr w:type="spellEnd"/>
+            <w:r>
+              <w:rPr>
+                <w:rFonts w:ascii="Consolas" w:eastAsia="Times New Roman" w:hAnsi="Consolas" w:cs="Times New Roman"/>
+                <w:color w:val="A31515"/>
+                <w:sz w:val="24"/>
+                <w:szCs w:val="24"/>
+                <w:lang w:eastAsia="uk-UA"/>
+              </w:rPr>
+              <w:t>"</w:t>
             </w:r>
             <w:r>
               <w:rPr>
@@ -1818,6 +2614,7 @@
               </w:rPr>
               <w:t xml:space="preserve">      </w:t>
             </w:r>
+            <w:proofErr w:type="spellStart"/>
             <w:r>
               <w:rPr>
                 <w:rFonts w:ascii="Consolas" w:eastAsia="Times New Roman" w:hAnsi="Consolas" w:cs="Times New Roman"/>
@@ -1836,8 +2633,20 @@
                 <w:szCs w:val="24"/>
                 <w:lang w:eastAsia="uk-UA"/>
               </w:rPr>
-              <w:t xml:space="preserve">.employeeId == </w:t>
-            </w:r>
+              <w:t>.employeeId</w:t>
+            </w:r>
+            <w:proofErr w:type="spellEnd"/>
+            <w:r>
+              <w:rPr>
+                <w:rFonts w:ascii="Consolas" w:eastAsia="Times New Roman" w:hAnsi="Consolas" w:cs="Times New Roman"/>
+                <w:color w:val="000000"/>
+                <w:sz w:val="24"/>
+                <w:szCs w:val="24"/>
+                <w:lang w:eastAsia="uk-UA"/>
+              </w:rPr>
+              <w:t xml:space="preserve"> == </w:t>
+            </w:r>
+            <w:proofErr w:type="spellStart"/>
             <w:r>
               <w:rPr>
                 <w:rFonts w:ascii="Consolas" w:eastAsia="Times New Roman" w:hAnsi="Consolas" w:cs="Times New Roman"/>
@@ -1856,7 +2665,18 @@
                 <w:szCs w:val="24"/>
                 <w:lang w:eastAsia="uk-UA"/>
               </w:rPr>
-              <w:t>.executorId)</w:t>
+              <w:t>.executorId</w:t>
+            </w:r>
+            <w:proofErr w:type="spellEnd"/>
+            <w:r>
+              <w:rPr>
+                <w:rFonts w:ascii="Consolas" w:eastAsia="Times New Roman" w:hAnsi="Consolas" w:cs="Times New Roman"/>
+                <w:color w:val="000000"/>
+                <w:sz w:val="24"/>
+                <w:szCs w:val="24"/>
+                <w:lang w:eastAsia="uk-UA"/>
+              </w:rPr>
+              <w:t>)</w:t>
             </w:r>
           </w:p>
           <w:p>
@@ -1902,7 +2722,29 @@
                 <w:szCs w:val="24"/>
                 <w:lang w:eastAsia="uk-UA"/>
               </w:rPr>
-              <w:t>    setPropertyRequired(</w:t>
+              <w:t xml:space="preserve">    </w:t>
+            </w:r>
+            <w:proofErr w:type="spellStart"/>
+            <w:r>
+              <w:rPr>
+                <w:rFonts w:ascii="Consolas" w:eastAsia="Times New Roman" w:hAnsi="Consolas" w:cs="Times New Roman"/>
+                <w:color w:val="000000"/>
+                <w:sz w:val="24"/>
+                <w:szCs w:val="24"/>
+                <w:lang w:eastAsia="uk-UA"/>
+              </w:rPr>
+              <w:t>setPropertyRequired</w:t>
+            </w:r>
+            <w:proofErr w:type="spellEnd"/>
+            <w:r>
+              <w:rPr>
+                <w:rFonts w:ascii="Consolas" w:eastAsia="Times New Roman" w:hAnsi="Consolas" w:cs="Times New Roman"/>
+                <w:color w:val="000000"/>
+                <w:sz w:val="24"/>
+                <w:szCs w:val="24"/>
+                <w:lang w:eastAsia="uk-UA"/>
+              </w:rPr>
+              <w:t>(</w:t>
             </w:r>
             <w:r>
               <w:rPr>
@@ -1912,7 +2754,29 @@
                 <w:szCs w:val="24"/>
                 <w:lang w:eastAsia="uk-UA"/>
               </w:rPr>
-              <w:t>"Responsible"</w:t>
+              <w:t>"</w:t>
+            </w:r>
+            <w:proofErr w:type="spellStart"/>
+            <w:r>
+              <w:rPr>
+                <w:rFonts w:ascii="Consolas" w:eastAsia="Times New Roman" w:hAnsi="Consolas" w:cs="Times New Roman"/>
+                <w:color w:val="A31515"/>
+                <w:sz w:val="24"/>
+                <w:szCs w:val="24"/>
+                <w:lang w:eastAsia="uk-UA"/>
+              </w:rPr>
+              <w:t>Responsible</w:t>
+            </w:r>
+            <w:proofErr w:type="spellEnd"/>
+            <w:r>
+              <w:rPr>
+                <w:rFonts w:ascii="Consolas" w:eastAsia="Times New Roman" w:hAnsi="Consolas" w:cs="Times New Roman"/>
+                <w:color w:val="A31515"/>
+                <w:sz w:val="24"/>
+                <w:szCs w:val="24"/>
+                <w:lang w:eastAsia="uk-UA"/>
+              </w:rPr>
+              <w:t>"</w:t>
             </w:r>
             <w:r>
               <w:rPr>
@@ -1924,6 +2788,7 @@
               </w:rPr>
               <w:t xml:space="preserve">, </w:t>
             </w:r>
+            <w:proofErr w:type="spellStart"/>
             <w:r>
               <w:rPr>
                 <w:rFonts w:ascii="Consolas" w:eastAsia="Times New Roman" w:hAnsi="Consolas" w:cs="Times New Roman"/>
@@ -1934,6 +2799,7 @@
               </w:rPr>
               <w:t>false</w:t>
             </w:r>
+            <w:proofErr w:type="spellEnd"/>
             <w:r>
               <w:rPr>
                 <w:rFonts w:ascii="Consolas" w:eastAsia="Times New Roman" w:hAnsi="Consolas" w:cs="Times New Roman"/>
@@ -1965,7 +2831,29 @@
                 <w:szCs w:val="24"/>
                 <w:lang w:eastAsia="uk-UA"/>
               </w:rPr>
-              <w:t>    setPropertyDisabled(</w:t>
+              <w:t xml:space="preserve">    </w:t>
+            </w:r>
+            <w:proofErr w:type="spellStart"/>
+            <w:r>
+              <w:rPr>
+                <w:rFonts w:ascii="Consolas" w:eastAsia="Times New Roman" w:hAnsi="Consolas" w:cs="Times New Roman"/>
+                <w:color w:val="000000"/>
+                <w:sz w:val="24"/>
+                <w:szCs w:val="24"/>
+                <w:lang w:eastAsia="uk-UA"/>
+              </w:rPr>
+              <w:t>setPropertyDisabled</w:t>
+            </w:r>
+            <w:proofErr w:type="spellEnd"/>
+            <w:r>
+              <w:rPr>
+                <w:rFonts w:ascii="Consolas" w:eastAsia="Times New Roman" w:hAnsi="Consolas" w:cs="Times New Roman"/>
+                <w:color w:val="000000"/>
+                <w:sz w:val="24"/>
+                <w:szCs w:val="24"/>
+                <w:lang w:eastAsia="uk-UA"/>
+              </w:rPr>
+              <w:t>(</w:t>
             </w:r>
             <w:r>
               <w:rPr>
@@ -1975,7 +2863,29 @@
                 <w:szCs w:val="24"/>
                 <w:lang w:eastAsia="uk-UA"/>
               </w:rPr>
-              <w:t>"Responsible"</w:t>
+              <w:t>"</w:t>
+            </w:r>
+            <w:proofErr w:type="spellStart"/>
+            <w:r>
+              <w:rPr>
+                <w:rFonts w:ascii="Consolas" w:eastAsia="Times New Roman" w:hAnsi="Consolas" w:cs="Times New Roman"/>
+                <w:color w:val="A31515"/>
+                <w:sz w:val="24"/>
+                <w:szCs w:val="24"/>
+                <w:lang w:eastAsia="uk-UA"/>
+              </w:rPr>
+              <w:t>Responsible</w:t>
+            </w:r>
+            <w:proofErr w:type="spellEnd"/>
+            <w:r>
+              <w:rPr>
+                <w:rFonts w:ascii="Consolas" w:eastAsia="Times New Roman" w:hAnsi="Consolas" w:cs="Times New Roman"/>
+                <w:color w:val="A31515"/>
+                <w:sz w:val="24"/>
+                <w:szCs w:val="24"/>
+                <w:lang w:eastAsia="uk-UA"/>
+              </w:rPr>
+              <w:t>"</w:t>
             </w:r>
             <w:r>
               <w:rPr>
@@ -1987,6 +2897,7 @@
               </w:rPr>
               <w:t xml:space="preserve">, </w:t>
             </w:r>
+            <w:proofErr w:type="spellStart"/>
             <w:r>
               <w:rPr>
                 <w:rFonts w:ascii="Consolas" w:eastAsia="Times New Roman" w:hAnsi="Consolas" w:cs="Times New Roman"/>
@@ -1997,6 +2908,7 @@
               </w:rPr>
               <w:t>false</w:t>
             </w:r>
+            <w:proofErr w:type="spellEnd"/>
             <w:r>
               <w:rPr>
                 <w:rFonts w:ascii="Consolas" w:eastAsia="Times New Roman" w:hAnsi="Consolas" w:cs="Times New Roman"/>
@@ -2030,6 +2942,7 @@
               </w:rPr>
               <w:t xml:space="preserve">  } </w:t>
             </w:r>
+            <w:proofErr w:type="spellStart"/>
             <w:r>
               <w:rPr>
                 <w:rFonts w:ascii="Consolas" w:eastAsia="Times New Roman" w:hAnsi="Consolas" w:cs="Times New Roman"/>
@@ -2040,6 +2953,7 @@
               </w:rPr>
               <w:t>else</w:t>
             </w:r>
+            <w:proofErr w:type="spellEnd"/>
             <w:r>
               <w:rPr>
                 <w:rFonts w:ascii="Consolas" w:eastAsia="Times New Roman" w:hAnsi="Consolas" w:cs="Times New Roman"/>
@@ -2050,6 +2964,7 @@
               </w:rPr>
               <w:t xml:space="preserve"> </w:t>
             </w:r>
+            <w:proofErr w:type="spellStart"/>
             <w:r>
               <w:rPr>
                 <w:rFonts w:ascii="Consolas" w:eastAsia="Times New Roman" w:hAnsi="Consolas" w:cs="Times New Roman"/>
@@ -2060,6 +2975,7 @@
               </w:rPr>
               <w:t>if</w:t>
             </w:r>
+            <w:proofErr w:type="spellEnd"/>
             <w:r>
               <w:rPr>
                 <w:rFonts w:ascii="Consolas" w:eastAsia="Times New Roman" w:hAnsi="Consolas" w:cs="Times New Roman"/>
@@ -2094,6 +3010,7 @@
               <w:lastRenderedPageBreak/>
               <w:t xml:space="preserve">    </w:t>
             </w:r>
+            <w:proofErr w:type="spellStart"/>
             <w:r>
               <w:rPr>
                 <w:rFonts w:ascii="Consolas" w:eastAsia="Times New Roman" w:hAnsi="Consolas" w:cs="Times New Roman"/>
@@ -2112,7 +3029,18 @@
                 <w:szCs w:val="24"/>
                 <w:lang w:eastAsia="uk-UA"/>
               </w:rPr>
-              <w:t xml:space="preserve">.state == </w:t>
+              <w:t>.state</w:t>
+            </w:r>
+            <w:proofErr w:type="spellEnd"/>
+            <w:r>
+              <w:rPr>
+                <w:rFonts w:ascii="Consolas" w:eastAsia="Times New Roman" w:hAnsi="Consolas" w:cs="Times New Roman"/>
+                <w:color w:val="000000"/>
+                <w:sz w:val="24"/>
+                <w:szCs w:val="24"/>
+                <w:lang w:eastAsia="uk-UA"/>
+              </w:rPr>
+              <w:t xml:space="preserve"> == </w:t>
             </w:r>
             <w:r>
               <w:rPr>
@@ -2122,7 +3050,29 @@
                 <w:szCs w:val="24"/>
                 <w:lang w:eastAsia="uk-UA"/>
               </w:rPr>
-              <w:t>"completed"</w:t>
+              <w:t>"</w:t>
+            </w:r>
+            <w:proofErr w:type="spellStart"/>
+            <w:r>
+              <w:rPr>
+                <w:rFonts w:ascii="Consolas" w:eastAsia="Times New Roman" w:hAnsi="Consolas" w:cs="Times New Roman"/>
+                <w:color w:val="A31515"/>
+                <w:sz w:val="24"/>
+                <w:szCs w:val="24"/>
+                <w:lang w:eastAsia="uk-UA"/>
+              </w:rPr>
+              <w:t>completed</w:t>
+            </w:r>
+            <w:proofErr w:type="spellEnd"/>
+            <w:r>
+              <w:rPr>
+                <w:rFonts w:ascii="Consolas" w:eastAsia="Times New Roman" w:hAnsi="Consolas" w:cs="Times New Roman"/>
+                <w:color w:val="A31515"/>
+                <w:sz w:val="24"/>
+                <w:szCs w:val="24"/>
+                <w:lang w:eastAsia="uk-UA"/>
+              </w:rPr>
+              <w:t>"</w:t>
             </w:r>
             <w:r>
               <w:rPr>
@@ -2157,6 +3107,7 @@
               </w:rPr>
               <w:t xml:space="preserve">    </w:t>
             </w:r>
+            <w:proofErr w:type="spellStart"/>
             <w:r>
               <w:rPr>
                 <w:rFonts w:ascii="Consolas" w:eastAsia="Times New Roman" w:hAnsi="Consolas" w:cs="Times New Roman"/>
@@ -2175,7 +3126,18 @@
                 <w:szCs w:val="24"/>
                 <w:lang w:eastAsia="uk-UA"/>
               </w:rPr>
-              <w:t xml:space="preserve">.state == </w:t>
+              <w:t>.state</w:t>
+            </w:r>
+            <w:proofErr w:type="spellEnd"/>
+            <w:r>
+              <w:rPr>
+                <w:rFonts w:ascii="Consolas" w:eastAsia="Times New Roman" w:hAnsi="Consolas" w:cs="Times New Roman"/>
+                <w:color w:val="000000"/>
+                <w:sz w:val="24"/>
+                <w:szCs w:val="24"/>
+                <w:lang w:eastAsia="uk-UA"/>
+              </w:rPr>
+              <w:t xml:space="preserve"> == </w:t>
             </w:r>
             <w:r>
               <w:rPr>
@@ -2185,7 +3147,29 @@
                 <w:szCs w:val="24"/>
                 <w:lang w:eastAsia="uk-UA"/>
               </w:rPr>
-              <w:t>"completed"</w:t>
+              <w:t>"</w:t>
+            </w:r>
+            <w:proofErr w:type="spellStart"/>
+            <w:r>
+              <w:rPr>
+                <w:rFonts w:ascii="Consolas" w:eastAsia="Times New Roman" w:hAnsi="Consolas" w:cs="Times New Roman"/>
+                <w:color w:val="A31515"/>
+                <w:sz w:val="24"/>
+                <w:szCs w:val="24"/>
+                <w:lang w:eastAsia="uk-UA"/>
+              </w:rPr>
+              <w:t>completed</w:t>
+            </w:r>
+            <w:proofErr w:type="spellEnd"/>
+            <w:r>
+              <w:rPr>
+                <w:rFonts w:ascii="Consolas" w:eastAsia="Times New Roman" w:hAnsi="Consolas" w:cs="Times New Roman"/>
+                <w:color w:val="A31515"/>
+                <w:sz w:val="24"/>
+                <w:szCs w:val="24"/>
+                <w:lang w:eastAsia="uk-UA"/>
+              </w:rPr>
+              <w:t>"</w:t>
             </w:r>
           </w:p>
           <w:p>
@@ -2231,7 +3215,29 @@
                 <w:szCs w:val="24"/>
                 <w:lang w:eastAsia="uk-UA"/>
               </w:rPr>
-              <w:t>    setPropertyRequired(</w:t>
+              <w:t xml:space="preserve">    </w:t>
+            </w:r>
+            <w:proofErr w:type="spellStart"/>
+            <w:r>
+              <w:rPr>
+                <w:rFonts w:ascii="Consolas" w:eastAsia="Times New Roman" w:hAnsi="Consolas" w:cs="Times New Roman"/>
+                <w:color w:val="000000"/>
+                <w:sz w:val="24"/>
+                <w:szCs w:val="24"/>
+                <w:lang w:eastAsia="uk-UA"/>
+              </w:rPr>
+              <w:t>setPropertyRequired</w:t>
+            </w:r>
+            <w:proofErr w:type="spellEnd"/>
+            <w:r>
+              <w:rPr>
+                <w:rFonts w:ascii="Consolas" w:eastAsia="Times New Roman" w:hAnsi="Consolas" w:cs="Times New Roman"/>
+                <w:color w:val="000000"/>
+                <w:sz w:val="24"/>
+                <w:szCs w:val="24"/>
+                <w:lang w:eastAsia="uk-UA"/>
+              </w:rPr>
+              <w:t>(</w:t>
             </w:r>
             <w:r>
               <w:rPr>
@@ -2241,7 +3247,29 @@
                 <w:szCs w:val="24"/>
                 <w:lang w:eastAsia="uk-UA"/>
               </w:rPr>
-              <w:t>"Responsible"</w:t>
+              <w:t>"</w:t>
+            </w:r>
+            <w:proofErr w:type="spellStart"/>
+            <w:r>
+              <w:rPr>
+                <w:rFonts w:ascii="Consolas" w:eastAsia="Times New Roman" w:hAnsi="Consolas" w:cs="Times New Roman"/>
+                <w:color w:val="A31515"/>
+                <w:sz w:val="24"/>
+                <w:szCs w:val="24"/>
+                <w:lang w:eastAsia="uk-UA"/>
+              </w:rPr>
+              <w:t>Responsible</w:t>
+            </w:r>
+            <w:proofErr w:type="spellEnd"/>
+            <w:r>
+              <w:rPr>
+                <w:rFonts w:ascii="Consolas" w:eastAsia="Times New Roman" w:hAnsi="Consolas" w:cs="Times New Roman"/>
+                <w:color w:val="A31515"/>
+                <w:sz w:val="24"/>
+                <w:szCs w:val="24"/>
+                <w:lang w:eastAsia="uk-UA"/>
+              </w:rPr>
+              <w:t>"</w:t>
             </w:r>
             <w:r>
               <w:rPr>
@@ -2274,7 +3302,29 @@
                 <w:szCs w:val="24"/>
                 <w:lang w:eastAsia="uk-UA"/>
               </w:rPr>
-              <w:t>    setPropertyDisabled(</w:t>
+              <w:t xml:space="preserve">    </w:t>
+            </w:r>
+            <w:proofErr w:type="spellStart"/>
+            <w:r>
+              <w:rPr>
+                <w:rFonts w:ascii="Consolas" w:eastAsia="Times New Roman" w:hAnsi="Consolas" w:cs="Times New Roman"/>
+                <w:color w:val="000000"/>
+                <w:sz w:val="24"/>
+                <w:szCs w:val="24"/>
+                <w:lang w:eastAsia="uk-UA"/>
+              </w:rPr>
+              <w:t>setPropertyDisabled</w:t>
+            </w:r>
+            <w:proofErr w:type="spellEnd"/>
+            <w:r>
+              <w:rPr>
+                <w:rFonts w:ascii="Consolas" w:eastAsia="Times New Roman" w:hAnsi="Consolas" w:cs="Times New Roman"/>
+                <w:color w:val="000000"/>
+                <w:sz w:val="24"/>
+                <w:szCs w:val="24"/>
+                <w:lang w:eastAsia="uk-UA"/>
+              </w:rPr>
+              <w:t>(</w:t>
             </w:r>
             <w:r>
               <w:rPr>
@@ -2284,7 +3334,29 @@
                 <w:szCs w:val="24"/>
                 <w:lang w:eastAsia="uk-UA"/>
               </w:rPr>
-              <w:t>"Responsible"</w:t>
+              <w:t>"</w:t>
+            </w:r>
+            <w:proofErr w:type="spellStart"/>
+            <w:r>
+              <w:rPr>
+                <w:rFonts w:ascii="Consolas" w:eastAsia="Times New Roman" w:hAnsi="Consolas" w:cs="Times New Roman"/>
+                <w:color w:val="A31515"/>
+                <w:sz w:val="24"/>
+                <w:szCs w:val="24"/>
+                <w:lang w:eastAsia="uk-UA"/>
+              </w:rPr>
+              <w:t>Responsible</w:t>
+            </w:r>
+            <w:proofErr w:type="spellEnd"/>
+            <w:r>
+              <w:rPr>
+                <w:rFonts w:ascii="Consolas" w:eastAsia="Times New Roman" w:hAnsi="Consolas" w:cs="Times New Roman"/>
+                <w:color w:val="A31515"/>
+                <w:sz w:val="24"/>
+                <w:szCs w:val="24"/>
+                <w:lang w:eastAsia="uk-UA"/>
+              </w:rPr>
+              <w:t>"</w:t>
             </w:r>
             <w:r>
               <w:rPr>
@@ -2319,6 +3391,7 @@
               </w:rPr>
               <w:t xml:space="preserve">  } </w:t>
             </w:r>
+            <w:proofErr w:type="spellStart"/>
             <w:r>
               <w:rPr>
                 <w:rFonts w:ascii="Consolas" w:eastAsia="Times New Roman" w:hAnsi="Consolas" w:cs="Times New Roman"/>
@@ -2329,6 +3402,7 @@
               </w:rPr>
               <w:t>else</w:t>
             </w:r>
+            <w:proofErr w:type="spellEnd"/>
             <w:r>
               <w:rPr>
                 <w:rFonts w:ascii="Consolas" w:eastAsia="Times New Roman" w:hAnsi="Consolas" w:cs="Times New Roman"/>
@@ -2360,7 +3434,29 @@
                 <w:szCs w:val="24"/>
                 <w:lang w:eastAsia="uk-UA"/>
               </w:rPr>
-              <w:t>    setPropertyRequired(</w:t>
+              <w:t xml:space="preserve">    </w:t>
+            </w:r>
+            <w:proofErr w:type="spellStart"/>
+            <w:r>
+              <w:rPr>
+                <w:rFonts w:ascii="Consolas" w:eastAsia="Times New Roman" w:hAnsi="Consolas" w:cs="Times New Roman"/>
+                <w:color w:val="000000"/>
+                <w:sz w:val="24"/>
+                <w:szCs w:val="24"/>
+                <w:lang w:eastAsia="uk-UA"/>
+              </w:rPr>
+              <w:t>setPropertyRequired</w:t>
+            </w:r>
+            <w:proofErr w:type="spellEnd"/>
+            <w:r>
+              <w:rPr>
+                <w:rFonts w:ascii="Consolas" w:eastAsia="Times New Roman" w:hAnsi="Consolas" w:cs="Times New Roman"/>
+                <w:color w:val="000000"/>
+                <w:sz w:val="24"/>
+                <w:szCs w:val="24"/>
+                <w:lang w:eastAsia="uk-UA"/>
+              </w:rPr>
+              <w:t>(</w:t>
             </w:r>
             <w:r>
               <w:rPr>
@@ -2370,7 +3466,29 @@
                 <w:szCs w:val="24"/>
                 <w:lang w:eastAsia="uk-UA"/>
               </w:rPr>
-              <w:t>"Responsible"</w:t>
+              <w:t>"</w:t>
+            </w:r>
+            <w:proofErr w:type="spellStart"/>
+            <w:r>
+              <w:rPr>
+                <w:rFonts w:ascii="Consolas" w:eastAsia="Times New Roman" w:hAnsi="Consolas" w:cs="Times New Roman"/>
+                <w:color w:val="A31515"/>
+                <w:sz w:val="24"/>
+                <w:szCs w:val="24"/>
+                <w:lang w:eastAsia="uk-UA"/>
+              </w:rPr>
+              <w:t>Responsible</w:t>
+            </w:r>
+            <w:proofErr w:type="spellEnd"/>
+            <w:r>
+              <w:rPr>
+                <w:rFonts w:ascii="Consolas" w:eastAsia="Times New Roman" w:hAnsi="Consolas" w:cs="Times New Roman"/>
+                <w:color w:val="A31515"/>
+                <w:sz w:val="24"/>
+                <w:szCs w:val="24"/>
+                <w:lang w:eastAsia="uk-UA"/>
+              </w:rPr>
+              <w:t>"</w:t>
             </w:r>
             <w:r>
               <w:rPr>
@@ -2382,6 +3500,7 @@
               </w:rPr>
               <w:t xml:space="preserve">, </w:t>
             </w:r>
+            <w:proofErr w:type="spellStart"/>
             <w:r>
               <w:rPr>
                 <w:rFonts w:ascii="Consolas" w:eastAsia="Times New Roman" w:hAnsi="Consolas" w:cs="Times New Roman"/>
@@ -2392,6 +3511,7 @@
               </w:rPr>
               <w:t>false</w:t>
             </w:r>
+            <w:proofErr w:type="spellEnd"/>
             <w:r>
               <w:rPr>
                 <w:rFonts w:ascii="Consolas" w:eastAsia="Times New Roman" w:hAnsi="Consolas" w:cs="Times New Roman"/>
@@ -2423,7 +3543,29 @@
                 <w:szCs w:val="24"/>
                 <w:lang w:eastAsia="uk-UA"/>
               </w:rPr>
-              <w:t>    setPropertyDisabled(</w:t>
+              <w:t xml:space="preserve">    </w:t>
+            </w:r>
+            <w:proofErr w:type="spellStart"/>
+            <w:r>
+              <w:rPr>
+                <w:rFonts w:ascii="Consolas" w:eastAsia="Times New Roman" w:hAnsi="Consolas" w:cs="Times New Roman"/>
+                <w:color w:val="000000"/>
+                <w:sz w:val="24"/>
+                <w:szCs w:val="24"/>
+                <w:lang w:eastAsia="uk-UA"/>
+              </w:rPr>
+              <w:t>setPropertyDisabled</w:t>
+            </w:r>
+            <w:proofErr w:type="spellEnd"/>
+            <w:r>
+              <w:rPr>
+                <w:rFonts w:ascii="Consolas" w:eastAsia="Times New Roman" w:hAnsi="Consolas" w:cs="Times New Roman"/>
+                <w:color w:val="000000"/>
+                <w:sz w:val="24"/>
+                <w:szCs w:val="24"/>
+                <w:lang w:eastAsia="uk-UA"/>
+              </w:rPr>
+              <w:t>(</w:t>
             </w:r>
             <w:r>
               <w:rPr>
@@ -2433,7 +3575,29 @@
                 <w:szCs w:val="24"/>
                 <w:lang w:eastAsia="uk-UA"/>
               </w:rPr>
-              <w:t>"Responsible"</w:t>
+              <w:t>"</w:t>
+            </w:r>
+            <w:proofErr w:type="spellStart"/>
+            <w:r>
+              <w:rPr>
+                <w:rFonts w:ascii="Consolas" w:eastAsia="Times New Roman" w:hAnsi="Consolas" w:cs="Times New Roman"/>
+                <w:color w:val="A31515"/>
+                <w:sz w:val="24"/>
+                <w:szCs w:val="24"/>
+                <w:lang w:eastAsia="uk-UA"/>
+              </w:rPr>
+              <w:t>Responsible</w:t>
+            </w:r>
+            <w:proofErr w:type="spellEnd"/>
+            <w:r>
+              <w:rPr>
+                <w:rFonts w:ascii="Consolas" w:eastAsia="Times New Roman" w:hAnsi="Consolas" w:cs="Times New Roman"/>
+                <w:color w:val="A31515"/>
+                <w:sz w:val="24"/>
+                <w:szCs w:val="24"/>
+                <w:lang w:eastAsia="uk-UA"/>
+              </w:rPr>
+              <w:t>"</w:t>
             </w:r>
             <w:r>
               <w:rPr>
@@ -2445,6 +3609,7 @@
               </w:rPr>
               <w:t xml:space="preserve">, </w:t>
             </w:r>
+            <w:proofErr w:type="spellStart"/>
             <w:r>
               <w:rPr>
                 <w:rFonts w:ascii="Consolas" w:eastAsia="Times New Roman" w:hAnsi="Consolas" w:cs="Times New Roman"/>
@@ -2455,6 +3620,7 @@
               </w:rPr>
               <w:t>false</w:t>
             </w:r>
+            <w:proofErr w:type="spellEnd"/>
             <w:r>
               <w:rPr>
                 <w:rFonts w:ascii="Consolas" w:eastAsia="Times New Roman" w:hAnsi="Consolas" w:cs="Times New Roman"/>
@@ -2537,6 +3703,7 @@
                 <w:lang w:eastAsia="uk-UA"/>
               </w:rPr>
             </w:pPr>
+            <w:proofErr w:type="spellStart"/>
             <w:r>
               <w:rPr>
                 <w:rFonts w:ascii="Consolas" w:eastAsia="Times New Roman" w:hAnsi="Consolas" w:cs="Times New Roman"/>
@@ -2547,15 +3714,60 @@
               </w:rPr>
               <w:t>function</w:t>
             </w:r>
-            <w:r>
-              <w:rPr>
-                <w:rFonts w:ascii="Consolas" w:eastAsia="Times New Roman" w:hAnsi="Consolas" w:cs="Times New Roman"/>
-                <w:color w:val="000000"/>
-                <w:sz w:val="24"/>
-                <w:szCs w:val="24"/>
-                <w:lang w:eastAsia="uk-UA"/>
-              </w:rPr>
-              <w:t xml:space="preserve"> onTaskExecuteAddEmployee(routeStage) {</w:t>
+            <w:proofErr w:type="spellEnd"/>
+            <w:r>
+              <w:rPr>
+                <w:rFonts w:ascii="Consolas" w:eastAsia="Times New Roman" w:hAnsi="Consolas" w:cs="Times New Roman"/>
+                <w:color w:val="000000"/>
+                <w:sz w:val="24"/>
+                <w:szCs w:val="24"/>
+                <w:lang w:eastAsia="uk-UA"/>
+              </w:rPr>
+              <w:t xml:space="preserve"> </w:t>
+            </w:r>
+            <w:proofErr w:type="spellStart"/>
+            <w:r>
+              <w:rPr>
+                <w:rFonts w:ascii="Consolas" w:eastAsia="Times New Roman" w:hAnsi="Consolas" w:cs="Times New Roman"/>
+                <w:color w:val="000000"/>
+                <w:sz w:val="24"/>
+                <w:szCs w:val="24"/>
+                <w:lang w:eastAsia="uk-UA"/>
+              </w:rPr>
+              <w:t>onTaskExecuteAddEmployee</w:t>
+            </w:r>
+            <w:proofErr w:type="spellEnd"/>
+            <w:r>
+              <w:rPr>
+                <w:rFonts w:ascii="Consolas" w:eastAsia="Times New Roman" w:hAnsi="Consolas" w:cs="Times New Roman"/>
+                <w:color w:val="000000"/>
+                <w:sz w:val="24"/>
+                <w:szCs w:val="24"/>
+                <w:lang w:eastAsia="uk-UA"/>
+              </w:rPr>
+              <w:t>(</w:t>
+            </w:r>
+            <w:proofErr w:type="spellStart"/>
+            <w:r>
+              <w:rPr>
+                <w:rFonts w:ascii="Consolas" w:eastAsia="Times New Roman" w:hAnsi="Consolas" w:cs="Times New Roman"/>
+                <w:color w:val="000000"/>
+                <w:sz w:val="24"/>
+                <w:szCs w:val="24"/>
+                <w:lang w:eastAsia="uk-UA"/>
+              </w:rPr>
+              <w:t>routeStage</w:t>
+            </w:r>
+            <w:proofErr w:type="spellEnd"/>
+            <w:r>
+              <w:rPr>
+                <w:rFonts w:ascii="Consolas" w:eastAsia="Times New Roman" w:hAnsi="Consolas" w:cs="Times New Roman"/>
+                <w:color w:val="000000"/>
+                <w:sz w:val="24"/>
+                <w:szCs w:val="24"/>
+                <w:lang w:eastAsia="uk-UA"/>
+              </w:rPr>
+              <w:t>) {</w:t>
             </w:r>
           </w:p>
           <w:p>
@@ -2580,6 +3792,7 @@
               </w:rPr>
               <w:t xml:space="preserve">  </w:t>
             </w:r>
+            <w:proofErr w:type="spellStart"/>
             <w:r>
               <w:rPr>
                 <w:rFonts w:ascii="Consolas" w:eastAsia="Times New Roman" w:hAnsi="Consolas" w:cs="Times New Roman"/>
@@ -2590,6 +3803,7 @@
               </w:rPr>
               <w:t>debugger</w:t>
             </w:r>
+            <w:proofErr w:type="spellEnd"/>
             <w:r>
               <w:rPr>
                 <w:rFonts w:ascii="Consolas" w:eastAsia="Times New Roman" w:hAnsi="Consolas" w:cs="Times New Roman"/>
@@ -2623,6 +3837,7 @@
               </w:rPr>
               <w:t xml:space="preserve">  </w:t>
             </w:r>
+            <w:proofErr w:type="spellStart"/>
             <w:r>
               <w:rPr>
                 <w:rFonts w:ascii="Consolas" w:eastAsia="Times New Roman" w:hAnsi="Consolas" w:cs="Times New Roman"/>
@@ -2633,15 +3848,38 @@
               </w:rPr>
               <w:t>if</w:t>
             </w:r>
-            <w:r>
-              <w:rPr>
-                <w:rFonts w:ascii="Consolas" w:eastAsia="Times New Roman" w:hAnsi="Consolas" w:cs="Times New Roman"/>
-                <w:color w:val="000000"/>
-                <w:sz w:val="24"/>
-                <w:szCs w:val="24"/>
-                <w:lang w:eastAsia="uk-UA"/>
-              </w:rPr>
-              <w:t xml:space="preserve"> (routeStage.executionResult == </w:t>
+            <w:proofErr w:type="spellEnd"/>
+            <w:r>
+              <w:rPr>
+                <w:rFonts w:ascii="Consolas" w:eastAsia="Times New Roman" w:hAnsi="Consolas" w:cs="Times New Roman"/>
+                <w:color w:val="000000"/>
+                <w:sz w:val="24"/>
+                <w:szCs w:val="24"/>
+                <w:lang w:eastAsia="uk-UA"/>
+              </w:rPr>
+              <w:t xml:space="preserve"> (</w:t>
+            </w:r>
+            <w:proofErr w:type="spellStart"/>
+            <w:r>
+              <w:rPr>
+                <w:rFonts w:ascii="Consolas" w:eastAsia="Times New Roman" w:hAnsi="Consolas" w:cs="Times New Roman"/>
+                <w:color w:val="000000"/>
+                <w:sz w:val="24"/>
+                <w:szCs w:val="24"/>
+                <w:lang w:eastAsia="uk-UA"/>
+              </w:rPr>
+              <w:t>routeStage.executionResult</w:t>
+            </w:r>
+            <w:proofErr w:type="spellEnd"/>
+            <w:r>
+              <w:rPr>
+                <w:rFonts w:ascii="Consolas" w:eastAsia="Times New Roman" w:hAnsi="Consolas" w:cs="Times New Roman"/>
+                <w:color w:val="000000"/>
+                <w:sz w:val="24"/>
+                <w:szCs w:val="24"/>
+                <w:lang w:eastAsia="uk-UA"/>
+              </w:rPr>
+              <w:t xml:space="preserve"> == </w:t>
             </w:r>
             <w:r>
               <w:rPr>
@@ -2651,7 +3889,29 @@
                 <w:szCs w:val="24"/>
                 <w:lang w:eastAsia="uk-UA"/>
               </w:rPr>
-              <w:t>"executed"</w:t>
+              <w:t>"</w:t>
+            </w:r>
+            <w:proofErr w:type="spellStart"/>
+            <w:r>
+              <w:rPr>
+                <w:rFonts w:ascii="Consolas" w:eastAsia="Times New Roman" w:hAnsi="Consolas" w:cs="Times New Roman"/>
+                <w:color w:val="A31515"/>
+                <w:sz w:val="24"/>
+                <w:szCs w:val="24"/>
+                <w:lang w:eastAsia="uk-UA"/>
+              </w:rPr>
+              <w:t>executed</w:t>
+            </w:r>
+            <w:proofErr w:type="spellEnd"/>
+            <w:r>
+              <w:rPr>
+                <w:rFonts w:ascii="Consolas" w:eastAsia="Times New Roman" w:hAnsi="Consolas" w:cs="Times New Roman"/>
+                <w:color w:val="A31515"/>
+                <w:sz w:val="24"/>
+                <w:szCs w:val="24"/>
+                <w:lang w:eastAsia="uk-UA"/>
+              </w:rPr>
+              <w:t>"</w:t>
             </w:r>
             <w:r>
               <w:rPr>
@@ -2686,6 +3946,7 @@
               </w:rPr>
               <w:t xml:space="preserve">    </w:t>
             </w:r>
+            <w:proofErr w:type="spellStart"/>
             <w:r>
               <w:rPr>
                 <w:rFonts w:ascii="Consolas" w:eastAsia="Times New Roman" w:hAnsi="Consolas" w:cs="Times New Roman"/>
@@ -2696,6 +3957,7 @@
               </w:rPr>
               <w:t>if</w:t>
             </w:r>
+            <w:proofErr w:type="spellEnd"/>
             <w:r>
               <w:rPr>
                 <w:rFonts w:ascii="Consolas" w:eastAsia="Times New Roman" w:hAnsi="Consolas" w:cs="Times New Roman"/>
@@ -2706,6 +3968,7 @@
               </w:rPr>
               <w:t xml:space="preserve"> (!</w:t>
             </w:r>
+            <w:proofErr w:type="spellStart"/>
             <w:r>
               <w:rPr>
                 <w:rFonts w:ascii="Consolas" w:eastAsia="Times New Roman" w:hAnsi="Consolas" w:cs="Times New Roman"/>
@@ -2724,7 +3987,18 @@
                 <w:szCs w:val="24"/>
                 <w:lang w:eastAsia="uk-UA"/>
               </w:rPr>
-              <w:t>.getAttributeValue(</w:t>
+              <w:t>.getAttributeValue</w:t>
+            </w:r>
+            <w:proofErr w:type="spellEnd"/>
+            <w:r>
+              <w:rPr>
+                <w:rFonts w:ascii="Consolas" w:eastAsia="Times New Roman" w:hAnsi="Consolas" w:cs="Times New Roman"/>
+                <w:color w:val="000000"/>
+                <w:sz w:val="24"/>
+                <w:szCs w:val="24"/>
+                <w:lang w:eastAsia="uk-UA"/>
+              </w:rPr>
+              <w:t>(</w:t>
             </w:r>
             <w:r>
               <w:rPr>
@@ -2734,17 +4008,61 @@
                 <w:szCs w:val="24"/>
                 <w:lang w:eastAsia="uk-UA"/>
               </w:rPr>
-              <w:t>"Responsible"</w:t>
-            </w:r>
-            <w:r>
-              <w:rPr>
-                <w:rFonts w:ascii="Consolas" w:eastAsia="Times New Roman" w:hAnsi="Consolas" w:cs="Times New Roman"/>
-                <w:color w:val="000000"/>
-                <w:sz w:val="24"/>
-                <w:szCs w:val="24"/>
-                <w:lang w:eastAsia="uk-UA"/>
-              </w:rPr>
-              <w:t>).value)</w:t>
+              <w:t>"</w:t>
+            </w:r>
+            <w:proofErr w:type="spellStart"/>
+            <w:r>
+              <w:rPr>
+                <w:rFonts w:ascii="Consolas" w:eastAsia="Times New Roman" w:hAnsi="Consolas" w:cs="Times New Roman"/>
+                <w:color w:val="A31515"/>
+                <w:sz w:val="24"/>
+                <w:szCs w:val="24"/>
+                <w:lang w:eastAsia="uk-UA"/>
+              </w:rPr>
+              <w:t>Responsible</w:t>
+            </w:r>
+            <w:proofErr w:type="spellEnd"/>
+            <w:r>
+              <w:rPr>
+                <w:rFonts w:ascii="Consolas" w:eastAsia="Times New Roman" w:hAnsi="Consolas" w:cs="Times New Roman"/>
+                <w:color w:val="A31515"/>
+                <w:sz w:val="24"/>
+                <w:szCs w:val="24"/>
+                <w:lang w:eastAsia="uk-UA"/>
+              </w:rPr>
+              <w:t>"</w:t>
+            </w:r>
+            <w:r>
+              <w:rPr>
+                <w:rFonts w:ascii="Consolas" w:eastAsia="Times New Roman" w:hAnsi="Consolas" w:cs="Times New Roman"/>
+                <w:color w:val="000000"/>
+                <w:sz w:val="24"/>
+                <w:szCs w:val="24"/>
+                <w:lang w:eastAsia="uk-UA"/>
+              </w:rPr>
+              <w:t>).</w:t>
+            </w:r>
+            <w:proofErr w:type="spellStart"/>
+            <w:r>
+              <w:rPr>
+                <w:rFonts w:ascii="Consolas" w:eastAsia="Times New Roman" w:hAnsi="Consolas" w:cs="Times New Roman"/>
+                <w:color w:val="000000"/>
+                <w:sz w:val="24"/>
+                <w:szCs w:val="24"/>
+                <w:lang w:eastAsia="uk-UA"/>
+              </w:rPr>
+              <w:t>value</w:t>
+            </w:r>
+            <w:proofErr w:type="spellEnd"/>
+            <w:r>
+              <w:rPr>
+                <w:rFonts w:ascii="Consolas" w:eastAsia="Times New Roman" w:hAnsi="Consolas" w:cs="Times New Roman"/>
+                <w:color w:val="000000"/>
+                <w:sz w:val="24"/>
+                <w:szCs w:val="24"/>
+                <w:lang w:eastAsia="uk-UA"/>
+              </w:rPr>
+              <w:t>)</w:t>
             </w:r>
           </w:p>
           <w:p>
@@ -2769,6 +4087,7 @@
               </w:rPr>
               <w:t xml:space="preserve">      </w:t>
             </w:r>
+            <w:proofErr w:type="spellStart"/>
             <w:r>
               <w:rPr>
                 <w:rFonts w:ascii="Consolas" w:eastAsia="Times New Roman" w:hAnsi="Consolas" w:cs="Times New Roman"/>
@@ -2779,6 +4098,7 @@
               </w:rPr>
               <w:t>throw</w:t>
             </w:r>
+            <w:proofErr w:type="spellEnd"/>
             <w:r>
               <w:rPr>
                 <w:rFonts w:ascii="Consolas" w:eastAsia="Times New Roman" w:hAnsi="Consolas" w:cs="Times New Roman"/>
@@ -2797,7 +4117,29 @@
                 <w:szCs w:val="24"/>
                 <w:lang w:eastAsia="uk-UA"/>
               </w:rPr>
-              <w:t>`Внесіть значення в поле "Відповідальний працівник"`</w:t>
+              <w:t>`</w:t>
+            </w:r>
+            <w:proofErr w:type="spellStart"/>
+            <w:r>
+              <w:rPr>
+                <w:rFonts w:ascii="Consolas" w:eastAsia="Times New Roman" w:hAnsi="Consolas" w:cs="Times New Roman"/>
+                <w:color w:val="A31515"/>
+                <w:sz w:val="24"/>
+                <w:szCs w:val="24"/>
+                <w:lang w:eastAsia="uk-UA"/>
+              </w:rPr>
+              <w:t>Внесіть</w:t>
+            </w:r>
+            <w:proofErr w:type="spellEnd"/>
+            <w:r>
+              <w:rPr>
+                <w:rFonts w:ascii="Consolas" w:eastAsia="Times New Roman" w:hAnsi="Consolas" w:cs="Times New Roman"/>
+                <w:color w:val="A31515"/>
+                <w:sz w:val="24"/>
+                <w:szCs w:val="24"/>
+                <w:lang w:eastAsia="uk-UA"/>
+              </w:rPr>
+              <w:t xml:space="preserve"> значення в поле "Відповідальний працівник"`</w:t>
             </w:r>
             <w:r>
               <w:rPr>
@@ -2864,7 +4206,7 @@
                 <w:color w:val="000000"/>
                 <w:sz w:val="24"/>
                 <w:szCs w:val="24"/>
-                <w:lang w:val="en-US" w:eastAsia="uk-UA"/>
+                <w:lang w:eastAsia="uk-UA"/>
               </w:rPr>
             </w:pPr>
           </w:p>
@@ -2912,6 +4254,7 @@
               </w:rPr>
               <w:t xml:space="preserve">Якщо першим виконується завдання </w:t>
             </w:r>
+            <w:proofErr w:type="spellStart"/>
             <w:r>
               <w:rPr>
                 <w:rFonts w:ascii="Consolas" w:eastAsia="Times New Roman" w:hAnsi="Consolas" w:cs="Times New Roman"/>
@@ -2922,6 +4265,7 @@
               </w:rPr>
               <w:t>InformHead</w:t>
             </w:r>
+            <w:proofErr w:type="spellEnd"/>
             <w:r>
               <w:rPr>
                 <w:rFonts w:ascii="Consolas" w:eastAsia="Times New Roman" w:hAnsi="Consolas" w:cs="Times New Roman"/>
@@ -2952,6 +4296,7 @@
               </w:rPr>
               <w:t xml:space="preserve">поле </w:t>
             </w:r>
+            <w:proofErr w:type="spellStart"/>
             <w:r>
               <w:rPr>
                 <w:rFonts w:ascii="Consolas" w:eastAsia="Times New Roman" w:hAnsi="Consolas" w:cs="Times New Roman"/>
@@ -2962,6 +4307,7 @@
               </w:rPr>
               <w:t>Responsible</w:t>
             </w:r>
+            <w:proofErr w:type="spellEnd"/>
             <w:r>
               <w:rPr>
                 <w:rFonts w:ascii="Consolas" w:eastAsia="Times New Roman" w:hAnsi="Consolas" w:cs="Times New Roman"/>
@@ -2979,16 +4325,56 @@
                 <w:szCs w:val="24"/>
                 <w:lang w:eastAsia="uk-UA"/>
               </w:rPr>
-              <w:t>можна внести коригування</w:t>
-            </w:r>
-            <w:r>
-              <w:rPr>
-                <w:rFonts w:ascii="Consolas" w:eastAsia="Times New Roman" w:hAnsi="Consolas" w:cs="Times New Roman"/>
-                <w:sz w:val="24"/>
-                <w:szCs w:val="24"/>
-                <w:lang w:eastAsia="uk-UA"/>
-              </w:rPr>
-              <w:t>) необхідно рефрешнути сторінку. Без перевантаження</w:t>
+              <w:t xml:space="preserve">можна </w:t>
+            </w:r>
+            <w:proofErr w:type="spellStart"/>
+            <w:r>
+              <w:rPr>
+                <w:rFonts w:ascii="Consolas" w:eastAsia="Times New Roman" w:hAnsi="Consolas" w:cs="Times New Roman"/>
+                <w:sz w:val="24"/>
+                <w:szCs w:val="24"/>
+                <w:lang w:eastAsia="uk-UA"/>
+              </w:rPr>
+              <w:t>внести</w:t>
+            </w:r>
+            <w:proofErr w:type="spellEnd"/>
+            <w:r>
+              <w:rPr>
+                <w:rFonts w:ascii="Consolas" w:eastAsia="Times New Roman" w:hAnsi="Consolas" w:cs="Times New Roman"/>
+                <w:sz w:val="24"/>
+                <w:szCs w:val="24"/>
+                <w:lang w:eastAsia="uk-UA"/>
+              </w:rPr>
+              <w:t xml:space="preserve"> коригування</w:t>
+            </w:r>
+            <w:r>
+              <w:rPr>
+                <w:rFonts w:ascii="Consolas" w:eastAsia="Times New Roman" w:hAnsi="Consolas" w:cs="Times New Roman"/>
+                <w:sz w:val="24"/>
+                <w:szCs w:val="24"/>
+                <w:lang w:eastAsia="uk-UA"/>
+              </w:rPr>
+              <w:t xml:space="preserve">) необхідно </w:t>
+            </w:r>
+            <w:proofErr w:type="spellStart"/>
+            <w:r>
+              <w:rPr>
+                <w:rFonts w:ascii="Consolas" w:eastAsia="Times New Roman" w:hAnsi="Consolas" w:cs="Times New Roman"/>
+                <w:sz w:val="24"/>
+                <w:szCs w:val="24"/>
+                <w:lang w:eastAsia="uk-UA"/>
+              </w:rPr>
+              <w:t>рефрешнути</w:t>
+            </w:r>
+            <w:proofErr w:type="spellEnd"/>
+            <w:r>
+              <w:rPr>
+                <w:rFonts w:ascii="Consolas" w:eastAsia="Times New Roman" w:hAnsi="Consolas" w:cs="Times New Roman"/>
+                <w:sz w:val="24"/>
+                <w:szCs w:val="24"/>
+                <w:lang w:eastAsia="uk-UA"/>
+              </w:rPr>
+              <w:t xml:space="preserve"> сторінку. Без перевантаження</w:t>
             </w:r>
             <w:r>
               <w:rPr>
@@ -2999,6 +4385,7 @@
               </w:rPr>
               <w:t xml:space="preserve"> – дане поле залишається </w:t>
             </w:r>
+            <w:proofErr w:type="spellStart"/>
             <w:r>
               <w:rPr>
                 <w:rFonts w:ascii="Consolas" w:eastAsia="Times New Roman" w:hAnsi="Consolas" w:cs="Times New Roman"/>
@@ -3008,14 +4395,35 @@
               </w:rPr>
               <w:t>disebled</w:t>
             </w:r>
-            <w:r>
-              <w:rPr>
-                <w:rFonts w:ascii="Consolas" w:eastAsia="Times New Roman" w:hAnsi="Consolas" w:cs="Times New Roman"/>
-                <w:sz w:val="24"/>
-                <w:szCs w:val="24"/>
-                <w:lang w:eastAsia="uk-UA"/>
-              </w:rPr>
-              <w:t xml:space="preserve"> і в нього неможливо внести зміни.</w:t>
+            <w:proofErr w:type="spellEnd"/>
+            <w:r>
+              <w:rPr>
+                <w:rFonts w:ascii="Consolas" w:eastAsia="Times New Roman" w:hAnsi="Consolas" w:cs="Times New Roman"/>
+                <w:sz w:val="24"/>
+                <w:szCs w:val="24"/>
+                <w:lang w:eastAsia="uk-UA"/>
+              </w:rPr>
+              <w:t xml:space="preserve"> і в нього неможливо </w:t>
+            </w:r>
+            <w:proofErr w:type="spellStart"/>
+            <w:r>
+              <w:rPr>
+                <w:rFonts w:ascii="Consolas" w:eastAsia="Times New Roman" w:hAnsi="Consolas" w:cs="Times New Roman"/>
+                <w:sz w:val="24"/>
+                <w:szCs w:val="24"/>
+                <w:lang w:eastAsia="uk-UA"/>
+              </w:rPr>
+              <w:t>внести</w:t>
+            </w:r>
+            <w:proofErr w:type="spellEnd"/>
+            <w:r>
+              <w:rPr>
+                <w:rFonts w:ascii="Consolas" w:eastAsia="Times New Roman" w:hAnsi="Consolas" w:cs="Times New Roman"/>
+                <w:sz w:val="24"/>
+                <w:szCs w:val="24"/>
+                <w:lang w:eastAsia="uk-UA"/>
+              </w:rPr>
+              <w:t xml:space="preserve"> зміни.</w:t>
             </w:r>
             <w:r>
               <w:rPr>
@@ -3184,7 +4592,7 @@
           <w:rFonts w:cstheme="minorHAnsi"/>
           <w:sz w:val="24"/>
           <w:szCs w:val="24"/>
-          <w:lang w:val="en-US"/>
+          <w:lang w:val="ru-RU"/>
         </w:rPr>
       </w:pPr>
       <w:r>
@@ -3195,12 +4603,32 @@
           <w:highlight w:val="yellow"/>
         </w:rPr>
         <w:lastRenderedPageBreak/>
-        <w:t>Скрипт 1. Внесення коригувань в реалзований скрипт</w:t>
+        <w:t xml:space="preserve">Скрипт 1. Внесення коригувань в </w:t>
+      </w:r>
+      <w:proofErr w:type="spellStart"/>
+      <w:r>
+        <w:rPr>
+          <w:rFonts w:cstheme="minorHAnsi"/>
+          <w:sz w:val="24"/>
+          <w:szCs w:val="24"/>
+          <w:highlight w:val="yellow"/>
+        </w:rPr>
+        <w:t>реалзований</w:t>
+      </w:r>
+      <w:proofErr w:type="spellEnd"/>
+      <w:r>
+        <w:rPr>
+          <w:rFonts w:cstheme="minorHAnsi"/>
+          <w:sz w:val="24"/>
+          <w:szCs w:val="24"/>
+          <w:highlight w:val="yellow"/>
+        </w:rPr>
+        <w:t xml:space="preserve"> скрипт</w:t>
       </w:r>
     </w:p>
     <w:tbl>
       <w:tblPr>
-        <w:tblStyle w:val="a3"/>
+        <w:tblStyle w:val="TableGrid"/>
         <w:tblpPr w:leftFromText="180" w:rightFromText="180" w:vertAnchor="page" w:horzAnchor="margin" w:tblpXSpec="center" w:tblpY="1862"/>
         <w:tblW w:w="9915" w:type="dxa"/>
         <w:tblInd w:w="0" w:type="dxa"/>
@@ -3290,6 +4718,7 @@
               </w:rPr>
               <w:t xml:space="preserve">Необхідно відкоригувати, щоб поля </w:t>
             </w:r>
+            <w:proofErr w:type="spellStart"/>
             <w:r>
               <w:rPr>
                 <w:rFonts w:ascii="Consolas" w:eastAsia="Times New Roman" w:hAnsi="Consolas" w:cs="Times New Roman"/>
@@ -3298,7 +4727,18 @@
                 <w:szCs w:val="24"/>
                 <w:lang w:val="en-US" w:eastAsia="uk-UA"/>
               </w:rPr>
-              <w:t xml:space="preserve">RegDate </w:t>
+              <w:t>RegDate</w:t>
+            </w:r>
+            <w:proofErr w:type="spellEnd"/>
+            <w:r>
+              <w:rPr>
+                <w:rFonts w:ascii="Consolas" w:eastAsia="Times New Roman" w:hAnsi="Consolas" w:cs="Times New Roman"/>
+                <w:color w:val="000000"/>
+                <w:sz w:val="24"/>
+                <w:szCs w:val="24"/>
+                <w:lang w:eastAsia="uk-UA"/>
+              </w:rPr>
+              <w:t xml:space="preserve"> </w:t>
             </w:r>
             <w:r>
               <w:rPr>
@@ -3316,10 +4756,22 @@
                 <w:color w:val="000000"/>
                 <w:sz w:val="24"/>
                 <w:szCs w:val="24"/>
+                <w:lang w:eastAsia="uk-UA"/>
+              </w:rPr>
+              <w:t xml:space="preserve"> </w:t>
+            </w:r>
+            <w:proofErr w:type="spellStart"/>
+            <w:r>
+              <w:rPr>
+                <w:rFonts w:ascii="Consolas" w:eastAsia="Times New Roman" w:hAnsi="Consolas" w:cs="Times New Roman"/>
+                <w:color w:val="000000"/>
+                <w:sz w:val="24"/>
+                <w:szCs w:val="24"/>
                 <w:lang w:val="en-US" w:eastAsia="uk-UA"/>
               </w:rPr>
-              <w:t xml:space="preserve"> RegNumber</w:t>
-            </w:r>
+              <w:t>RegNumber</w:t>
+            </w:r>
+            <w:proofErr w:type="spellEnd"/>
             <w:r>
               <w:rPr>
                 <w:rFonts w:ascii="Consolas" w:eastAsia="Times New Roman" w:hAnsi="Consolas" w:cs="Times New Roman"/>
@@ -3360,6 +4812,7 @@
               </w:rPr>
               <w:t xml:space="preserve">завдання </w:t>
             </w:r>
+            <w:proofErr w:type="spellStart"/>
             <w:r>
               <w:rPr>
                 <w:rFonts w:ascii="Consolas" w:eastAsia="Times New Roman" w:hAnsi="Consolas" w:cs="Times New Roman"/>
@@ -3370,6 +4823,7 @@
               </w:rPr>
               <w:t>AddEmployee</w:t>
             </w:r>
+            <w:proofErr w:type="spellEnd"/>
             <w:r>
               <w:rPr>
                 <w:rFonts w:ascii="Consolas" w:eastAsia="Times New Roman" w:hAnsi="Consolas" w:cs="Times New Roman"/>
@@ -3426,6 +4880,7 @@
               </w:rPr>
               <w:t>іншого паралельного завдання (</w:t>
             </w:r>
+            <w:proofErr w:type="spellStart"/>
             <w:r>
               <w:rPr>
                 <w:rFonts w:ascii="Consolas" w:eastAsia="Times New Roman" w:hAnsi="Consolas" w:cs="Times New Roman"/>
@@ -3436,6 +4891,7 @@
               </w:rPr>
               <w:t>InformHead</w:t>
             </w:r>
+            <w:proofErr w:type="spellEnd"/>
             <w:r>
               <w:rPr>
                 <w:rFonts w:ascii="Consolas" w:eastAsia="Times New Roman" w:hAnsi="Consolas" w:cs="Times New Roman"/>
@@ -3507,7 +4963,7 @@
           <w:rFonts w:cstheme="minorHAnsi"/>
           <w:sz w:val="24"/>
           <w:szCs w:val="24"/>
-          <w:lang w:val="en-US"/>
+          <w:lang w:val="ru-RU"/>
         </w:rPr>
       </w:pPr>
       <w:r>
@@ -3525,7 +4981,7 @@
           <w:sz w:val="24"/>
           <w:szCs w:val="24"/>
           <w:highlight w:val="yellow"/>
-          <w:lang w:val="en-US"/>
+          <w:lang w:val="ru-RU"/>
         </w:rPr>
         <w:t>2</w:t>
       </w:r>
@@ -3559,7 +5015,7 @@
     </w:p>
     <w:tbl>
       <w:tblPr>
-        <w:tblStyle w:val="a3"/>
+        <w:tblStyle w:val="TableGrid"/>
         <w:tblpPr w:leftFromText="180" w:rightFromText="180" w:vertAnchor="page" w:horzAnchor="margin" w:tblpX="-289" w:tblpY="5661"/>
         <w:tblW w:w="9918" w:type="dxa"/>
         <w:tblInd w:w="0" w:type="dxa"/>
@@ -3637,21 +5093,12 @@
                 <w:szCs w:val="24"/>
                 <w:lang w:eastAsia="uk-UA"/>
               </w:rPr>
-              <w:t xml:space="preserve">Необхідно відкоригувати, щоб </w:t>
-            </w:r>
-            <w:r>
-              <w:rPr>
-                <w:rFonts w:ascii="Consolas" w:eastAsia="Times New Roman" w:hAnsi="Consolas" w:cs="Times New Roman"/>
-                <w:color w:val="000000"/>
-                <w:sz w:val="24"/>
-                <w:szCs w:val="24"/>
-                <w:lang w:eastAsia="uk-UA"/>
-              </w:rPr>
-              <w:t xml:space="preserve">при призначенні завдання </w:t>
+              <w:t xml:space="preserve">Необхідно відкоригувати, щоб при призначенні завдання </w:t>
             </w:r>
             <w:r>
               <w:t xml:space="preserve"> </w:t>
             </w:r>
+            <w:proofErr w:type="spellStart"/>
             <w:r>
               <w:rPr>
                 <w:rFonts w:ascii="Consolas" w:eastAsia="Times New Roman" w:hAnsi="Consolas" w:cs="Times New Roman"/>
@@ -3662,6 +5109,7 @@
               </w:rPr>
               <w:t>EnterResults</w:t>
             </w:r>
+            <w:proofErr w:type="spellEnd"/>
             <w:r>
               <w:rPr>
                 <w:rFonts w:ascii="Consolas" w:eastAsia="Times New Roman" w:hAnsi="Consolas" w:cs="Times New Roman"/>
@@ -3685,7 +5133,7 @@
           </w:p>
           <w:tbl>
             <w:tblPr>
-              <w:tblStyle w:val="a3"/>
+              <w:tblStyle w:val="TableGrid"/>
               <w:tblpPr w:leftFromText="180" w:rightFromText="180" w:vertAnchor="text" w:horzAnchor="margin" w:tblpXSpec="center" w:tblpY="127"/>
               <w:tblOverlap w:val="never"/>
               <w:tblW w:w="8926" w:type="dxa"/>
@@ -3908,6 +5356,7 @@
                       <w:szCs w:val="24"/>
                     </w:rPr>
                   </w:pPr>
+                  <w:proofErr w:type="spellStart"/>
                   <w:r>
                     <w:rPr>
                       <w:sz w:val="24"/>
@@ -3915,6 +5364,7 @@
                     </w:rPr>
                     <w:t>ResultMeeting</w:t>
                   </w:r>
+                  <w:proofErr w:type="spellEnd"/>
                 </w:p>
               </w:tc>
               <w:tc>
@@ -4043,9 +5493,9 @@
                     <w:rPr>
                       <w:sz w:val="24"/>
                       <w:szCs w:val="24"/>
-                      <w:lang w:val="en-US"/>
                     </w:rPr>
                   </w:pPr>
+                  <w:proofErr w:type="spellStart"/>
                   <w:r>
                     <w:rPr>
                       <w:sz w:val="24"/>
@@ -4054,6 +5504,7 @@
                     </w:rPr>
                     <w:t>NumberProtocol</w:t>
                   </w:r>
+                  <w:proofErr w:type="spellEnd"/>
                 </w:p>
               </w:tc>
               <w:tc>
@@ -4182,9 +5633,9 @@
                     <w:rPr>
                       <w:sz w:val="24"/>
                       <w:szCs w:val="24"/>
-                      <w:lang w:val="en-US"/>
                     </w:rPr>
                   </w:pPr>
+                  <w:proofErr w:type="spellStart"/>
                   <w:r>
                     <w:rPr>
                       <w:sz w:val="24"/>
@@ -4193,6 +5644,7 @@
                     </w:rPr>
                     <w:t>DateProtocol</w:t>
                   </w:r>
+                  <w:proofErr w:type="spellEnd"/>
                 </w:p>
               </w:tc>
               <w:tc>
@@ -4329,7 +5781,7 @@
           </w:p>
           <w:tbl>
             <w:tblPr>
-              <w:tblStyle w:val="a3"/>
+              <w:tblStyle w:val="TableGrid"/>
               <w:tblpPr w:leftFromText="180" w:rightFromText="180" w:vertAnchor="text" w:horzAnchor="margin" w:tblpXSpec="center" w:tblpY="127"/>
               <w:tblOverlap w:val="never"/>
               <w:tblW w:w="8926" w:type="dxa"/>
@@ -4552,6 +6004,7 @@
                       <w:szCs w:val="24"/>
                     </w:rPr>
                   </w:pPr>
+                  <w:proofErr w:type="spellStart"/>
                   <w:r>
                     <w:rPr>
                       <w:sz w:val="24"/>
@@ -4559,6 +6012,7 @@
                     </w:rPr>
                     <w:t>ResultMeeting</w:t>
                   </w:r>
+                  <w:proofErr w:type="spellEnd"/>
                 </w:p>
               </w:tc>
               <w:tc>
@@ -4690,6 +6144,7 @@
                       <w:lang w:val="en-US"/>
                     </w:rPr>
                   </w:pPr>
+                  <w:proofErr w:type="spellStart"/>
                   <w:r>
                     <w:rPr>
                       <w:sz w:val="24"/>
@@ -4698,6 +6153,7 @@
                     </w:rPr>
                     <w:t>NumberProtocol</w:t>
                   </w:r>
+                  <w:proofErr w:type="spellEnd"/>
                 </w:p>
               </w:tc>
               <w:tc>
@@ -4829,6 +6285,7 @@
                       <w:lang w:val="en-US"/>
                     </w:rPr>
                   </w:pPr>
+                  <w:proofErr w:type="spellStart"/>
                   <w:r>
                     <w:rPr>
                       <w:sz w:val="24"/>
@@ -4837,6 +6294,7 @@
                     </w:rPr>
                     <w:t>DateProtocol</w:t>
                   </w:r>
+                  <w:proofErr w:type="spellEnd"/>
                 </w:p>
               </w:tc>
               <w:tc>
@@ -5054,7 +6512,7 @@
           <w:rFonts w:cstheme="minorHAnsi"/>
           <w:sz w:val="24"/>
           <w:szCs w:val="24"/>
-          <w:lang w:val="en-US"/>
+          <w:lang w:val="ru-RU"/>
         </w:rPr>
       </w:pPr>
       <w:r>
@@ -5083,12 +6541,32 @@
           <w:szCs w:val="24"/>
           <w:highlight w:val="yellow"/>
         </w:rPr>
-        <w:t>. Внесення коригувань в реалзований скрипт</w:t>
+        <w:t xml:space="preserve">. Внесення коригувань в </w:t>
+      </w:r>
+      <w:proofErr w:type="spellStart"/>
+      <w:r>
+        <w:rPr>
+          <w:rFonts w:cstheme="minorHAnsi"/>
+          <w:sz w:val="24"/>
+          <w:szCs w:val="24"/>
+          <w:highlight w:val="yellow"/>
+        </w:rPr>
+        <w:t>реалзований</w:t>
+      </w:r>
+      <w:proofErr w:type="spellEnd"/>
+      <w:r>
+        <w:rPr>
+          <w:rFonts w:cstheme="minorHAnsi"/>
+          <w:sz w:val="24"/>
+          <w:szCs w:val="24"/>
+          <w:highlight w:val="yellow"/>
+        </w:rPr>
+        <w:t xml:space="preserve"> скрипт</w:t>
       </w:r>
     </w:p>
     <w:tbl>
       <w:tblPr>
-        <w:tblStyle w:val="a3"/>
+        <w:tblStyle w:val="TableGrid"/>
         <w:tblpPr w:leftFromText="180" w:rightFromText="180" w:vertAnchor="page" w:horzAnchor="margin" w:tblpXSpec="center" w:tblpY="1862"/>
         <w:tblW w:w="9915" w:type="dxa"/>
         <w:tblInd w:w="0" w:type="dxa"/>
@@ -5162,15 +6640,7 @@
                 <w:color w:val="000000"/>
                 <w:lang w:eastAsia="uk-UA"/>
               </w:rPr>
-              <w:t xml:space="preserve">Необхідно відкоригувати, </w:t>
-            </w:r>
-            <w:r>
-              <w:rPr>
-                <w:rFonts w:ascii="Consolas" w:eastAsia="Times New Roman" w:hAnsi="Consolas" w:cs="Times New Roman"/>
-                <w:color w:val="000000"/>
-                <w:lang w:eastAsia="uk-UA"/>
-              </w:rPr>
-              <w:t>текст повідомлення, яке надсилається в кабінет контрагента після викона</w:t>
+              <w:t>Необхідно відкоригувати, текст повідомлення, яке надсилається в кабінет контрагента після викона</w:t>
             </w:r>
             <w:r>
               <w:rPr>
@@ -5188,6 +6658,7 @@
               </w:rPr>
               <w:t xml:space="preserve">ня завдання </w:t>
             </w:r>
+            <w:proofErr w:type="spellStart"/>
             <w:r>
               <w:rPr>
                 <w:rFonts w:ascii="Consolas" w:eastAsia="Times New Roman" w:hAnsi="Consolas" w:cs="Times New Roman"/>
@@ -5196,6 +6667,7 @@
               </w:rPr>
               <w:t>EnterResults</w:t>
             </w:r>
+            <w:proofErr w:type="spellEnd"/>
             <w:r>
               <w:rPr>
                 <w:rFonts w:ascii="Consolas" w:eastAsia="Times New Roman" w:hAnsi="Consolas" w:cs="Times New Roman"/>
@@ -5226,6 +6698,7 @@
                 <w:lang w:eastAsia="uk-UA"/>
               </w:rPr>
             </w:pPr>
+            <w:proofErr w:type="spellStart"/>
             <w:r>
               <w:rPr>
                 <w:rFonts w:ascii="Consolas" w:eastAsia="Times New Roman" w:hAnsi="Consolas" w:cs="Times New Roman"/>
@@ -5234,13 +6707,50 @@
               </w:rPr>
               <w:t>function</w:t>
             </w:r>
-            <w:r>
-              <w:rPr>
-                <w:rFonts w:ascii="Consolas" w:eastAsia="Times New Roman" w:hAnsi="Consolas" w:cs="Times New Roman"/>
-                <w:color w:val="000000"/>
-                <w:lang w:eastAsia="uk-UA"/>
-              </w:rPr>
-              <w:t xml:space="preserve"> onTaskExecuteEnterResults(routeStage) {</w:t>
+            <w:proofErr w:type="spellEnd"/>
+            <w:r>
+              <w:rPr>
+                <w:rFonts w:ascii="Consolas" w:eastAsia="Times New Roman" w:hAnsi="Consolas" w:cs="Times New Roman"/>
+                <w:color w:val="000000"/>
+                <w:lang w:eastAsia="uk-UA"/>
+              </w:rPr>
+              <w:t xml:space="preserve"> </w:t>
+            </w:r>
+            <w:proofErr w:type="spellStart"/>
+            <w:r>
+              <w:rPr>
+                <w:rFonts w:ascii="Consolas" w:eastAsia="Times New Roman" w:hAnsi="Consolas" w:cs="Times New Roman"/>
+                <w:color w:val="000000"/>
+                <w:lang w:eastAsia="uk-UA"/>
+              </w:rPr>
+              <w:t>onTaskExecuteEnterResults</w:t>
+            </w:r>
+            <w:proofErr w:type="spellEnd"/>
+            <w:r>
+              <w:rPr>
+                <w:rFonts w:ascii="Consolas" w:eastAsia="Times New Roman" w:hAnsi="Consolas" w:cs="Times New Roman"/>
+                <w:color w:val="000000"/>
+                <w:lang w:eastAsia="uk-UA"/>
+              </w:rPr>
+              <w:t>(</w:t>
+            </w:r>
+            <w:proofErr w:type="spellStart"/>
+            <w:r>
+              <w:rPr>
+                <w:rFonts w:ascii="Consolas" w:eastAsia="Times New Roman" w:hAnsi="Consolas" w:cs="Times New Roman"/>
+                <w:color w:val="000000"/>
+                <w:lang w:eastAsia="uk-UA"/>
+              </w:rPr>
+              <w:t>routeStage</w:t>
+            </w:r>
+            <w:proofErr w:type="spellEnd"/>
+            <w:r>
+              <w:rPr>
+                <w:rFonts w:ascii="Consolas" w:eastAsia="Times New Roman" w:hAnsi="Consolas" w:cs="Times New Roman"/>
+                <w:color w:val="000000"/>
+                <w:lang w:eastAsia="uk-UA"/>
+              </w:rPr>
+              <w:t>) {</w:t>
             </w:r>
           </w:p>
           <w:p>
@@ -5261,6 +6771,7 @@
               </w:rPr>
               <w:t xml:space="preserve">  </w:t>
             </w:r>
+            <w:proofErr w:type="spellStart"/>
             <w:r>
               <w:rPr>
                 <w:rFonts w:ascii="Consolas" w:eastAsia="Times New Roman" w:hAnsi="Consolas" w:cs="Times New Roman"/>
@@ -5269,6 +6780,7 @@
               </w:rPr>
               <w:t>debugger</w:t>
             </w:r>
+            <w:proofErr w:type="spellEnd"/>
             <w:r>
               <w:rPr>
                 <w:rFonts w:ascii="Consolas" w:eastAsia="Times New Roman" w:hAnsi="Consolas" w:cs="Times New Roman"/>
@@ -5296,6 +6808,7 @@
               </w:rPr>
               <w:t xml:space="preserve">  </w:t>
             </w:r>
+            <w:proofErr w:type="spellStart"/>
             <w:r>
               <w:rPr>
                 <w:rFonts w:ascii="Consolas" w:eastAsia="Times New Roman" w:hAnsi="Consolas" w:cs="Times New Roman"/>
@@ -5304,13 +6817,32 @@
               </w:rPr>
               <w:t>if</w:t>
             </w:r>
-            <w:r>
-              <w:rPr>
-                <w:rFonts w:ascii="Consolas" w:eastAsia="Times New Roman" w:hAnsi="Consolas" w:cs="Times New Roman"/>
-                <w:color w:val="000000"/>
-                <w:lang w:eastAsia="uk-UA"/>
-              </w:rPr>
-              <w:t xml:space="preserve"> (routeStage.executionResult == </w:t>
+            <w:proofErr w:type="spellEnd"/>
+            <w:r>
+              <w:rPr>
+                <w:rFonts w:ascii="Consolas" w:eastAsia="Times New Roman" w:hAnsi="Consolas" w:cs="Times New Roman"/>
+                <w:color w:val="000000"/>
+                <w:lang w:eastAsia="uk-UA"/>
+              </w:rPr>
+              <w:t xml:space="preserve"> (</w:t>
+            </w:r>
+            <w:proofErr w:type="spellStart"/>
+            <w:r>
+              <w:rPr>
+                <w:rFonts w:ascii="Consolas" w:eastAsia="Times New Roman" w:hAnsi="Consolas" w:cs="Times New Roman"/>
+                <w:color w:val="000000"/>
+                <w:lang w:eastAsia="uk-UA"/>
+              </w:rPr>
+              <w:t>routeStage.executionResult</w:t>
+            </w:r>
+            <w:proofErr w:type="spellEnd"/>
+            <w:r>
+              <w:rPr>
+                <w:rFonts w:ascii="Consolas" w:eastAsia="Times New Roman" w:hAnsi="Consolas" w:cs="Times New Roman"/>
+                <w:color w:val="000000"/>
+                <w:lang w:eastAsia="uk-UA"/>
+              </w:rPr>
+              <w:t xml:space="preserve"> == </w:t>
             </w:r>
             <w:r>
               <w:rPr>
@@ -5318,7 +6850,25 @@
                 <w:color w:val="A31515"/>
                 <w:lang w:eastAsia="uk-UA"/>
               </w:rPr>
-              <w:t>"executed"</w:t>
+              <w:t>"</w:t>
+            </w:r>
+            <w:proofErr w:type="spellStart"/>
+            <w:r>
+              <w:rPr>
+                <w:rFonts w:ascii="Consolas" w:eastAsia="Times New Roman" w:hAnsi="Consolas" w:cs="Times New Roman"/>
+                <w:color w:val="A31515"/>
+                <w:lang w:eastAsia="uk-UA"/>
+              </w:rPr>
+              <w:t>executed</w:t>
+            </w:r>
+            <w:proofErr w:type="spellEnd"/>
+            <w:r>
+              <w:rPr>
+                <w:rFonts w:ascii="Consolas" w:eastAsia="Times New Roman" w:hAnsi="Consolas" w:cs="Times New Roman"/>
+                <w:color w:val="A31515"/>
+                <w:lang w:eastAsia="uk-UA"/>
+              </w:rPr>
+              <w:t>"</w:t>
             </w:r>
             <w:r>
               <w:rPr>
@@ -5347,6 +6897,7 @@
               </w:rPr>
               <w:t xml:space="preserve">    </w:t>
             </w:r>
+            <w:proofErr w:type="spellStart"/>
             <w:r>
               <w:rPr>
                 <w:rFonts w:ascii="Consolas" w:eastAsia="Times New Roman" w:hAnsi="Consolas" w:cs="Times New Roman"/>
@@ -5355,6 +6906,7 @@
               </w:rPr>
               <w:t>if</w:t>
             </w:r>
+            <w:proofErr w:type="spellEnd"/>
             <w:r>
               <w:rPr>
                 <w:rFonts w:ascii="Consolas" w:eastAsia="Times New Roman" w:hAnsi="Consolas" w:cs="Times New Roman"/>
@@ -5363,6 +6915,7 @@
               </w:rPr>
               <w:t xml:space="preserve"> (!</w:t>
             </w:r>
+            <w:proofErr w:type="spellStart"/>
             <w:r>
               <w:rPr>
                 <w:rFonts w:ascii="Consolas" w:eastAsia="Times New Roman" w:hAnsi="Consolas" w:cs="Times New Roman"/>
@@ -5377,7 +6930,16 @@
                 <w:color w:val="000000"/>
                 <w:lang w:eastAsia="uk-UA"/>
               </w:rPr>
-              <w:t>.getAttributeValue(</w:t>
+              <w:t>.getAttributeValue</w:t>
+            </w:r>
+            <w:proofErr w:type="spellEnd"/>
+            <w:r>
+              <w:rPr>
+                <w:rFonts w:ascii="Consolas" w:eastAsia="Times New Roman" w:hAnsi="Consolas" w:cs="Times New Roman"/>
+                <w:color w:val="000000"/>
+                <w:lang w:eastAsia="uk-UA"/>
+              </w:rPr>
+              <w:t>(</w:t>
             </w:r>
             <w:r>
               <w:rPr>
@@ -5385,15 +6947,51 @@
                 <w:color w:val="A31515"/>
                 <w:lang w:eastAsia="uk-UA"/>
               </w:rPr>
-              <w:t>"ResultMeeting"</w:t>
-            </w:r>
-            <w:r>
-              <w:rPr>
-                <w:rFonts w:ascii="Consolas" w:eastAsia="Times New Roman" w:hAnsi="Consolas" w:cs="Times New Roman"/>
-                <w:color w:val="000000"/>
-                <w:lang w:eastAsia="uk-UA"/>
-              </w:rPr>
-              <w:t>).value)</w:t>
+              <w:t>"</w:t>
+            </w:r>
+            <w:proofErr w:type="spellStart"/>
+            <w:r>
+              <w:rPr>
+                <w:rFonts w:ascii="Consolas" w:eastAsia="Times New Roman" w:hAnsi="Consolas" w:cs="Times New Roman"/>
+                <w:color w:val="A31515"/>
+                <w:lang w:eastAsia="uk-UA"/>
+              </w:rPr>
+              <w:t>ResultMeeting</w:t>
+            </w:r>
+            <w:proofErr w:type="spellEnd"/>
+            <w:r>
+              <w:rPr>
+                <w:rFonts w:ascii="Consolas" w:eastAsia="Times New Roman" w:hAnsi="Consolas" w:cs="Times New Roman"/>
+                <w:color w:val="A31515"/>
+                <w:lang w:eastAsia="uk-UA"/>
+              </w:rPr>
+              <w:t>"</w:t>
+            </w:r>
+            <w:r>
+              <w:rPr>
+                <w:rFonts w:ascii="Consolas" w:eastAsia="Times New Roman" w:hAnsi="Consolas" w:cs="Times New Roman"/>
+                <w:color w:val="000000"/>
+                <w:lang w:eastAsia="uk-UA"/>
+              </w:rPr>
+              <w:t>).</w:t>
+            </w:r>
+            <w:proofErr w:type="spellStart"/>
+            <w:r>
+              <w:rPr>
+                <w:rFonts w:ascii="Consolas" w:eastAsia="Times New Roman" w:hAnsi="Consolas" w:cs="Times New Roman"/>
+                <w:color w:val="000000"/>
+                <w:lang w:eastAsia="uk-UA"/>
+              </w:rPr>
+              <w:t>value</w:t>
+            </w:r>
+            <w:proofErr w:type="spellEnd"/>
+            <w:r>
+              <w:rPr>
+                <w:rFonts w:ascii="Consolas" w:eastAsia="Times New Roman" w:hAnsi="Consolas" w:cs="Times New Roman"/>
+                <w:color w:val="000000"/>
+                <w:lang w:eastAsia="uk-UA"/>
+              </w:rPr>
+              <w:t>)</w:t>
             </w:r>
           </w:p>
           <w:p>
@@ -5414,6 +7012,7 @@
               </w:rPr>
               <w:t xml:space="preserve">      </w:t>
             </w:r>
+            <w:proofErr w:type="spellStart"/>
             <w:r>
               <w:rPr>
                 <w:rFonts w:ascii="Consolas" w:eastAsia="Times New Roman" w:hAnsi="Consolas" w:cs="Times New Roman"/>
@@ -5422,6 +7021,7 @@
               </w:rPr>
               <w:t>throw</w:t>
             </w:r>
+            <w:proofErr w:type="spellEnd"/>
             <w:r>
               <w:rPr>
                 <w:rFonts w:ascii="Consolas" w:eastAsia="Times New Roman" w:hAnsi="Consolas" w:cs="Times New Roman"/>
@@ -5436,7 +7036,25 @@
                 <w:color w:val="A31515"/>
                 <w:lang w:eastAsia="uk-UA"/>
               </w:rPr>
-              <w:t>`Внесіть значення в поле "Результат розгляду Звернення Комісією"`</w:t>
+              <w:t>`</w:t>
+            </w:r>
+            <w:proofErr w:type="spellStart"/>
+            <w:r>
+              <w:rPr>
+                <w:rFonts w:ascii="Consolas" w:eastAsia="Times New Roman" w:hAnsi="Consolas" w:cs="Times New Roman"/>
+                <w:color w:val="A31515"/>
+                <w:lang w:eastAsia="uk-UA"/>
+              </w:rPr>
+              <w:t>Внесіть</w:t>
+            </w:r>
+            <w:proofErr w:type="spellEnd"/>
+            <w:r>
+              <w:rPr>
+                <w:rFonts w:ascii="Consolas" w:eastAsia="Times New Roman" w:hAnsi="Consolas" w:cs="Times New Roman"/>
+                <w:color w:val="A31515"/>
+                <w:lang w:eastAsia="uk-UA"/>
+              </w:rPr>
+              <w:t xml:space="preserve"> значення в поле "Результат розгляду Звернення Комісією"`</w:t>
             </w:r>
             <w:r>
               <w:rPr>
@@ -5547,6 +7165,7 @@
               </w:rPr>
               <w:t>, що прийнятий протокольним рішенням № (</w:t>
             </w:r>
+            <w:proofErr w:type="spellStart"/>
             <w:r>
               <w:rPr>
                 <w:highlight w:val="yellow"/>
@@ -5561,8 +7180,9 @@
                 <w:highlight w:val="yellow"/>
                 <w:lang w:val="en-US" w:eastAsia="uk-UA"/>
               </w:rPr>
-              <w:t xml:space="preserve">l) </w:t>
-            </w:r>
+              <w:t>l</w:t>
+            </w:r>
+            <w:proofErr w:type="spellEnd"/>
             <w:r>
               <w:rPr>
                 <w:rFonts w:ascii="Consolas" w:eastAsia="Times New Roman" w:hAnsi="Consolas" w:cs="Times New Roman"/>
@@ -5570,31 +7190,35 @@
                 <w:highlight w:val="yellow"/>
                 <w:lang w:eastAsia="uk-UA"/>
               </w:rPr>
-              <w:t>від</w:t>
+              <w:t xml:space="preserve">) </w:t>
             </w:r>
             <w:r>
               <w:rPr>
                 <w:rFonts w:ascii="Consolas" w:eastAsia="Times New Roman" w:hAnsi="Consolas" w:cs="Times New Roman"/>
                 <w:color w:val="A31515"/>
                 <w:highlight w:val="yellow"/>
-                <w:lang w:val="en-US" w:eastAsia="uk-UA"/>
+                <w:lang w:eastAsia="uk-UA"/>
+              </w:rPr>
+              <w:t>від</w:t>
+            </w:r>
+            <w:r>
+              <w:rPr>
+                <w:rFonts w:ascii="Consolas" w:eastAsia="Times New Roman" w:hAnsi="Consolas" w:cs="Times New Roman"/>
+                <w:color w:val="A31515"/>
+                <w:highlight w:val="yellow"/>
+                <w:lang w:eastAsia="uk-UA"/>
               </w:rPr>
               <w:t xml:space="preserve"> (</w:t>
             </w:r>
+            <w:proofErr w:type="spellStart"/>
             <w:r>
               <w:rPr>
                 <w:highlight w:val="yellow"/>
                 <w:lang w:val="en-US"/>
               </w:rPr>
-              <w:t>Date</w:t>
-            </w:r>
-            <w:r>
-              <w:rPr>
-                <w:highlight w:val="yellow"/>
-                <w:lang w:val="en-US"/>
-              </w:rPr>
-              <w:t>Protocol</w:t>
-            </w:r>
+              <w:t>DateProtocol</w:t>
+            </w:r>
+            <w:proofErr w:type="spellEnd"/>
             <w:r>
               <w:rPr>
                 <w:rFonts w:ascii="Consolas" w:eastAsia="Times New Roman" w:hAnsi="Consolas" w:cs="Times New Roman"/>
@@ -5609,7 +7233,7 @@
                 <w:rFonts w:ascii="Consolas" w:eastAsia="Times New Roman" w:hAnsi="Consolas" w:cs="Times New Roman"/>
                 <w:color w:val="A31515"/>
                 <w:highlight w:val="yellow"/>
-                <w:lang w:val="en-US" w:eastAsia="uk-UA"/>
+                <w:lang w:eastAsia="uk-UA"/>
               </w:rPr>
               <w:t>)</w:t>
             </w:r>
@@ -5815,7 +7439,6 @@
           <w:sz w:val="20"/>
           <w:szCs w:val="20"/>
           <w:highlight w:val="yellow"/>
-          <w:lang w:val="en-US"/>
         </w:rPr>
       </w:pPr>
       <w:r>
@@ -5845,6 +7468,7 @@
         </w:rPr>
         <w:t xml:space="preserve">. Фіксація полів після відхилення документу взагалі (на завдання </w:t>
       </w:r>
+      <w:proofErr w:type="spellStart"/>
       <w:r>
         <w:rPr>
           <w:rFonts w:cstheme="minorHAnsi"/>
@@ -5853,7 +7477,17 @@
           <w:highlight w:val="yellow"/>
           <w:lang w:val="en-US"/>
         </w:rPr>
-        <w:t>MainTask)</w:t>
+        <w:t>MainTask</w:t>
+      </w:r>
+      <w:proofErr w:type="spellEnd"/>
+      <w:r>
+        <w:rPr>
+          <w:rFonts w:cstheme="minorHAnsi"/>
+          <w:sz w:val="20"/>
+          <w:szCs w:val="20"/>
+          <w:highlight w:val="yellow"/>
+        </w:rPr>
+        <w:t>)</w:t>
       </w:r>
     </w:p>
     <w:p>
@@ -5864,13 +7498,12 @@
           <w:sz w:val="24"/>
           <w:szCs w:val="24"/>
           <w:highlight w:val="yellow"/>
-          <w:lang w:val="en-US"/>
         </w:rPr>
       </w:pPr>
     </w:p>
     <w:tbl>
       <w:tblPr>
-        <w:tblStyle w:val="a3"/>
+        <w:tblStyle w:val="TableGrid"/>
         <w:tblpPr w:leftFromText="180" w:rightFromText="180" w:horzAnchor="margin" w:tblpXSpec="center" w:tblpY="760"/>
         <w:tblW w:w="10633" w:type="dxa"/>
         <w:tblInd w:w="0" w:type="dxa"/>
@@ -5957,13 +7590,23 @@
               </w:rPr>
               <w:t xml:space="preserve">неможливість внесення коригувань у визначені поля карточки після відхилення документу взагалі (на завдання </w:t>
             </w:r>
+            <w:proofErr w:type="spellStart"/>
             <w:r>
               <w:rPr>
                 <w:sz w:val="24"/>
                 <w:szCs w:val="24"/>
                 <w:lang w:val="en-US"/>
               </w:rPr>
-              <w:t>MainTask)</w:t>
+              <w:t>MainTask</w:t>
+            </w:r>
+            <w:proofErr w:type="spellEnd"/>
+            <w:r>
+              <w:rPr>
+                <w:sz w:val="24"/>
+                <w:szCs w:val="24"/>
+                <w:lang w:val="ru-RU"/>
+              </w:rPr>
+              <w:t>)</w:t>
             </w:r>
             <w:r>
               <w:rPr>
@@ -5995,7 +7638,23 @@
                 <w:sz w:val="24"/>
                 <w:szCs w:val="24"/>
               </w:rPr>
-              <w:t xml:space="preserve">Після надходження документу із Єсайну </w:t>
+              <w:t xml:space="preserve">Після надходження документу із </w:t>
+            </w:r>
+            <w:proofErr w:type="spellStart"/>
+            <w:r>
+              <w:rPr>
+                <w:sz w:val="24"/>
+                <w:szCs w:val="24"/>
+              </w:rPr>
+              <w:t>Єсайну</w:t>
+            </w:r>
+            <w:proofErr w:type="spellEnd"/>
+            <w:r>
+              <w:rPr>
+                <w:sz w:val="24"/>
+                <w:szCs w:val="24"/>
+              </w:rPr>
+              <w:t xml:space="preserve"> </w:t>
             </w:r>
             <w:r>
               <w:rPr>
@@ -6032,14 +7691,46 @@
                 <w:sz w:val="24"/>
                 <w:szCs w:val="24"/>
               </w:rPr>
-              <w:t xml:space="preserve"> AddEmployee або </w:t>
-            </w:r>
-            <w:r>
-              <w:rPr>
-                <w:sz w:val="24"/>
-                <w:szCs w:val="24"/>
-              </w:rPr>
-              <w:t xml:space="preserve"> SendOutDoc.</w:t>
+              <w:t xml:space="preserve"> </w:t>
+            </w:r>
+            <w:proofErr w:type="spellStart"/>
+            <w:r>
+              <w:rPr>
+                <w:sz w:val="24"/>
+                <w:szCs w:val="24"/>
+              </w:rPr>
+              <w:t>AddEmployee</w:t>
+            </w:r>
+            <w:proofErr w:type="spellEnd"/>
+            <w:r>
+              <w:rPr>
+                <w:sz w:val="24"/>
+                <w:szCs w:val="24"/>
+              </w:rPr>
+              <w:t xml:space="preserve"> або </w:t>
+            </w:r>
+            <w:r>
+              <w:rPr>
+                <w:sz w:val="24"/>
+                <w:szCs w:val="24"/>
+              </w:rPr>
+              <w:t xml:space="preserve"> </w:t>
+            </w:r>
+            <w:proofErr w:type="spellStart"/>
+            <w:r>
+              <w:rPr>
+                <w:sz w:val="24"/>
+                <w:szCs w:val="24"/>
+              </w:rPr>
+              <w:t>SendOutDoc</w:t>
+            </w:r>
+            <w:proofErr w:type="spellEnd"/>
+            <w:r>
+              <w:rPr>
+                <w:sz w:val="24"/>
+                <w:szCs w:val="24"/>
+              </w:rPr>
+              <w:t>.</w:t>
             </w:r>
           </w:p>
           <w:p>
@@ -6061,10 +7752,19 @@
               <w:rPr>
                 <w:sz w:val="24"/>
                 <w:szCs w:val="24"/>
+              </w:rPr>
+              <w:t xml:space="preserve"> </w:t>
+            </w:r>
+            <w:proofErr w:type="spellStart"/>
+            <w:r>
+              <w:rPr>
+                <w:sz w:val="24"/>
+                <w:szCs w:val="24"/>
                 <w:lang w:val="en-US"/>
               </w:rPr>
-              <w:t xml:space="preserve"> MainTask</w:t>
-            </w:r>
+              <w:t>MainTask</w:t>
+            </w:r>
+            <w:proofErr w:type="spellEnd"/>
             <w:r>
               <w:rPr>
                 <w:sz w:val="24"/>
@@ -6088,12 +7788,14 @@
               <w:rPr>
                 <w:sz w:val="24"/>
                 <w:szCs w:val="24"/>
+                <w:highlight w:val="yellow"/>
               </w:rPr>
             </w:pPr>
             <w:r>
               <w:rPr>
                 <w:sz w:val="24"/>
                 <w:szCs w:val="24"/>
+                <w:highlight w:val="yellow"/>
               </w:rPr>
               <w:t xml:space="preserve">При відхиленні документа </w:t>
             </w:r>
@@ -6101,6 +7803,7 @@
               <w:rPr>
                 <w:sz w:val="24"/>
                 <w:szCs w:val="24"/>
+                <w:highlight w:val="yellow"/>
               </w:rPr>
               <w:t xml:space="preserve">на </w:t>
             </w:r>
@@ -6108,21 +7811,26 @@
               <w:rPr>
                 <w:sz w:val="24"/>
                 <w:szCs w:val="24"/>
+                <w:highlight w:val="yellow"/>
               </w:rPr>
               <w:t xml:space="preserve">завдання </w:t>
             </w:r>
-            <w:r>
-              <w:rPr>
-                <w:sz w:val="24"/>
-                <w:szCs w:val="24"/>
+            <w:proofErr w:type="spellStart"/>
+            <w:r>
+              <w:rPr>
+                <w:sz w:val="24"/>
+                <w:szCs w:val="24"/>
+                <w:highlight w:val="yellow"/>
                 <w:lang w:val="en-US"/>
               </w:rPr>
               <w:t>MainTask</w:t>
             </w:r>
-            <w:r>
-              <w:rPr>
-                <w:sz w:val="24"/>
-                <w:szCs w:val="24"/>
+            <w:proofErr w:type="spellEnd"/>
+            <w:r>
+              <w:rPr>
+                <w:sz w:val="24"/>
+                <w:szCs w:val="24"/>
+                <w:highlight w:val="yellow"/>
               </w:rPr>
               <w:t xml:space="preserve"> </w:t>
             </w:r>
@@ -6130,6 +7838,7 @@
               <w:rPr>
                 <w:sz w:val="24"/>
                 <w:szCs w:val="24"/>
+                <w:highlight w:val="yellow"/>
               </w:rPr>
               <w:t>властивість наступних атрибутів=</w:t>
             </w:r>
@@ -6137,6 +7846,7 @@
               <w:rPr>
                 <w:sz w:val="24"/>
                 <w:szCs w:val="24"/>
+                <w:highlight w:val="yellow"/>
                 <w:lang w:val="en-US"/>
               </w:rPr>
               <w:t>disabled</w:t>
@@ -6145,21 +7855,44 @@
               <w:rPr>
                 <w:sz w:val="24"/>
                 <w:szCs w:val="24"/>
-              </w:rPr>
-              <w:t xml:space="preserve">, при цьому, якщо документ був відхилений на доопрацювання із завдання  AddEmployee, а потім було негативно виконане завдання </w:t>
-            </w:r>
-            <w:r>
-              <w:rPr>
-                <w:sz w:val="24"/>
-                <w:szCs w:val="24"/>
+                <w:highlight w:val="yellow"/>
+              </w:rPr>
+              <w:t xml:space="preserve">, при цьому, якщо документ був відхилений на доопрацювання із завдання  </w:t>
+            </w:r>
+            <w:proofErr w:type="spellStart"/>
+            <w:r>
+              <w:rPr>
+                <w:sz w:val="24"/>
+                <w:szCs w:val="24"/>
+                <w:highlight w:val="yellow"/>
+              </w:rPr>
+              <w:t>AddEmployee</w:t>
+            </w:r>
+            <w:proofErr w:type="spellEnd"/>
+            <w:r>
+              <w:rPr>
+                <w:sz w:val="24"/>
+                <w:szCs w:val="24"/>
+                <w:highlight w:val="yellow"/>
+              </w:rPr>
+              <w:t xml:space="preserve">, а потім було негативно виконане завдання </w:t>
+            </w:r>
+            <w:proofErr w:type="spellStart"/>
+            <w:r>
+              <w:rPr>
+                <w:sz w:val="24"/>
+                <w:szCs w:val="24"/>
+                <w:highlight w:val="yellow"/>
                 <w:lang w:val="en-US"/>
               </w:rPr>
               <w:t>MainTask</w:t>
             </w:r>
-            <w:r>
-              <w:rPr>
-                <w:sz w:val="24"/>
-                <w:szCs w:val="24"/>
+            <w:proofErr w:type="spellEnd"/>
+            <w:r>
+              <w:rPr>
+                <w:sz w:val="24"/>
+                <w:szCs w:val="24"/>
+                <w:highlight w:val="yellow"/>
               </w:rPr>
               <w:t xml:space="preserve">, то </w:t>
             </w:r>
@@ -6167,6 +7900,7 @@
               <w:rPr>
                 <w:sz w:val="24"/>
                 <w:szCs w:val="24"/>
+                <w:highlight w:val="yellow"/>
               </w:rPr>
               <w:t>наступні атрибути мають змінювати властивість:</w:t>
             </w:r>
@@ -6177,13 +7911,13 @@
               <w:rPr>
                 <w:sz w:val="24"/>
                 <w:szCs w:val="24"/>
-                <w:lang w:val="en-US"/>
+                <w:highlight w:val="yellow"/>
               </w:rPr>
             </w:pPr>
           </w:p>
           <w:tbl>
             <w:tblPr>
-              <w:tblStyle w:val="a3"/>
+              <w:tblStyle w:val="TableGrid"/>
               <w:tblW w:w="0" w:type="auto"/>
               <w:jc w:val="center"/>
               <w:tblInd w:w="0" w:type="dxa"/>
@@ -6220,6 +7954,7 @@
                       <w:bCs/>
                       <w:sz w:val="24"/>
                       <w:szCs w:val="24"/>
+                      <w:highlight w:val="yellow"/>
                     </w:rPr>
                   </w:pPr>
                   <w:r>
@@ -6228,6 +7963,7 @@
                       <w:bCs/>
                       <w:sz w:val="24"/>
                       <w:szCs w:val="24"/>
+                      <w:highlight w:val="yellow"/>
                     </w:rPr>
                     <w:t>Назва</w:t>
                   </w:r>
@@ -6253,6 +7989,7 @@
                       <w:bCs/>
                       <w:sz w:val="24"/>
                       <w:szCs w:val="24"/>
+                      <w:highlight w:val="yellow"/>
                     </w:rPr>
                   </w:pPr>
                   <w:r>
@@ -6261,6 +7998,7 @@
                       <w:bCs/>
                       <w:sz w:val="24"/>
                       <w:szCs w:val="24"/>
+                      <w:highlight w:val="yellow"/>
                     </w:rPr>
                     <w:t>Код</w:t>
                   </w:r>
@@ -6286,6 +8024,7 @@
                       <w:bCs/>
                       <w:sz w:val="24"/>
                       <w:szCs w:val="24"/>
+                      <w:highlight w:val="yellow"/>
                     </w:rPr>
                   </w:pPr>
                   <w:r>
@@ -6294,6 +8033,7 @@
                       <w:bCs/>
                       <w:sz w:val="24"/>
                       <w:szCs w:val="24"/>
+                      <w:highlight w:val="yellow"/>
                     </w:rPr>
                     <w:t>Видимість</w:t>
                   </w:r>
@@ -6319,6 +8059,7 @@
                       <w:bCs/>
                       <w:sz w:val="24"/>
                       <w:szCs w:val="24"/>
+                      <w:highlight w:val="yellow"/>
                     </w:rPr>
                   </w:pPr>
                   <w:r>
@@ -6327,6 +8068,7 @@
                       <w:bCs/>
                       <w:sz w:val="24"/>
                       <w:szCs w:val="24"/>
+                      <w:highlight w:val="yellow"/>
                     </w:rPr>
                     <w:t>Обов’язковість</w:t>
                   </w:r>
@@ -6352,6 +8094,7 @@
                       <w:bCs/>
                       <w:sz w:val="24"/>
                       <w:szCs w:val="24"/>
+                      <w:highlight w:val="yellow"/>
                     </w:rPr>
                   </w:pPr>
                   <w:r>
@@ -6360,6 +8103,7 @@
                       <w:bCs/>
                       <w:sz w:val="24"/>
                       <w:szCs w:val="24"/>
+                      <w:highlight w:val="yellow"/>
                     </w:rPr>
                     <w:t>Редагування</w:t>
                   </w:r>
@@ -6387,12 +8131,14 @@
                     <w:rPr>
                       <w:sz w:val="24"/>
                       <w:szCs w:val="24"/>
+                      <w:highlight w:val="yellow"/>
                     </w:rPr>
                   </w:pPr>
                   <w:r>
                     <w:rPr>
                       <w:sz w:val="24"/>
                       <w:szCs w:val="24"/>
+                      <w:highlight w:val="yellow"/>
                     </w:rPr>
                     <w:t>Відповідальний працівник</w:t>
                   </w:r>
@@ -6415,13 +8161,14 @@
                     <w:rPr>
                       <w:sz w:val="24"/>
                       <w:szCs w:val="24"/>
-                      <w:lang w:val="en-US"/>
+                      <w:highlight w:val="yellow"/>
                     </w:rPr>
                   </w:pPr>
                   <w:r>
                     <w:rPr>
                       <w:sz w:val="24"/>
                       <w:szCs w:val="24"/>
+                      <w:highlight w:val="yellow"/>
                       <w:lang w:val="en-US"/>
                     </w:rPr>
                     <w:t>Responsible</w:t>
@@ -6434,16 +8181,20 @@
                     <w:rPr>
                       <w:sz w:val="24"/>
                       <w:szCs w:val="24"/>
+                      <w:highlight w:val="yellow"/>
                     </w:rPr>
                   </w:pPr>
+                  <w:proofErr w:type="spellStart"/>
                   <w:r>
                     <w:rPr>
                       <w:sz w:val="24"/>
                       <w:szCs w:val="24"/>
+                      <w:highlight w:val="yellow"/>
                       <w:lang w:val="en-US"/>
                     </w:rPr>
                     <w:t>ResponsibleId</w:t>
                   </w:r>
+                  <w:proofErr w:type="spellEnd"/>
                 </w:p>
               </w:tc>
               <w:tc>
@@ -6463,12 +8214,14 @@
                     <w:rPr>
                       <w:sz w:val="24"/>
                       <w:szCs w:val="24"/>
+                      <w:highlight w:val="yellow"/>
                     </w:rPr>
                   </w:pPr>
                   <w:r>
                     <w:rPr>
                       <w:sz w:val="24"/>
                       <w:szCs w:val="24"/>
+                      <w:highlight w:val="yellow"/>
                     </w:rPr>
                     <w:t>Так</w:t>
                   </w:r>
@@ -6491,12 +8244,14 @@
                     <w:rPr>
                       <w:sz w:val="24"/>
                       <w:szCs w:val="24"/>
+                      <w:highlight w:val="yellow"/>
                     </w:rPr>
                   </w:pPr>
                   <w:r>
                     <w:rPr>
                       <w:sz w:val="24"/>
                       <w:szCs w:val="24"/>
+                      <w:highlight w:val="yellow"/>
                     </w:rPr>
                     <w:t>Так</w:t>
                   </w:r>
@@ -6519,12 +8274,14 @@
                     <w:rPr>
                       <w:sz w:val="24"/>
                       <w:szCs w:val="24"/>
+                      <w:highlight w:val="yellow"/>
                     </w:rPr>
                   </w:pPr>
                   <w:r>
                     <w:rPr>
                       <w:sz w:val="24"/>
                       <w:szCs w:val="24"/>
+                      <w:highlight w:val="yellow"/>
                     </w:rPr>
                     <w:t>Ні</w:t>
                   </w:r>
@@ -6552,12 +8309,14 @@
                     <w:rPr>
                       <w:sz w:val="24"/>
                       <w:szCs w:val="24"/>
+                      <w:highlight w:val="yellow"/>
                     </w:rPr>
                   </w:pPr>
                   <w:r>
                     <w:rPr>
                       <w:sz w:val="24"/>
                       <w:szCs w:val="24"/>
+                      <w:highlight w:val="yellow"/>
                     </w:rPr>
                     <w:t>Реєстрація</w:t>
                   </w:r>
@@ -6580,17 +8339,20 @@
                     <w:rPr>
                       <w:sz w:val="24"/>
                       <w:szCs w:val="24"/>
-                      <w:lang w:val="en-US"/>
+                      <w:highlight w:val="yellow"/>
                     </w:rPr>
                   </w:pPr>
+                  <w:proofErr w:type="spellStart"/>
                   <w:r>
                     <w:rPr>
                       <w:sz w:val="24"/>
                       <w:szCs w:val="24"/>
+                      <w:highlight w:val="yellow"/>
                       <w:lang w:val="en-US"/>
                     </w:rPr>
                     <w:t>Registraion</w:t>
                   </w:r>
+                  <w:proofErr w:type="spellEnd"/>
                 </w:p>
               </w:tc>
               <w:tc>
@@ -6610,12 +8372,14 @@
                     <w:rPr>
                       <w:sz w:val="24"/>
                       <w:szCs w:val="24"/>
+                      <w:highlight w:val="yellow"/>
                     </w:rPr>
                   </w:pPr>
                   <w:r>
                     <w:rPr>
                       <w:sz w:val="24"/>
                       <w:szCs w:val="24"/>
+                      <w:highlight w:val="yellow"/>
                     </w:rPr>
                     <w:t>Ні</w:t>
                   </w:r>
@@ -6638,12 +8402,14 @@
                     <w:rPr>
                       <w:sz w:val="24"/>
                       <w:szCs w:val="24"/>
+                      <w:highlight w:val="yellow"/>
                     </w:rPr>
                   </w:pPr>
                   <w:r>
                     <w:rPr>
                       <w:sz w:val="24"/>
                       <w:szCs w:val="24"/>
+                      <w:highlight w:val="yellow"/>
                     </w:rPr>
                     <w:t>Ні</w:t>
                   </w:r>
@@ -6666,12 +8432,14 @@
                     <w:rPr>
                       <w:sz w:val="24"/>
                       <w:szCs w:val="24"/>
+                      <w:highlight w:val="yellow"/>
                     </w:rPr>
                   </w:pPr>
                   <w:r>
                     <w:rPr>
                       <w:sz w:val="24"/>
                       <w:szCs w:val="24"/>
+                      <w:highlight w:val="yellow"/>
                     </w:rPr>
                     <w:t>НІ</w:t>
                   </w:r>
@@ -6699,12 +8467,14 @@
                     <w:rPr>
                       <w:sz w:val="24"/>
                       <w:szCs w:val="24"/>
+                      <w:highlight w:val="yellow"/>
                     </w:rPr>
                   </w:pPr>
                   <w:r>
                     <w:rPr>
                       <w:sz w:val="24"/>
                       <w:szCs w:val="24"/>
+                      <w:highlight w:val="yellow"/>
                     </w:rPr>
                     <w:t>Дата реєстрації</w:t>
                   </w:r>
@@ -6727,17 +8497,20 @@
                     <w:rPr>
                       <w:sz w:val="24"/>
                       <w:szCs w:val="24"/>
-                      <w:lang w:val="en-US"/>
+                      <w:highlight w:val="yellow"/>
                     </w:rPr>
                   </w:pPr>
+                  <w:proofErr w:type="spellStart"/>
                   <w:r>
                     <w:rPr>
                       <w:sz w:val="24"/>
                       <w:szCs w:val="24"/>
+                      <w:highlight w:val="yellow"/>
                       <w:lang w:val="en-US"/>
                     </w:rPr>
                     <w:t>RegDate</w:t>
                   </w:r>
+                  <w:proofErr w:type="spellEnd"/>
                 </w:p>
               </w:tc>
               <w:tc>
@@ -6757,12 +8530,14 @@
                     <w:rPr>
                       <w:sz w:val="24"/>
                       <w:szCs w:val="24"/>
+                      <w:highlight w:val="yellow"/>
                     </w:rPr>
                   </w:pPr>
                   <w:r>
                     <w:rPr>
                       <w:sz w:val="24"/>
                       <w:szCs w:val="24"/>
+                      <w:highlight w:val="yellow"/>
                     </w:rPr>
                     <w:t>Ні</w:t>
                   </w:r>
@@ -6785,12 +8560,14 @@
                     <w:rPr>
                       <w:sz w:val="24"/>
                       <w:szCs w:val="24"/>
+                      <w:highlight w:val="yellow"/>
                     </w:rPr>
                   </w:pPr>
                   <w:r>
                     <w:rPr>
                       <w:sz w:val="24"/>
                       <w:szCs w:val="24"/>
+                      <w:highlight w:val="yellow"/>
                     </w:rPr>
                     <w:t>Ні</w:t>
                   </w:r>
@@ -6813,12 +8590,14 @@
                     <w:rPr>
                       <w:sz w:val="24"/>
                       <w:szCs w:val="24"/>
+                      <w:highlight w:val="yellow"/>
                     </w:rPr>
                   </w:pPr>
                   <w:r>
                     <w:rPr>
                       <w:sz w:val="24"/>
                       <w:szCs w:val="24"/>
+                      <w:highlight w:val="yellow"/>
                     </w:rPr>
                     <w:t>Ні</w:t>
                   </w:r>
@@ -6846,12 +8625,14 @@
                     <w:rPr>
                       <w:sz w:val="24"/>
                       <w:szCs w:val="24"/>
+                      <w:highlight w:val="yellow"/>
                     </w:rPr>
                   </w:pPr>
                   <w:r>
                     <w:rPr>
                       <w:sz w:val="24"/>
                       <w:szCs w:val="24"/>
+                      <w:highlight w:val="yellow"/>
                     </w:rPr>
                     <w:t>Номер реєстрації</w:t>
                   </w:r>
@@ -6874,17 +8655,20 @@
                     <w:rPr>
                       <w:sz w:val="24"/>
                       <w:szCs w:val="24"/>
-                      <w:lang w:val="en-US"/>
+                      <w:highlight w:val="yellow"/>
                     </w:rPr>
                   </w:pPr>
+                  <w:proofErr w:type="spellStart"/>
                   <w:r>
                     <w:rPr>
                       <w:sz w:val="24"/>
                       <w:szCs w:val="24"/>
+                      <w:highlight w:val="yellow"/>
                       <w:lang w:val="en-US"/>
                     </w:rPr>
                     <w:t>RegNumber</w:t>
                   </w:r>
+                  <w:proofErr w:type="spellEnd"/>
                 </w:p>
               </w:tc>
               <w:tc>
@@ -6904,12 +8688,14 @@
                     <w:rPr>
                       <w:sz w:val="24"/>
                       <w:szCs w:val="24"/>
+                      <w:highlight w:val="yellow"/>
                     </w:rPr>
                   </w:pPr>
                   <w:r>
                     <w:rPr>
                       <w:sz w:val="24"/>
                       <w:szCs w:val="24"/>
+                      <w:highlight w:val="yellow"/>
                     </w:rPr>
                     <w:t>НІ</w:t>
                   </w:r>
@@ -6932,12 +8718,14 @@
                     <w:rPr>
                       <w:sz w:val="24"/>
                       <w:szCs w:val="24"/>
+                      <w:highlight w:val="yellow"/>
                     </w:rPr>
                   </w:pPr>
                   <w:r>
                     <w:rPr>
                       <w:sz w:val="24"/>
                       <w:szCs w:val="24"/>
+                      <w:highlight w:val="yellow"/>
                     </w:rPr>
                     <w:t>Ні</w:t>
                   </w:r>
@@ -6966,6 +8754,7 @@
                     <w:rPr>
                       <w:sz w:val="24"/>
                       <w:szCs w:val="24"/>
+                      <w:highlight w:val="yellow"/>
                     </w:rPr>
                     <w:t>Ні</w:t>
                   </w:r>
@@ -6998,6 +8787,7 @@
               </w:rPr>
               <w:t xml:space="preserve">При відхиленні документа на завдання </w:t>
             </w:r>
+            <w:proofErr w:type="spellStart"/>
             <w:r>
               <w:rPr>
                 <w:sz w:val="24"/>
@@ -7006,6 +8796,7 @@
               </w:rPr>
               <w:t>MainTask</w:t>
             </w:r>
+            <w:proofErr w:type="spellEnd"/>
             <w:r>
               <w:rPr>
                 <w:sz w:val="24"/>
@@ -7026,8 +8817,25 @@
                 <w:sz w:val="24"/>
                 <w:szCs w:val="24"/>
               </w:rPr>
-              <w:t xml:space="preserve">, при цьому, якщо документ був відхилений на доопрацювання із завдання  AddEmployee, а потім було негативно виконане завдання </w:t>
-            </w:r>
+              <w:t xml:space="preserve">, при цьому, якщо документ був відхилений на доопрацювання із завдання  </w:t>
+            </w:r>
+            <w:proofErr w:type="spellStart"/>
+            <w:r>
+              <w:rPr>
+                <w:sz w:val="24"/>
+                <w:szCs w:val="24"/>
+              </w:rPr>
+              <w:t>AddEmployee</w:t>
+            </w:r>
+            <w:proofErr w:type="spellEnd"/>
+            <w:r>
+              <w:rPr>
+                <w:sz w:val="24"/>
+                <w:szCs w:val="24"/>
+              </w:rPr>
+              <w:t xml:space="preserve">, а потім було негативно виконане завдання </w:t>
+            </w:r>
+            <w:proofErr w:type="spellStart"/>
             <w:r>
               <w:rPr>
                 <w:sz w:val="24"/>
@@ -7035,6 +8843,7 @@
               </w:rPr>
               <w:t>SendOutDoc</w:t>
             </w:r>
+            <w:proofErr w:type="spellEnd"/>
             <w:r>
               <w:rPr>
                 <w:sz w:val="24"/>
@@ -7054,7 +8863,7 @@
           </w:p>
           <w:tbl>
             <w:tblPr>
-              <w:tblStyle w:val="a3"/>
+              <w:tblStyle w:val="TableGrid"/>
               <w:tblW w:w="0" w:type="auto"/>
               <w:jc w:val="center"/>
               <w:tblInd w:w="0" w:type="dxa"/>
@@ -7277,7 +9086,25 @@
                       <w:sz w:val="24"/>
                       <w:szCs w:val="24"/>
                     </w:rPr>
-                    <w:t>Вид проєктної документації</w:t>
+                    <w:t xml:space="preserve">Вид </w:t>
+                  </w:r>
+                  <w:proofErr w:type="spellStart"/>
+                  <w:r>
+                    <w:rPr>
+                      <w:rFonts w:cstheme="minorHAnsi"/>
+                      <w:sz w:val="24"/>
+                      <w:szCs w:val="24"/>
+                    </w:rPr>
+                    <w:t>проєктної</w:t>
+                  </w:r>
+                  <w:proofErr w:type="spellEnd"/>
+                  <w:r>
+                    <w:rPr>
+                      <w:rFonts w:cstheme="minorHAnsi"/>
+                      <w:sz w:val="24"/>
+                      <w:szCs w:val="24"/>
+                    </w:rPr>
+                    <w:t xml:space="preserve"> документації</w:t>
                   </w:r>
                 </w:p>
               </w:tc>
@@ -7302,6 +9129,7 @@
                       <w:lang w:val="en-US"/>
                     </w:rPr>
                   </w:pPr>
+                  <w:proofErr w:type="spellStart"/>
                   <w:r>
                     <w:rPr>
                       <w:rFonts w:cstheme="minorHAnsi"/>
@@ -7311,6 +9139,7 @@
                     </w:rPr>
                     <w:t>DocKind</w:t>
                   </w:r>
+                  <w:proofErr w:type="spellEnd"/>
                 </w:p>
               </w:tc>
               <w:tc>
@@ -7399,6 +9228,7 @@
                     </w:rPr>
                     <w:t>Н</w:t>
                   </w:r>
+                  <w:proofErr w:type="spellStart"/>
                   <w:r>
                     <w:rPr>
                       <w:sz w:val="24"/>
@@ -7407,6 +9237,7 @@
                     </w:rPr>
                     <w:t>i</w:t>
                   </w:r>
+                  <w:proofErr w:type="spellEnd"/>
                 </w:p>
               </w:tc>
             </w:tr>
@@ -7561,6 +9392,7 @@
                     </w:rPr>
                     <w:t>Н</w:t>
                   </w:r>
+                  <w:proofErr w:type="spellStart"/>
                   <w:r>
                     <w:rPr>
                       <w:sz w:val="24"/>
@@ -7569,6 +9401,7 @@
                     </w:rPr>
                     <w:t>i</w:t>
                   </w:r>
+                  <w:proofErr w:type="spellEnd"/>
                 </w:p>
               </w:tc>
             </w:tr>
@@ -7723,6 +9556,7 @@
                     </w:rPr>
                     <w:t>Н</w:t>
                   </w:r>
+                  <w:proofErr w:type="spellStart"/>
                   <w:r>
                     <w:rPr>
                       <w:sz w:val="24"/>
@@ -7731,6 +9565,7 @@
                     </w:rPr>
                     <w:t>i</w:t>
                   </w:r>
+                  <w:proofErr w:type="spellEnd"/>
                 </w:p>
               </w:tc>
             </w:tr>
@@ -7758,13 +9593,23 @@
                       <w:szCs w:val="24"/>
                     </w:rPr>
                   </w:pPr>
+                  <w:proofErr w:type="spellStart"/>
                   <w:r>
                     <w:rPr>
                       <w:rFonts w:cstheme="minorHAnsi"/>
                       <w:sz w:val="24"/>
                       <w:szCs w:val="24"/>
                     </w:rPr>
-                    <w:t>Погоджуючі першого етапу</w:t>
+                    <w:t>Погоджуючі</w:t>
+                  </w:r>
+                  <w:proofErr w:type="spellEnd"/>
+                  <w:r>
+                    <w:rPr>
+                      <w:rFonts w:cstheme="minorHAnsi"/>
+                      <w:sz w:val="24"/>
+                      <w:szCs w:val="24"/>
+                    </w:rPr>
+                    <w:t xml:space="preserve"> першого етапу</w:t>
                   </w:r>
                 </w:p>
               </w:tc>
@@ -7885,6 +9730,7 @@
                     </w:rPr>
                     <w:t>Н</w:t>
                   </w:r>
+                  <w:proofErr w:type="spellStart"/>
                   <w:r>
                     <w:rPr>
                       <w:sz w:val="24"/>
@@ -7893,6 +9739,7 @@
                     </w:rPr>
                     <w:t>i</w:t>
                   </w:r>
+                  <w:proofErr w:type="spellEnd"/>
                 </w:p>
               </w:tc>
             </w:tr>
@@ -7952,6 +9799,7 @@
                       <w:lang w:eastAsia="uk-UA"/>
                     </w:rPr>
                   </w:pPr>
+                  <w:proofErr w:type="spellStart"/>
                   <w:r>
                     <w:rPr>
                       <w:rFonts w:eastAsia="Times New Roman" w:cstheme="minorHAnsi"/>
@@ -7961,6 +9809,7 @@
                     </w:rPr>
                     <w:t>StructureDepart</w:t>
                   </w:r>
+                  <w:proofErr w:type="spellEnd"/>
                 </w:p>
               </w:tc>
               <w:tc>
@@ -8048,6 +9897,7 @@
                     </w:rPr>
                     <w:t>Н</w:t>
                   </w:r>
+                  <w:proofErr w:type="spellStart"/>
                   <w:r>
                     <w:rPr>
                       <w:sz w:val="24"/>
@@ -8056,6 +9906,7 @@
                     </w:rPr>
                     <w:t>i</w:t>
                   </w:r>
+                  <w:proofErr w:type="spellEnd"/>
                 </w:p>
               </w:tc>
             </w:tr>
@@ -8083,13 +9934,23 @@
                       <w:szCs w:val="24"/>
                     </w:rPr>
                   </w:pPr>
+                  <w:proofErr w:type="spellStart"/>
                   <w:r>
                     <w:rPr>
                       <w:rFonts w:cstheme="minorHAnsi"/>
                       <w:sz w:val="24"/>
                       <w:szCs w:val="24"/>
                     </w:rPr>
-                    <w:t>Погоджуючі другого етапу</w:t>
+                    <w:t>Погоджуючі</w:t>
+                  </w:r>
+                  <w:proofErr w:type="spellEnd"/>
+                  <w:r>
+                    <w:rPr>
+                      <w:rFonts w:cstheme="minorHAnsi"/>
+                      <w:sz w:val="24"/>
+                      <w:szCs w:val="24"/>
+                    </w:rPr>
+                    <w:t xml:space="preserve"> другого етапу</w:t>
                   </w:r>
                 </w:p>
               </w:tc>
@@ -8115,6 +9976,7 @@
                       <w:lang w:eastAsia="uk-UA"/>
                     </w:rPr>
                   </w:pPr>
+                  <w:proofErr w:type="spellStart"/>
                   <w:r>
                     <w:rPr>
                       <w:rFonts w:eastAsia="Times New Roman" w:cstheme="minorHAnsi"/>
@@ -8124,6 +9986,7 @@
                     </w:rPr>
                     <w:t>VisaHolder</w:t>
                   </w:r>
+                  <w:proofErr w:type="spellEnd"/>
                 </w:p>
               </w:tc>
               <w:tc>
@@ -8211,6 +10074,7 @@
                     </w:rPr>
                     <w:t>Н</w:t>
                   </w:r>
+                  <w:proofErr w:type="spellStart"/>
                   <w:r>
                     <w:rPr>
                       <w:sz w:val="24"/>
@@ -8219,6 +10083,7 @@
                     </w:rPr>
                     <w:t>i</w:t>
                   </w:r>
+                  <w:proofErr w:type="spellEnd"/>
                 </w:p>
               </w:tc>
             </w:tr>
@@ -8242,12 +10107,14 @@
                     <w:spacing w:line="240" w:lineRule="auto"/>
                     <w:rPr>
                       <w:rFonts w:cstheme="minorHAnsi"/>
+                      <w:color w:val="FF0000"/>
                       <w:sz w:val="24"/>
                       <w:szCs w:val="24"/>
                     </w:rPr>
                   </w:pPr>
                   <w:r>
                     <w:rPr>
+                      <w:color w:val="FF0000"/>
                       <w:sz w:val="24"/>
                       <w:szCs w:val="24"/>
                     </w:rPr>
@@ -8270,6 +10137,7 @@
                     <w:framePr w:hSpace="180" w:wrap="around" w:hAnchor="margin" w:xAlign="center" w:y="760"/>
                     <w:spacing w:line="240" w:lineRule="auto"/>
                     <w:rPr>
+                      <w:color w:val="FF0000"/>
                       <w:sz w:val="24"/>
                       <w:szCs w:val="24"/>
                       <w:lang w:val="en-US"/>
@@ -8277,6 +10145,7 @@
                   </w:pPr>
                   <w:r>
                     <w:rPr>
+                      <w:color w:val="FF0000"/>
                       <w:sz w:val="24"/>
                       <w:szCs w:val="24"/>
                       <w:lang w:val="en-US"/>
@@ -8291,19 +10160,23 @@
                     <w:spacing w:line="285" w:lineRule="atLeast"/>
                     <w:rPr>
                       <w:rFonts w:eastAsia="Times New Roman" w:cstheme="minorHAnsi"/>
+                      <w:color w:val="FF0000"/>
                       <w:sz w:val="24"/>
                       <w:szCs w:val="24"/>
                       <w:lang w:eastAsia="uk-UA"/>
                     </w:rPr>
                   </w:pPr>
+                  <w:proofErr w:type="spellStart"/>
                   <w:r>
                     <w:rPr>
+                      <w:color w:val="FF0000"/>
                       <w:sz w:val="24"/>
                       <w:szCs w:val="24"/>
                       <w:lang w:val="en-US"/>
                     </w:rPr>
                     <w:t>ResponsibleId</w:t>
                   </w:r>
+                  <w:proofErr w:type="spellEnd"/>
                 </w:p>
               </w:tc>
               <w:tc>
@@ -8322,12 +10195,14 @@
                     <w:spacing w:line="240" w:lineRule="auto"/>
                     <w:rPr>
                       <w:rFonts w:cstheme="minorHAnsi"/>
+                      <w:color w:val="FF0000"/>
                       <w:sz w:val="24"/>
                       <w:szCs w:val="24"/>
                     </w:rPr>
                   </w:pPr>
                   <w:r>
                     <w:rPr>
+                      <w:color w:val="FF0000"/>
                       <w:sz w:val="24"/>
                       <w:szCs w:val="24"/>
                     </w:rPr>
@@ -8351,12 +10226,14 @@
                     <w:spacing w:line="240" w:lineRule="auto"/>
                     <w:rPr>
                       <w:rFonts w:cstheme="minorHAnsi"/>
+                      <w:color w:val="FF0000"/>
                       <w:sz w:val="24"/>
                       <w:szCs w:val="24"/>
                     </w:rPr>
                   </w:pPr>
                   <w:r>
                     <w:rPr>
+                      <w:color w:val="FF0000"/>
                       <w:sz w:val="24"/>
                       <w:szCs w:val="24"/>
                     </w:rPr>
@@ -8380,12 +10257,14 @@
                     <w:spacing w:line="240" w:lineRule="auto"/>
                     <w:rPr>
                       <w:rFonts w:cstheme="minorHAnsi"/>
+                      <w:color w:val="FF0000"/>
                       <w:sz w:val="24"/>
                       <w:szCs w:val="24"/>
                     </w:rPr>
                   </w:pPr>
                   <w:r>
                     <w:rPr>
+                      <w:color w:val="FF0000"/>
                       <w:sz w:val="24"/>
                       <w:szCs w:val="24"/>
                     </w:rPr>
@@ -8449,6 +10328,7 @@
                       <w:lang w:val="en-US"/>
                     </w:rPr>
                   </w:pPr>
+                  <w:proofErr w:type="spellStart"/>
                   <w:r>
                     <w:rPr>
                       <w:rFonts w:cstheme="minorHAnsi"/>
@@ -8458,6 +10338,7 @@
                     </w:rPr>
                     <w:t>Registraion</w:t>
                   </w:r>
+                  <w:proofErr w:type="spellEnd"/>
                 </w:p>
               </w:tc>
               <w:tc>
@@ -8606,6 +10487,7 @@
                       <w:lang w:val="en-US"/>
                     </w:rPr>
                   </w:pPr>
+                  <w:proofErr w:type="spellStart"/>
                   <w:r>
                     <w:rPr>
                       <w:rFonts w:cstheme="minorHAnsi"/>
@@ -8615,6 +10497,7 @@
                     </w:rPr>
                     <w:t>RegDate</w:t>
                   </w:r>
+                  <w:proofErr w:type="spellEnd"/>
                 </w:p>
               </w:tc>
               <w:tc>
@@ -8763,6 +10646,7 @@
                       <w:lang w:val="en-US"/>
                     </w:rPr>
                   </w:pPr>
+                  <w:proofErr w:type="spellStart"/>
                   <w:r>
                     <w:rPr>
                       <w:rFonts w:cstheme="minorHAnsi"/>
@@ -8772,6 +10656,7 @@
                     </w:rPr>
                     <w:t>RegNumber</w:t>
                   </w:r>
+                  <w:proofErr w:type="spellEnd"/>
                 </w:p>
               </w:tc>
               <w:tc>
@@ -9244,6 +11129,7 @@
                 <w:szCs w:val="24"/>
               </w:rPr>
             </w:pPr>
+            <w:proofErr w:type="spellStart"/>
             <w:r>
               <w:rPr>
                 <w:b/>
@@ -9253,6 +11139,7 @@
               </w:rPr>
               <w:t>Сист.атрибут</w:t>
             </w:r>
+            <w:proofErr w:type="spellEnd"/>
           </w:p>
         </w:tc>
         <w:tc>
@@ -11895,7 +13782,7 @@
     <w:lsdException w:name="Unresolved Mention" w:semiHidden="1" w:unhideWhenUsed="1"/>
     <w:lsdException w:name="Smart Link" w:semiHidden="1" w:unhideWhenUsed="1"/>
   </w:latentStyles>
-  <w:style w:type="paragraph" w:default="1" w:styleId="a">
+  <w:style w:type="paragraph" w:default="1" w:styleId="Normal">
     <w:name w:val="Normal"/>
     <w:qFormat/>
     <w:rsid w:val="002B1C7B"/>
@@ -11906,13 +13793,13 @@
       <w14:ligatures w14:val="none"/>
     </w:rPr>
   </w:style>
-  <w:style w:type="character" w:default="1" w:styleId="a0">
+  <w:style w:type="character" w:default="1" w:styleId="DefaultParagraphFont">
     <w:name w:val="Default Paragraph Font"/>
     <w:uiPriority w:val="1"/>
     <w:semiHidden/>
     <w:unhideWhenUsed/>
   </w:style>
-  <w:style w:type="table" w:default="1" w:styleId="a1">
+  <w:style w:type="table" w:default="1" w:styleId="TableNormal">
     <w:name w:val="Normal Table"/>
     <w:uiPriority w:val="99"/>
     <w:semiHidden/>
@@ -11927,15 +13814,15 @@
       </w:tblCellMar>
     </w:tblPr>
   </w:style>
-  <w:style w:type="numbering" w:default="1" w:styleId="a2">
+  <w:style w:type="numbering" w:default="1" w:styleId="NoList">
     <w:name w:val="No List"/>
     <w:uiPriority w:val="99"/>
     <w:semiHidden/>
     <w:unhideWhenUsed/>
   </w:style>
-  <w:style w:type="table" w:styleId="a3">
+  <w:style w:type="table" w:styleId="TableGrid">
     <w:name w:val="Table Grid"/>
-    <w:basedOn w:val="a1"/>
+    <w:basedOn w:val="TableNormal"/>
     <w:uiPriority w:val="39"/>
     <w:rsid w:val="0018166A"/>
     <w:pPr>
@@ -11956,9 +13843,9 @@
       </w:tblBorders>
     </w:tblPr>
   </w:style>
-  <w:style w:type="paragraph" w:styleId="a4">
+  <w:style w:type="paragraph" w:styleId="ListParagraph">
     <w:name w:val="List Paragraph"/>
-    <w:basedOn w:val="a"/>
+    <w:basedOn w:val="Normal"/>
     <w:uiPriority w:val="34"/>
     <w:qFormat/>
     <w:rsid w:val="00AF5CDC"/>
@@ -11968,10 +13855,10 @@
       <w:contextualSpacing/>
     </w:pPr>
   </w:style>
-  <w:style w:type="paragraph" w:styleId="a5">
+  <w:style w:type="paragraph" w:styleId="Header">
     <w:name w:val="header"/>
-    <w:basedOn w:val="a"/>
-    <w:link w:val="a6"/>
+    <w:basedOn w:val="Normal"/>
+    <w:link w:val="HeaderChar"/>
     <w:uiPriority w:val="99"/>
     <w:unhideWhenUsed/>
     <w:rsid w:val="006836B8"/>
@@ -11983,20 +13870,20 @@
       <w:spacing w:after="0" w:line="240" w:lineRule="auto"/>
     </w:pPr>
   </w:style>
-  <w:style w:type="character" w:customStyle="1" w:styleId="a6">
-    <w:name w:val="Верхній колонтитул Знак"/>
-    <w:basedOn w:val="a0"/>
-    <w:link w:val="a5"/>
+  <w:style w:type="character" w:customStyle="1" w:styleId="HeaderChar">
+    <w:name w:val="Header Char"/>
+    <w:basedOn w:val="DefaultParagraphFont"/>
+    <w:link w:val="Header"/>
     <w:uiPriority w:val="99"/>
     <w:rsid w:val="006836B8"/>
     <w:rPr>
       <w14:ligatures w14:val="none"/>
     </w:rPr>
   </w:style>
-  <w:style w:type="paragraph" w:styleId="a7">
+  <w:style w:type="paragraph" w:styleId="Footer">
     <w:name w:val="footer"/>
-    <w:basedOn w:val="a"/>
-    <w:link w:val="a8"/>
+    <w:basedOn w:val="Normal"/>
+    <w:link w:val="FooterChar"/>
     <w:uiPriority w:val="99"/>
     <w:unhideWhenUsed/>
     <w:rsid w:val="006836B8"/>
@@ -12008,19 +13895,19 @@
       <w:spacing w:after="0" w:line="240" w:lineRule="auto"/>
     </w:pPr>
   </w:style>
-  <w:style w:type="character" w:customStyle="1" w:styleId="a8">
-    <w:name w:val="Нижній колонтитул Знак"/>
-    <w:basedOn w:val="a0"/>
-    <w:link w:val="a7"/>
+  <w:style w:type="character" w:customStyle="1" w:styleId="FooterChar">
+    <w:name w:val="Footer Char"/>
+    <w:basedOn w:val="DefaultParagraphFont"/>
+    <w:link w:val="Footer"/>
     <w:uiPriority w:val="99"/>
     <w:rsid w:val="006836B8"/>
     <w:rPr>
       <w14:ligatures w14:val="none"/>
     </w:rPr>
   </w:style>
-  <w:style w:type="character" w:styleId="a9">
+  <w:style w:type="character" w:styleId="CommentReference">
     <w:name w:val="annotation reference"/>
-    <w:basedOn w:val="a0"/>
+    <w:basedOn w:val="DefaultParagraphFont"/>
     <w:uiPriority w:val="99"/>
     <w:semiHidden/>
     <w:unhideWhenUsed/>
@@ -12030,10 +13917,10 @@
       <w:szCs w:val="16"/>
     </w:rPr>
   </w:style>
-  <w:style w:type="paragraph" w:styleId="aa">
+  <w:style w:type="paragraph" w:styleId="CommentText">
     <w:name w:val="annotation text"/>
-    <w:basedOn w:val="a"/>
-    <w:link w:val="ab"/>
+    <w:basedOn w:val="Normal"/>
+    <w:link w:val="CommentTextChar"/>
     <w:uiPriority w:val="99"/>
     <w:unhideWhenUsed/>
     <w:rsid w:val="006836B8"/>
@@ -12045,10 +13932,10 @@
       <w:szCs w:val="20"/>
     </w:rPr>
   </w:style>
-  <w:style w:type="character" w:customStyle="1" w:styleId="ab">
-    <w:name w:val="Текст примітки Знак"/>
-    <w:basedOn w:val="a0"/>
-    <w:link w:val="aa"/>
+  <w:style w:type="character" w:customStyle="1" w:styleId="CommentTextChar">
+    <w:name w:val="Comment Text Char"/>
+    <w:basedOn w:val="DefaultParagraphFont"/>
+    <w:link w:val="CommentText"/>
     <w:uiPriority w:val="99"/>
     <w:rsid w:val="006836B8"/>
     <w:rPr>
@@ -12059,14 +13946,14 @@
   </w:style>
   <w:style w:type="character" w:customStyle="1" w:styleId="ui-provider">
     <w:name w:val="ui-provider"/>
-    <w:basedOn w:val="a0"/>
+    <w:basedOn w:val="DefaultParagraphFont"/>
     <w:rsid w:val="006836B8"/>
   </w:style>
-  <w:style w:type="paragraph" w:styleId="ac">
+  <w:style w:type="paragraph" w:styleId="CommentSubject">
     <w:name w:val="annotation subject"/>
-    <w:basedOn w:val="aa"/>
-    <w:next w:val="aa"/>
-    <w:link w:val="ad"/>
+    <w:basedOn w:val="CommentText"/>
+    <w:next w:val="CommentText"/>
+    <w:link w:val="CommentSubjectChar"/>
     <w:uiPriority w:val="99"/>
     <w:semiHidden/>
     <w:unhideWhenUsed/>
@@ -12076,10 +13963,10 @@
       <w:bCs/>
     </w:rPr>
   </w:style>
-  <w:style w:type="character" w:customStyle="1" w:styleId="ad">
-    <w:name w:val="Тема примітки Знак"/>
-    <w:basedOn w:val="ab"/>
-    <w:link w:val="ac"/>
+  <w:style w:type="character" w:customStyle="1" w:styleId="CommentSubjectChar">
+    <w:name w:val="Comment Subject Char"/>
+    <w:basedOn w:val="CommentTextChar"/>
+    <w:link w:val="CommentSubject"/>
     <w:uiPriority w:val="99"/>
     <w:semiHidden/>
     <w:rsid w:val="006836B8"/>
@@ -12091,10 +13978,10 @@
       <w14:ligatures w14:val="none"/>
     </w:rPr>
   </w:style>
-  <w:style w:type="paragraph" w:styleId="HTML">
+  <w:style w:type="paragraph" w:styleId="HTMLPreformatted">
     <w:name w:val="HTML Preformatted"/>
-    <w:basedOn w:val="a"/>
-    <w:link w:val="HTML0"/>
+    <w:basedOn w:val="Normal"/>
+    <w:link w:val="HTMLPreformattedChar"/>
     <w:uiPriority w:val="99"/>
     <w:semiHidden/>
     <w:unhideWhenUsed/>
@@ -12108,10 +13995,10 @@
       <w:szCs w:val="20"/>
     </w:rPr>
   </w:style>
-  <w:style w:type="character" w:customStyle="1" w:styleId="HTML0">
-    <w:name w:val="Стандартний HTML Знак"/>
-    <w:basedOn w:val="a0"/>
-    <w:link w:val="HTML"/>
+  <w:style w:type="character" w:customStyle="1" w:styleId="HTMLPreformattedChar">
+    <w:name w:val="HTML Preformatted Char"/>
+    <w:basedOn w:val="DefaultParagraphFont"/>
+    <w:link w:val="HTMLPreformatted"/>
     <w:uiPriority w:val="99"/>
     <w:semiHidden/>
     <w:rsid w:val="006836B8"/>
@@ -12122,9 +14009,9 @@
       <w14:ligatures w14:val="none"/>
     </w:rPr>
   </w:style>
-  <w:style w:type="character" w:styleId="ae">
+  <w:style w:type="character" w:styleId="Hyperlink">
     <w:name w:val="Hyperlink"/>
-    <w:basedOn w:val="a0"/>
+    <w:basedOn w:val="DefaultParagraphFont"/>
     <w:uiPriority w:val="99"/>
     <w:semiHidden/>
     <w:unhideWhenUsed/>

</xml_diff>